<commit_message>
Adding a bar chart
</commit_message>
<xml_diff>
--- a/WB_grant.docx
+++ b/WB_grant.docx
@@ -20,10 +20,19 @@
     </w:p>
     <w:p>
       <w:pPr>
-        <w:pStyle w:val="Date"/>
-      </w:pPr>
-      <w:r>
-        <w:t>4 octobre 2019</w:t>
+        <w:pStyle w:val="BodyText"/>
+      </w:pPr>
+    </w:p>
+    <w:p>
+      <w:pPr>
+        <w:pStyle w:val="Heading1"/>
+        <w:numPr>
+          <w:ilvl w:val="0"/>
+          <w:numId w:val="5"/>
+        </w:numPr>
+      </w:pPr>
+      <w:r>
+        <w:t>Introduction</w:t>
       </w:r>
     </w:p>
     <w:p>
@@ -63,18 +72,33 @@
         </w:rPr>
         <w:t> </w:t>
       </w:r>
-      <w:hyperlink r:id="rId8" w:history="1">
-        <w:proofErr w:type="spellStart"/>
-        <w:r>
-          <w:rPr>
-            <w:rStyle w:val="Hyperlink"/>
-            <w:rFonts w:cs="Arial"/>
-            <w:color w:val="auto"/>
-          </w:rPr>
-          <w:t>Nsiah</w:t>
-        </w:r>
-        <w:proofErr w:type="spellEnd"/>
-      </w:hyperlink>
+      <w:proofErr w:type="spellStart"/>
+      <w:r>
+        <w:fldChar w:fldCharType="begin"/>
+      </w:r>
+      <w:r>
+        <w:instrText xml:space="preserve"> HYPERLINK "https://muse.jhu.edu/search?action=search&amp;query=author:Christian%20Nsiah:and&amp;min=1&amp;max=10&amp;t=query_term" </w:instrText>
+      </w:r>
+      <w:r>
+        <w:fldChar w:fldCharType="separate"/>
+      </w:r>
+      <w:r>
+        <w:rPr>
+          <w:rStyle w:val="Hyperlink"/>
+          <w:rFonts w:cs="Arial"/>
+          <w:color w:val="auto"/>
+        </w:rPr>
+        <w:t>Nsiah</w:t>
+      </w:r>
+      <w:proofErr w:type="spellEnd"/>
+      <w:r>
+        <w:rPr>
+          <w:rStyle w:val="Hyperlink"/>
+          <w:rFonts w:cs="Arial"/>
+          <w:color w:val="auto"/>
+        </w:rPr>
+        <w:fldChar w:fldCharType="end"/>
+      </w:r>
       <w:r>
         <w:rPr>
           <w:rFonts w:cs="Arial"/>
@@ -124,10 +148,7 @@
         <w:t>case, aid to development may be ineffective when the governance is bad in beneficiaries’ countries</w:t>
       </w:r>
       <w:r>
-        <w:t>. Indee</w:t>
-      </w:r>
-      <w:r>
-        <w:t xml:space="preserve">d, </w:t>
+        <w:t xml:space="preserve">. Indeed, </w:t>
       </w:r>
       <w:r>
         <w:t xml:space="preserve">Countries with bad governance may not use efficiently the aid. </w:t>
@@ -142,13 +163,7 @@
         <w:t xml:space="preserve">during the recent decades, </w:t>
       </w:r>
       <w:r>
-        <w:t xml:space="preserve">as </w:t>
-      </w:r>
-      <w:r>
-        <w:t>underlin</w:t>
-      </w:r>
-      <w:r>
-        <w:t xml:space="preserve">ed by Kaufmann (2009), </w:t>
+        <w:t xml:space="preserve">as underlined by Kaufmann (2009), </w:t>
       </w:r>
       <w:r>
         <w:t>aid tends to be more sensitive to supporting policy reform in developing countries.</w:t>
@@ -199,13 +214,7 @@
         </w:rPr>
       </w:pPr>
       <w:r>
-        <w:t xml:space="preserve">The donors, such as the </w:t>
-      </w:r>
-      <w:r>
-        <w:t>World Bank</w:t>
-      </w:r>
-      <w:r>
-        <w:t>, usually monitor and evaluate the result of the projects related to funds they granted to developing countries</w:t>
+        <w:t>The donors, such as the World Bank, usually monitor and evaluate the result of the projects related to funds they granted to developing countries</w:t>
       </w:r>
       <w:r>
         <w:t xml:space="preserve"> (REF)</w:t>
@@ -456,124 +465,249 @@
     </w:p>
     <w:p>
       <w:pPr>
+        <w:pStyle w:val="Heading1"/>
+        <w:numPr>
+          <w:ilvl w:val="0"/>
+          <w:numId w:val="5"/>
+        </w:numPr>
+      </w:pPr>
+      <w:r>
+        <w:t>Grants that finance ineffectiveness</w:t>
+      </w:r>
+    </w:p>
+    <w:p>
+      <w:pPr>
         <w:pStyle w:val="BodyText"/>
-        <w:tabs>
-          <w:tab w:val="left" w:pos="1222"/>
-        </w:tabs>
         <w:jc w:val="both"/>
-      </w:pPr>
-      <w:r>
-        <w:tab/>
+        <w:rPr>
+          <w:iCs/>
+        </w:rPr>
+      </w:pPr>
+      <w:r>
+        <w:rPr>
+          <w:iCs/>
+        </w:rPr>
+        <w:t>Most of the countries that receive grants are from Africa (56.63%</w:t>
+      </w:r>
+      <w:r>
+        <w:rPr>
+          <w:iCs/>
+        </w:rPr>
+        <w:t xml:space="preserve"> of the countries</w:t>
+      </w:r>
+      <w:r>
+        <w:rPr>
+          <w:iCs/>
+        </w:rPr>
+        <w:t>), followed by East Asia and Pacific (14.22%). They are the regions where there are more developing countries. That is the reason why</w:t>
+      </w:r>
+      <w:r>
+        <w:rPr>
+          <w:iCs/>
+        </w:rPr>
+        <w:t xml:space="preserve"> they receive grants from the World Bank, to improve their development level and reduce poverty (</w:t>
+      </w:r>
+      <w:r>
+        <w:rPr>
+          <w:iCs/>
+          <w:color w:val="FF0000"/>
+        </w:rPr>
+        <w:t>REF</w:t>
+      </w:r>
+      <w:r>
+        <w:rPr>
+          <w:iCs/>
+        </w:rPr>
+        <w:t xml:space="preserve">). </w:t>
+      </w:r>
+      <w:r>
+        <w:rPr>
+          <w:iCs/>
+        </w:rPr>
+        <w:t xml:space="preserve">However, </w:t>
+      </w:r>
+      <w:r>
+        <w:rPr>
+          <w:iCs/>
+        </w:rPr>
+        <w:t xml:space="preserve">regarding the amount of grants, the </w:t>
+      </w:r>
+      <w:r>
+        <w:rPr>
+          <w:iCs/>
+        </w:rPr>
+        <w:fldChar w:fldCharType="begin"/>
+      </w:r>
+      <w:r>
+        <w:rPr>
+          <w:iCs/>
+        </w:rPr>
+        <w:instrText xml:space="preserve"> REF _Ref21473305 \h </w:instrText>
+      </w:r>
+      <w:r>
+        <w:rPr>
+          <w:iCs/>
+        </w:rPr>
+      </w:r>
+      <w:r>
+        <w:rPr>
+          <w:iCs/>
+        </w:rPr>
+        <w:fldChar w:fldCharType="separate"/>
+      </w:r>
+      <w:r>
+        <w:rPr>
+          <w:b/>
+          <w:color w:val="1F497D" w:themeColor="text2"/>
+        </w:rPr>
+        <w:t xml:space="preserve">Figure </w:t>
+      </w:r>
+      <w:r>
+        <w:rPr>
+          <w:b/>
+          <w:noProof/>
+          <w:color w:val="1F497D" w:themeColor="text2"/>
+        </w:rPr>
+        <w:t>1</w:t>
+      </w:r>
+      <w:r>
+        <w:rPr>
+          <w:iCs/>
+        </w:rPr>
+        <w:fldChar w:fldCharType="end"/>
+      </w:r>
+      <w:r>
+        <w:rPr>
+          <w:iCs/>
+        </w:rPr>
+        <w:t xml:space="preserve"> </w:t>
+      </w:r>
+      <w:r>
+        <w:rPr>
+          <w:iCs/>
+        </w:rPr>
+        <w:t>shows that the scaled mean of grant is higher in South Asia, followed by Europe and Cen</w:t>
       </w:r>
       <w:bookmarkStart w:id="0" w:name="_GoBack"/>
       <w:bookmarkEnd w:id="0"/>
+      <w:r>
+        <w:rPr>
+          <w:iCs/>
+        </w:rPr>
+        <w:t xml:space="preserve">tral Asia. </w:t>
+      </w:r>
+      <w:r>
+        <w:rPr>
+          <w:iCs/>
+        </w:rPr>
+        <w:t xml:space="preserve">Thus, whereas most of the countries that receive </w:t>
+      </w:r>
+      <w:r>
+        <w:rPr>
+          <w:iCs/>
+        </w:rPr>
+        <w:lastRenderedPageBreak/>
+        <w:t>grants are from Africa, the average amount of grants receive by country is higher for those of the South Asia.</w:t>
+      </w:r>
     </w:p>
     <w:p>
       <w:pPr>
         <w:pStyle w:val="BodyText"/>
-      </w:pPr>
+        <w:jc w:val="both"/>
+        <w:rPr>
+          <w:iCs/>
+        </w:rPr>
+      </w:pPr>
+    </w:p>
+    <w:p>
+      <w:pPr>
+        <w:pStyle w:val="Caption"/>
+        <w:keepNext/>
+        <w:jc w:val="both"/>
+        <w:rPr>
+          <w:b/>
+          <w:color w:val="1F497D" w:themeColor="text2"/>
+        </w:rPr>
+      </w:pPr>
+      <w:bookmarkStart w:id="1" w:name="_Ref21473305"/>
+      <w:r>
+        <w:rPr>
+          <w:b/>
+          <w:color w:val="1F497D" w:themeColor="text2"/>
+        </w:rPr>
+        <w:t xml:space="preserve">Figure </w:t>
+      </w:r>
+      <w:r>
+        <w:rPr>
+          <w:b/>
+          <w:color w:val="1F497D" w:themeColor="text2"/>
+        </w:rPr>
+        <w:fldChar w:fldCharType="begin"/>
+      </w:r>
+      <w:r>
+        <w:rPr>
+          <w:b/>
+          <w:color w:val="1F497D" w:themeColor="text2"/>
+        </w:rPr>
+        <w:instrText xml:space="preserve"> SEQ Figure \* ARABIC </w:instrText>
+      </w:r>
+      <w:r>
+        <w:rPr>
+          <w:b/>
+          <w:color w:val="1F497D" w:themeColor="text2"/>
+        </w:rPr>
+        <w:fldChar w:fldCharType="separate"/>
+      </w:r>
+      <w:r>
+        <w:rPr>
+          <w:b/>
+          <w:noProof/>
+          <w:color w:val="1F497D" w:themeColor="text2"/>
+        </w:rPr>
+        <w:t>1</w:t>
+      </w:r>
+      <w:r>
+        <w:rPr>
+          <w:b/>
+          <w:color w:val="1F497D" w:themeColor="text2"/>
+        </w:rPr>
+        <w:fldChar w:fldCharType="end"/>
+      </w:r>
+      <w:bookmarkEnd w:id="1"/>
+      <w:r>
+        <w:rPr>
+          <w:b/>
+          <w:color w:val="1F497D" w:themeColor="text2"/>
+        </w:rPr>
+        <w:t>: Average grants provided by the World Bank and average index of government effectiveness</w:t>
+      </w:r>
     </w:p>
     <w:p>
       <w:pPr>
         <w:pStyle w:val="BodyText"/>
-      </w:pPr>
-    </w:p>
-    <w:p>
-      <w:pPr>
-        <w:pStyle w:val="BodyText"/>
-      </w:pPr>
-    </w:p>
-    <w:p>
-      <w:pPr>
-        <w:pStyle w:val="FirstParagraph"/>
-      </w:pPr>
-      <w:r>
-        <w:t xml:space="preserve">In developing countries with high level of corruption, governance </w:t>
-      </w:r>
-      <w:proofErr w:type="gramStart"/>
-      <w:r>
-        <w:t>become</w:t>
-      </w:r>
-      <w:proofErr w:type="gramEnd"/>
-      <w:r>
-        <w:t xml:space="preserve"> worst when they receive grants from the World Bank.</w:t>
-      </w:r>
-      <w:r>
-        <w:t xml:space="preserve"> </w:t>
-      </w:r>
-    </w:p>
-    <w:p>
-      <w:pPr>
-        <w:pStyle w:val="FirstParagraph"/>
-      </w:pPr>
-    </w:p>
-    <w:p>
-      <w:pPr>
-        <w:pStyle w:val="BodyText"/>
-      </w:pPr>
-      <w:r>
-        <w:lastRenderedPageBreak/>
-        <w:t xml:space="preserve">Considering a scotter plot, for the same variables, but by region, only the graphic related to Africa reveals that grants tend to increase with high perception of government effectiveness. However, this relation seems to bo weak. Considering East Asia and </w:t>
-      </w:r>
-      <w:r>
-        <w:t>Pacific, the curve estimating the raltion between grants and government effectiveness is almost flat, showing no relation between them. For the other regions, the relation is not consistent, suggesting that the World Bank is not following a rule related to</w:t>
-      </w:r>
-      <w:r>
-        <w:t xml:space="preserve"> government effectiveness to grant fund.</w:t>
-      </w:r>
-    </w:p>
-    <w:p>
-      <w:pPr>
-        <w:pStyle w:val="BodyText"/>
-      </w:pPr>
-      <w:r>
-        <w:t>The absence of such a rule sould not encourage government of developing countries to improve the effectiveness of public policy.</w:t>
-      </w:r>
-    </w:p>
-    <w:p>
-      <w:pPr>
-        <w:pStyle w:val="BodyText"/>
-      </w:pPr>
-      <w:r>
-        <w:t>Let us verify if there is a significant linear relationship between the grants and gov</w:t>
-      </w:r>
-      <w:r>
-        <w:t>ernment effectiveness.</w:t>
-      </w:r>
-    </w:p>
-    <w:p>
-      <w:pPr>
-        <w:pStyle w:val="SourceCode"/>
-      </w:pPr>
-      <w:r>
-        <w:t xml:space="preserve"> </w:t>
-      </w:r>
-      <w:r>
-        <w:br/>
-      </w:r>
-    </w:p>
-    <w:p>
-      <w:pPr>
-        <w:pStyle w:val="FirstParagraph"/>
+        <w:jc w:val="both"/>
+        <w:rPr>
+          <w:iCs/>
+        </w:rPr>
       </w:pPr>
       <w:r>
         <w:rPr>
           <w:noProof/>
         </w:rPr>
         <w:drawing>
-          <wp:inline distT="0" distB="0" distL="0" distR="0">
-            <wp:extent cx="4462818" cy="3575714"/>
-            <wp:effectExtent l="0" t="0" r="0" b="5715"/>
-            <wp:docPr id="2" name="Picture"/>
-            <wp:cNvGraphicFramePr/>
+          <wp:inline distT="0" distB="0" distL="0" distR="0" wp14:anchorId="04062B3A" wp14:editId="6887185A">
+            <wp:extent cx="5826641" cy="3349256"/>
+            <wp:effectExtent l="0" t="0" r="3175" b="3810"/>
+            <wp:docPr id="1" name="Picture 1"/>
+            <wp:cNvGraphicFramePr>
+              <a:graphicFrameLocks xmlns:a="http://schemas.openxmlformats.org/drawingml/2006/main" noChangeAspect="1"/>
+            </wp:cNvGraphicFramePr>
             <a:graphic xmlns:a="http://schemas.openxmlformats.org/drawingml/2006/main">
               <a:graphicData uri="http://schemas.openxmlformats.org/drawingml/2006/picture">
                 <pic:pic xmlns:pic="http://schemas.openxmlformats.org/drawingml/2006/picture">
                   <pic:nvPicPr>
-                    <pic:cNvPr id="0" name="Picture" descr="WB_grants_files/figure-docx/graphic2-1.png"/>
-                    <pic:cNvPicPr>
-                      <a:picLocks noChangeAspect="1" noChangeArrowheads="1"/>
-                    </pic:cNvPicPr>
+                    <pic:cNvPr id="0" name=""/>
+                    <pic:cNvPicPr/>
                   </pic:nvPicPr>
                   <pic:blipFill>
                     <a:blip r:embed="rId10"/>
@@ -581,20 +715,14 @@
                       <a:fillRect/>
                     </a:stretch>
                   </pic:blipFill>
-                  <pic:spPr bwMode="auto">
+                  <pic:spPr>
                     <a:xfrm>
                       <a:off x="0" y="0"/>
-                      <a:ext cx="4469766" cy="3581281"/>
+                      <a:ext cx="5828571" cy="3350365"/>
                     </a:xfrm>
                     <a:prstGeom prst="rect">
                       <a:avLst/>
                     </a:prstGeom>
-                    <a:noFill/>
-                    <a:ln w="9525">
-                      <a:noFill/>
-                      <a:headEnd/>
-                      <a:tailEnd/>
-                    </a:ln>
                   </pic:spPr>
                 </pic:pic>
               </a:graphicData>
@@ -606,16 +734,463 @@
     <w:p>
       <w:pPr>
         <w:pStyle w:val="BodyText"/>
-      </w:pPr>
+        <w:jc w:val="both"/>
+        <w:rPr>
+          <w:i/>
+          <w:iCs/>
+          <w:sz w:val="20"/>
+          <w:szCs w:val="20"/>
+        </w:rPr>
+      </w:pPr>
+      <w:r>
+        <w:rPr>
+          <w:i/>
+          <w:iCs/>
+          <w:sz w:val="22"/>
+          <w:szCs w:val="22"/>
+        </w:rPr>
+        <w:t>Source: Graphic realized by the author, with data from the World Bank</w:t>
+      </w:r>
+      <w:r>
+        <w:rPr>
+          <w:i/>
+          <w:iCs/>
+          <w:sz w:val="20"/>
+          <w:szCs w:val="20"/>
+        </w:rPr>
+        <w:t>.</w:t>
+      </w:r>
     </w:p>
     <w:p>
       <w:pPr>
         <w:pStyle w:val="BodyText"/>
+        <w:jc w:val="both"/>
+        <w:rPr>
+          <w:iCs/>
+        </w:rPr>
       </w:pPr>
     </w:p>
     <w:p>
       <w:pPr>
         <w:pStyle w:val="BodyText"/>
+        <w:jc w:val="both"/>
+        <w:rPr>
+          <w:iCs/>
+        </w:rPr>
+      </w:pPr>
+      <w:r>
+        <w:rPr>
+          <w:iCs/>
+        </w:rPr>
+        <w:t>Regarding the perception of the population about government effectiveness,</w:t>
+      </w:r>
+      <w:r>
+        <w:rPr>
+          <w:iCs/>
+        </w:rPr>
+        <w:t xml:space="preserve"> the average score is higher for countries from East Asia and Pacific, which is the region with the less average of amount of grant. This may suggest that the World Bank provide grant to the least effective governments to help them to apply policies that should improve the level of development of these countries. </w:t>
+      </w:r>
+      <w:r>
+        <w:rPr>
+          <w:iCs/>
+        </w:rPr>
+        <w:t>Nevertheless, when considering the same figure, it is difficult to confirm that the Bank provide grant to the least effective governments. Indeed, South Asia, where the average amount of grant is the highest, does not have the least average index for government effectiveness.</w:t>
+      </w:r>
+    </w:p>
+    <w:p>
+      <w:pPr>
+        <w:pStyle w:val="BodyText"/>
+        <w:jc w:val="both"/>
+        <w:rPr>
+          <w:iCs/>
+        </w:rPr>
+      </w:pPr>
+      <w:r>
+        <w:rPr>
+          <w:iCs/>
+        </w:rPr>
+        <w:t xml:space="preserve">The previous comparison between the average </w:t>
+      </w:r>
+      <w:proofErr w:type="gramStart"/>
+      <w:r>
+        <w:rPr>
+          <w:iCs/>
+        </w:rPr>
+        <w:t>amount</w:t>
+      </w:r>
+      <w:proofErr w:type="gramEnd"/>
+      <w:r>
+        <w:rPr>
+          <w:iCs/>
+        </w:rPr>
+        <w:t xml:space="preserve"> of grant the average index for government effectiveness may be difficult because we are using aggregated statistics to compare the two variables. Indeed, some information may be lost </w:t>
+      </w:r>
+      <w:r>
+        <w:rPr>
+          <w:iCs/>
+        </w:rPr>
+        <w:t xml:space="preserve">or hidden </w:t>
+      </w:r>
+      <w:r>
+        <w:rPr>
+          <w:iCs/>
+        </w:rPr>
+        <w:t>when calculating the mean value for each variable.</w:t>
+      </w:r>
+      <w:r>
+        <w:rPr>
+          <w:iCs/>
+        </w:rPr>
+        <w:t xml:space="preserve"> Let us consider data about all countries instead of calculating the mean.</w:t>
+      </w:r>
+    </w:p>
+    <w:p>
+      <w:pPr>
+        <w:pStyle w:val="BodyText"/>
+        <w:jc w:val="both"/>
+        <w:rPr>
+          <w:iCs/>
+        </w:rPr>
+      </w:pPr>
+    </w:p>
+    <w:p>
+      <w:pPr>
+        <w:pStyle w:val="Caption"/>
+        <w:keepNext/>
+        <w:jc w:val="both"/>
+        <w:rPr>
+          <w:b/>
+          <w:color w:val="1F497D" w:themeColor="text2"/>
+        </w:rPr>
+      </w:pPr>
+      <w:bookmarkStart w:id="2" w:name="_Ref21473912"/>
+      <w:r>
+        <w:rPr>
+          <w:b/>
+          <w:color w:val="1F497D" w:themeColor="text2"/>
+        </w:rPr>
+        <w:lastRenderedPageBreak/>
+        <w:t xml:space="preserve">Figure </w:t>
+      </w:r>
+      <w:r>
+        <w:rPr>
+          <w:b/>
+          <w:color w:val="1F497D" w:themeColor="text2"/>
+        </w:rPr>
+        <w:fldChar w:fldCharType="begin"/>
+      </w:r>
+      <w:r>
+        <w:rPr>
+          <w:b/>
+          <w:color w:val="1F497D" w:themeColor="text2"/>
+        </w:rPr>
+        <w:instrText xml:space="preserve"> SEQ Figure \* ARABIC </w:instrText>
+      </w:r>
+      <w:r>
+        <w:rPr>
+          <w:b/>
+          <w:color w:val="1F497D" w:themeColor="text2"/>
+        </w:rPr>
+        <w:fldChar w:fldCharType="separate"/>
+      </w:r>
+      <w:r>
+        <w:rPr>
+          <w:b/>
+          <w:color w:val="1F497D" w:themeColor="text2"/>
+        </w:rPr>
+        <w:t>2</w:t>
+      </w:r>
+      <w:r>
+        <w:rPr>
+          <w:b/>
+          <w:color w:val="1F497D" w:themeColor="text2"/>
+        </w:rPr>
+        <w:fldChar w:fldCharType="end"/>
+      </w:r>
+      <w:bookmarkEnd w:id="2"/>
+      <w:r>
+        <w:rPr>
+          <w:b/>
+          <w:color w:val="1F497D" w:themeColor="text2"/>
+        </w:rPr>
+        <w:t>: Grants receive by developing countries from the World Bank, and their populations' perception of government effectiveness</w:t>
+      </w:r>
+    </w:p>
+    <w:p>
+      <w:pPr>
+        <w:pStyle w:val="BodyText"/>
+        <w:jc w:val="both"/>
+        <w:rPr>
+          <w:iCs/>
+        </w:rPr>
+      </w:pPr>
+      <w:r>
+        <w:rPr>
+          <w:noProof/>
+        </w:rPr>
+        <w:drawing>
+          <wp:inline distT="0" distB="0" distL="0" distR="0" wp14:anchorId="615DC397" wp14:editId="65255BF5">
+            <wp:extent cx="5972810" cy="3722370"/>
+            <wp:effectExtent l="0" t="0" r="8890" b="0"/>
+            <wp:docPr id="3" name="Picture 3"/>
+            <wp:cNvGraphicFramePr>
+              <a:graphicFrameLocks xmlns:a="http://schemas.openxmlformats.org/drawingml/2006/main" noChangeAspect="1"/>
+            </wp:cNvGraphicFramePr>
+            <a:graphic xmlns:a="http://schemas.openxmlformats.org/drawingml/2006/main">
+              <a:graphicData uri="http://schemas.openxmlformats.org/drawingml/2006/picture">
+                <pic:pic xmlns:pic="http://schemas.openxmlformats.org/drawingml/2006/picture">
+                  <pic:nvPicPr>
+                    <pic:cNvPr id="0" name=""/>
+                    <pic:cNvPicPr/>
+                  </pic:nvPicPr>
+                  <pic:blipFill>
+                    <a:blip r:embed="rId11"/>
+                    <a:stretch>
+                      <a:fillRect/>
+                    </a:stretch>
+                  </pic:blipFill>
+                  <pic:spPr>
+                    <a:xfrm>
+                      <a:off x="0" y="0"/>
+                      <a:ext cx="5972810" cy="3722370"/>
+                    </a:xfrm>
+                    <a:prstGeom prst="rect">
+                      <a:avLst/>
+                    </a:prstGeom>
+                  </pic:spPr>
+                </pic:pic>
+              </a:graphicData>
+            </a:graphic>
+          </wp:inline>
+        </w:drawing>
+      </w:r>
+    </w:p>
+    <w:p>
+      <w:pPr>
+        <w:pStyle w:val="BodyText"/>
+        <w:jc w:val="both"/>
+        <w:rPr>
+          <w:i/>
+          <w:iCs/>
+          <w:sz w:val="20"/>
+          <w:szCs w:val="20"/>
+        </w:rPr>
+      </w:pPr>
+      <w:r>
+        <w:rPr>
+          <w:i/>
+          <w:iCs/>
+          <w:sz w:val="22"/>
+          <w:szCs w:val="22"/>
+        </w:rPr>
+        <w:t>Source: Graphic realized by the author, with data from the World Bank</w:t>
+      </w:r>
+      <w:r>
+        <w:rPr>
+          <w:i/>
+          <w:iCs/>
+          <w:sz w:val="20"/>
+          <w:szCs w:val="20"/>
+        </w:rPr>
+        <w:t>.</w:t>
+      </w:r>
+    </w:p>
+    <w:p>
+      <w:pPr>
+        <w:pStyle w:val="BodyText"/>
+        <w:jc w:val="both"/>
+        <w:rPr>
+          <w:iCs/>
+        </w:rPr>
+      </w:pPr>
+      <w:r>
+        <w:rPr>
+          <w:iCs/>
+        </w:rPr>
+        <w:t xml:space="preserve"> </w:t>
+      </w:r>
+    </w:p>
+    <w:p>
+      <w:pPr>
+        <w:pStyle w:val="BodyText"/>
+        <w:jc w:val="both"/>
+        <w:rPr>
+          <w:iCs/>
+        </w:rPr>
+      </w:pPr>
+      <w:r>
+        <w:rPr>
+          <w:iCs/>
+        </w:rPr>
+        <w:t xml:space="preserve">We present a scatter plot of all data about the amount of grant and the index for government effectiveness, but by region. This graphic is showed in </w:t>
+      </w:r>
+      <w:r>
+        <w:rPr>
+          <w:iCs/>
+        </w:rPr>
+        <w:fldChar w:fldCharType="begin"/>
+      </w:r>
+      <w:r>
+        <w:rPr>
+          <w:iCs/>
+        </w:rPr>
+        <w:instrText xml:space="preserve"> REF _Ref21473912 \h </w:instrText>
+      </w:r>
+      <w:r>
+        <w:rPr>
+          <w:iCs/>
+        </w:rPr>
+      </w:r>
+      <w:r>
+        <w:rPr>
+          <w:iCs/>
+        </w:rPr>
+        <w:fldChar w:fldCharType="separate"/>
+      </w:r>
+      <w:r>
+        <w:rPr>
+          <w:b/>
+          <w:color w:val="1F497D" w:themeColor="text2"/>
+        </w:rPr>
+        <w:t>Figure 2</w:t>
+      </w:r>
+      <w:r>
+        <w:rPr>
+          <w:iCs/>
+        </w:rPr>
+        <w:fldChar w:fldCharType="end"/>
+      </w:r>
+      <w:r>
+        <w:rPr>
+          <w:iCs/>
+        </w:rPr>
+        <w:t>.</w:t>
+      </w:r>
+      <w:r>
+        <w:rPr>
+          <w:iCs/>
+        </w:rPr>
+        <w:t xml:space="preserve"> A linear relation between grant and effectiveness is estimated and plotted (in blue), by region. The figure reveals the same difficulty underlined previously, to identify any relationship between the grants provide by the World Bank and the government effectiveness index. The blue lines are almost flat, suggesting that the World Bank does not account for government effectiveness to provide grant to developing countries.</w:t>
+      </w:r>
+    </w:p>
+    <w:p>
+      <w:pPr>
+        <w:pStyle w:val="BodyText"/>
+        <w:jc w:val="both"/>
+      </w:pPr>
+      <w:r>
+        <w:rPr>
+          <w:iCs/>
+        </w:rPr>
+        <w:t xml:space="preserve">Considering the correlation between the two variables, by region, the Pearson test p-value is calculated. It is indicated for each region, in </w:t>
+      </w:r>
+      <w:r>
+        <w:rPr>
+          <w:iCs/>
+        </w:rPr>
+        <w:fldChar w:fldCharType="begin"/>
+      </w:r>
+      <w:r>
+        <w:rPr>
+          <w:iCs/>
+        </w:rPr>
+        <w:instrText xml:space="preserve"> REF _Ref21473912 \h </w:instrText>
+      </w:r>
+      <w:r>
+        <w:rPr>
+          <w:iCs/>
+        </w:rPr>
+      </w:r>
+      <w:r>
+        <w:rPr>
+          <w:iCs/>
+        </w:rPr>
+        <w:fldChar w:fldCharType="separate"/>
+      </w:r>
+      <w:r>
+        <w:rPr>
+          <w:b/>
+          <w:color w:val="1F497D" w:themeColor="text2"/>
+        </w:rPr>
+        <w:t>Figure 2</w:t>
+      </w:r>
+      <w:r>
+        <w:rPr>
+          <w:iCs/>
+        </w:rPr>
+        <w:fldChar w:fldCharType="end"/>
+      </w:r>
+      <w:r>
+        <w:rPr>
+          <w:iCs/>
+        </w:rPr>
+        <w:t xml:space="preserve">. </w:t>
+      </w:r>
+      <w:r>
+        <w:rPr>
+          <w:iCs/>
+        </w:rPr>
+        <w:t xml:space="preserve"> For the standard 5% threshold, if the p-value is superior to 0.05, we conclude that there is not any significant correlation between the variables. Indeed, this is the case, whatever the region considered. There is sufficient evidence that the World Bank does not account for government effectiveness index to provide grant to developing countries.</w:t>
+      </w:r>
+    </w:p>
+    <w:p>
+      <w:pPr>
+        <w:pStyle w:val="BodyText"/>
+      </w:pPr>
+    </w:p>
+    <w:p>
+      <w:pPr>
+        <w:pStyle w:val="Heading1"/>
+        <w:numPr>
+          <w:ilvl w:val="0"/>
+          <w:numId w:val="5"/>
+        </w:numPr>
+      </w:pPr>
+      <w:r>
+        <w:lastRenderedPageBreak/>
+        <w:t>Conclusion</w:t>
+      </w:r>
+    </w:p>
+    <w:p>
+      <w:pPr>
+        <w:pStyle w:val="BodyText"/>
+        <w:jc w:val="both"/>
+      </w:pPr>
+      <w:r>
+        <w:t>To be effective</w:t>
+      </w:r>
+      <w:r>
+        <w:t xml:space="preserve"> grants provided by the World Bank need to be conditioned by improvement in government effectiveness. Otherwise, the Bank may </w:t>
+      </w:r>
+      <w:r>
+        <w:t>waste</w:t>
+      </w:r>
+      <w:r>
+        <w:t xml:space="preserve"> money, since the grants cannot produce effective result perceived by the populations of the developing countries. In addition, if effectiveness is not monitored as a condition to provide grants, they </w:t>
+      </w:r>
+      <w:r>
+        <w:t>become a source of funding that keeps most governments</w:t>
+      </w:r>
+      <w:r>
+        <w:t xml:space="preserve"> </w:t>
+      </w:r>
+      <w:r>
+        <w:t>of developing countries in the position of inefficiency.</w:t>
+      </w:r>
+    </w:p>
+    <w:p>
+      <w:pPr>
+        <w:pStyle w:val="FirstParagraph"/>
+      </w:pPr>
+    </w:p>
+    <w:p>
+      <w:pPr>
+        <w:pStyle w:val="BodyText"/>
+      </w:pPr>
+    </w:p>
+    <w:p>
+      <w:pPr>
+        <w:pStyle w:val="Heading1"/>
       </w:pPr>
       <w:r>
         <w:t>Bibliography</w:t>
@@ -626,148 +1201,90 @@
         <w:pStyle w:val="NormalWeb"/>
         <w:shd w:val="clear" w:color="auto" w:fill="FCFCFC"/>
         <w:spacing w:before="0" w:beforeAutospacing="0" w:after="0" w:afterAutospacing="0"/>
-        <w:rPr>
-          <w:rStyle w:val="articlecitationpages"/>
-          <w:rFonts w:ascii="Helvetica" w:hAnsi="Helvetica"/>
-          <w:color w:val="333333"/>
-          <w:spacing w:val="4"/>
-          <w:sz w:val="21"/>
-          <w:szCs w:val="21"/>
+      </w:pPr>
+    </w:p>
+    <w:p>
+      <w:pPr>
+        <w:pStyle w:val="NormalWeb"/>
+        <w:shd w:val="clear" w:color="auto" w:fill="FCFCFC"/>
+        <w:spacing w:before="0" w:beforeAutospacing="0" w:after="0" w:afterAutospacing="0"/>
+        <w:rPr>
+          <w:rFonts w:asciiTheme="minorHAnsi" w:eastAsiaTheme="minorHAnsi" w:hAnsiTheme="minorHAnsi" w:cstheme="minorBidi"/>
         </w:rPr>
       </w:pPr>
       <w:proofErr w:type="spellStart"/>
       <w:r>
+        <w:rPr>
+          <w:rFonts w:asciiTheme="minorHAnsi" w:eastAsiaTheme="minorHAnsi" w:hAnsiTheme="minorHAnsi" w:cstheme="minorBidi"/>
+        </w:rPr>
         <w:t>Cooray</w:t>
       </w:r>
       <w:proofErr w:type="spellEnd"/>
       <w:r>
+        <w:rPr>
+          <w:rFonts w:asciiTheme="minorHAnsi" w:eastAsiaTheme="minorHAnsi" w:hAnsiTheme="minorHAnsi" w:cstheme="minorBidi"/>
+        </w:rPr>
         <w:t xml:space="preserve">, </w:t>
       </w:r>
       <w:proofErr w:type="spellStart"/>
       <w:r>
+        <w:rPr>
+          <w:rFonts w:asciiTheme="minorHAnsi" w:eastAsiaTheme="minorHAnsi" w:hAnsiTheme="minorHAnsi" w:cstheme="minorBidi"/>
+        </w:rPr>
         <w:t>Arusha</w:t>
       </w:r>
       <w:proofErr w:type="spellEnd"/>
       <w:r>
+        <w:rPr>
+          <w:rFonts w:asciiTheme="minorHAnsi" w:eastAsiaTheme="minorHAnsi" w:hAnsiTheme="minorHAnsi" w:cstheme="minorBidi"/>
+        </w:rPr>
         <w:t xml:space="preserve"> V.</w:t>
       </w:r>
       <w:r>
-        <w:t xml:space="preserve"> (2009).</w:t>
-      </w:r>
-      <w:r>
-        <w:rPr>
-          <w:rFonts w:ascii="Georgia" w:hAnsi="Georgia"/>
-          <w:b/>
-          <w:bCs/>
-          <w:color w:val="333333"/>
-          <w:spacing w:val="2"/>
-          <w:lang/>
-        </w:rPr>
-        <w:t>Government Expenditure, Governance and Economic Growth</w:t>
-      </w:r>
-      <w:r>
-        <w:rPr>
-          <w:rFonts w:ascii="Georgia" w:hAnsi="Georgia"/>
-          <w:b/>
-          <w:bCs/>
-          <w:color w:val="333333"/>
-          <w:spacing w:val="2"/>
-          <w:lang/>
-        </w:rPr>
-        <w:t xml:space="preserve">, </w:t>
-      </w:r>
-      <w:hyperlink r:id="rId11" w:tooltip="Comparative Economic Studies" w:history="1">
+        <w:rPr>
+          <w:rFonts w:asciiTheme="minorHAnsi" w:eastAsiaTheme="minorHAnsi" w:hAnsiTheme="minorHAnsi" w:cstheme="minorBidi"/>
+        </w:rPr>
+        <w:t xml:space="preserve"> (2009).Government Expenditure, Governance and Economic Growth, </w:t>
+      </w:r>
+      <w:hyperlink r:id="rId12" w:tooltip="Comparative Economic Studies" w:history="1">
         <w:r>
           <w:rPr>
-            <w:rStyle w:val="journaltitle"/>
-            <w:rFonts w:ascii="Helvetica" w:hAnsi="Helvetica"/>
-            <w:color w:val="4500A7"/>
-            <w:spacing w:val="4"/>
-            <w:sz w:val="21"/>
-            <w:szCs w:val="21"/>
-            <w:u w:val="single"/>
+            <w:rFonts w:asciiTheme="minorHAnsi" w:eastAsiaTheme="minorHAnsi" w:hAnsiTheme="minorHAnsi" w:cstheme="minorBidi"/>
           </w:rPr>
           <w:t>Comparative Economic Studies</w:t>
         </w:r>
       </w:hyperlink>
       <w:r>
         <w:rPr>
-          <w:rFonts w:ascii="Helvetica" w:hAnsi="Helvetica"/>
-          <w:color w:val="333333"/>
-          <w:spacing w:val="4"/>
-          <w:sz w:val="21"/>
-          <w:szCs w:val="21"/>
-        </w:rPr>
-        <w:t xml:space="preserve">, </w:t>
-      </w:r>
-      <w:r>
-        <w:rPr>
-          <w:rStyle w:val="articlecitationvolume"/>
-          <w:rFonts w:ascii="Helvetica" w:hAnsi="Helvetica"/>
-          <w:color w:val="333333"/>
-          <w:spacing w:val="4"/>
-          <w:sz w:val="21"/>
-          <w:szCs w:val="21"/>
-        </w:rPr>
-        <w:t>Volume 51, </w:t>
-      </w:r>
-      <w:hyperlink r:id="rId12" w:history="1">
+          <w:rFonts w:asciiTheme="minorHAnsi" w:eastAsiaTheme="minorHAnsi" w:hAnsiTheme="minorHAnsi" w:cstheme="minorBidi"/>
+        </w:rPr>
+        <w:t>, Volume 51, </w:t>
+      </w:r>
+      <w:hyperlink r:id="rId13" w:history="1">
         <w:r>
           <w:rPr>
-            <w:rStyle w:val="Hyperlink"/>
-            <w:rFonts w:ascii="Helvetica" w:hAnsi="Helvetica"/>
-            <w:color w:val="4500A7"/>
-            <w:spacing w:val="4"/>
-            <w:sz w:val="21"/>
-            <w:szCs w:val="21"/>
+            <w:rFonts w:asciiTheme="minorHAnsi" w:eastAsiaTheme="minorHAnsi" w:hAnsiTheme="minorHAnsi" w:cstheme="minorBidi"/>
           </w:rPr>
           <w:t>Issue 3</w:t>
         </w:r>
       </w:hyperlink>
       <w:r>
         <w:rPr>
-          <w:rFonts w:ascii="Helvetica" w:hAnsi="Helvetica"/>
-          <w:color w:val="333333"/>
-          <w:spacing w:val="4"/>
-          <w:sz w:val="21"/>
-          <w:szCs w:val="21"/>
+          <w:rFonts w:asciiTheme="minorHAnsi" w:eastAsiaTheme="minorHAnsi" w:hAnsiTheme="minorHAnsi" w:cstheme="minorBidi"/>
         </w:rPr>
         <w:t>, </w:t>
       </w:r>
-      <w:proofErr w:type="spellStart"/>
-      <w:r>
-        <w:rPr>
-          <w:rStyle w:val="articlecitationpages"/>
-          <w:rFonts w:ascii="Helvetica" w:hAnsi="Helvetica"/>
-          <w:color w:val="333333"/>
-          <w:spacing w:val="4"/>
-          <w:sz w:val="21"/>
-          <w:szCs w:val="21"/>
-        </w:rPr>
-        <w:t>pp</w:t>
-      </w:r>
-      <w:proofErr w:type="spellEnd"/>
-      <w:r>
-        <w:rPr>
-          <w:rStyle w:val="articlecitationpages"/>
-          <w:rFonts w:ascii="Helvetica" w:hAnsi="Helvetica"/>
-          <w:color w:val="333333"/>
-          <w:spacing w:val="4"/>
-          <w:sz w:val="21"/>
-          <w:szCs w:val="21"/>
-        </w:rPr>
-        <w:t xml:space="preserve"> 401–418</w:t>
-      </w:r>
-      <w:r>
-        <w:rPr>
-          <w:rStyle w:val="articlecitationpages"/>
-          <w:rFonts w:ascii="Helvetica" w:hAnsi="Helvetica"/>
-          <w:color w:val="333333"/>
-          <w:spacing w:val="4"/>
-          <w:sz w:val="21"/>
-          <w:szCs w:val="21"/>
-        </w:rPr>
-        <w:t>.</w:t>
+      <w:r>
+        <w:rPr>
+          <w:rFonts w:asciiTheme="minorHAnsi" w:eastAsiaTheme="minorHAnsi" w:hAnsiTheme="minorHAnsi" w:cstheme="minorBidi"/>
+        </w:rPr>
+        <w:t>p.</w:t>
+      </w:r>
+      <w:r>
+        <w:rPr>
+          <w:rFonts w:asciiTheme="minorHAnsi" w:eastAsiaTheme="minorHAnsi" w:hAnsiTheme="minorHAnsi" w:cstheme="minorBidi"/>
+        </w:rPr>
+        <w:t xml:space="preserve"> 401–418.</w:t>
       </w:r>
     </w:p>
     <w:p>
@@ -776,12 +1293,7 @@
         <w:shd w:val="clear" w:color="auto" w:fill="FCFCFC"/>
         <w:spacing w:before="0" w:beforeAutospacing="0" w:after="0" w:afterAutospacing="0"/>
         <w:rPr>
-          <w:rStyle w:val="articlecitationpages"/>
-          <w:rFonts w:ascii="Helvetica" w:hAnsi="Helvetica"/>
-          <w:color w:val="333333"/>
-          <w:spacing w:val="4"/>
-          <w:sz w:val="21"/>
-          <w:szCs w:val="21"/>
+          <w:rFonts w:asciiTheme="minorHAnsi" w:eastAsiaTheme="minorHAnsi" w:hAnsiTheme="minorHAnsi" w:cstheme="minorBidi"/>
         </w:rPr>
       </w:pPr>
     </w:p>
@@ -791,54 +1303,102 @@
         <w:shd w:val="clear" w:color="auto" w:fill="FCFCFC"/>
         <w:spacing w:before="0" w:beforeAutospacing="0" w:after="0" w:afterAutospacing="0"/>
         <w:rPr>
-          <w:rStyle w:val="articlecitationpages"/>
-          <w:rFonts w:ascii="Helvetica" w:hAnsi="Helvetica"/>
-          <w:color w:val="333333"/>
-          <w:spacing w:val="4"/>
-          <w:sz w:val="21"/>
-          <w:szCs w:val="21"/>
-        </w:rPr>
-      </w:pPr>
-      <w:r>
-        <w:rPr>
-          <w:rStyle w:val="articlecitationpages"/>
-          <w:rFonts w:ascii="Helvetica" w:hAnsi="Helvetica"/>
-          <w:color w:val="333333"/>
-          <w:spacing w:val="4"/>
-          <w:sz w:val="21"/>
-          <w:szCs w:val="21"/>
-        </w:rPr>
-        <w:t xml:space="preserve">Kaufmann, Daniel </w:t>
-      </w:r>
-      <w:proofErr w:type="gramStart"/>
-      <w:r>
-        <w:rPr>
-          <w:rStyle w:val="articlecitationpages"/>
-          <w:rFonts w:ascii="Helvetica" w:hAnsi="Helvetica"/>
-          <w:color w:val="333333"/>
-          <w:spacing w:val="4"/>
-          <w:sz w:val="21"/>
-          <w:szCs w:val="21"/>
-        </w:rPr>
-        <w:t>( 2009</w:t>
-      </w:r>
-      <w:proofErr w:type="gramEnd"/>
-      <w:r>
-        <w:rPr>
-          <w:rStyle w:val="articlecitationpages"/>
-          <w:rFonts w:ascii="Helvetica" w:hAnsi="Helvetica"/>
-          <w:color w:val="333333"/>
-          <w:spacing w:val="4"/>
-          <w:sz w:val="21"/>
-          <w:szCs w:val="21"/>
-        </w:rPr>
-        <w:t xml:space="preserve">), </w:t>
-      </w:r>
-      <w:r>
-        <w:t>Aid Effectiveness and Governance The Good, the Bad and the Ugly</w:t>
-      </w:r>
-      <w:r>
+          <w:rFonts w:asciiTheme="minorHAnsi" w:eastAsiaTheme="minorHAnsi" w:hAnsiTheme="minorHAnsi" w:cstheme="minorBidi"/>
+        </w:rPr>
+      </w:pPr>
+      <w:r>
+        <w:rPr>
+          <w:rFonts w:asciiTheme="minorHAnsi" w:eastAsiaTheme="minorHAnsi" w:hAnsiTheme="minorHAnsi" w:cstheme="minorBidi"/>
+        </w:rPr>
+        <w:t>Kaufmann, Daniel (</w:t>
+      </w:r>
+      <w:r>
+        <w:rPr>
+          <w:rFonts w:asciiTheme="minorHAnsi" w:eastAsiaTheme="minorHAnsi" w:hAnsiTheme="minorHAnsi" w:cstheme="minorBidi"/>
+        </w:rPr>
+        <w:t xml:space="preserve">2009), Aid Effectiveness and Governance The Good, the Bad and the Ugly, </w:t>
+      </w:r>
+      <w:r>
+        <w:rPr>
+          <w:rFonts w:asciiTheme="minorHAnsi" w:eastAsiaTheme="minorHAnsi" w:hAnsiTheme="minorHAnsi" w:cstheme="minorBidi"/>
+        </w:rPr>
+        <w:t>Development Outreach </w:t>
+      </w:r>
+      <w:r>
+        <w:rPr>
+          <w:rFonts w:asciiTheme="minorHAnsi" w:eastAsiaTheme="minorHAnsi" w:hAnsiTheme="minorHAnsi" w:cstheme="minorBidi"/>
+          <w:bCs/>
+        </w:rPr>
+        <w:t>Volume</w:t>
+      </w:r>
+      <w:r>
+        <w:rPr>
+          <w:rFonts w:asciiTheme="minorHAnsi" w:eastAsiaTheme="minorHAnsi" w:hAnsiTheme="minorHAnsi" w:cstheme="minorBidi"/>
+        </w:rPr>
+        <w:t> 11, </w:t>
+      </w:r>
+      <w:r>
+        <w:rPr>
+          <w:rFonts w:asciiTheme="minorHAnsi" w:eastAsiaTheme="minorHAnsi" w:hAnsiTheme="minorHAnsi" w:cstheme="minorBidi"/>
+          <w:bCs/>
+        </w:rPr>
+        <w:t>Issue</w:t>
+      </w:r>
+      <w:r>
+        <w:rPr>
+          <w:rFonts w:asciiTheme="minorHAnsi" w:eastAsiaTheme="minorHAnsi" w:hAnsiTheme="minorHAnsi" w:cstheme="minorBidi"/>
+        </w:rPr>
+        <w:t> 1 </w:t>
+      </w:r>
+      <w:r>
+        <w:rPr>
+          <w:rFonts w:asciiTheme="minorHAnsi" w:eastAsiaTheme="minorHAnsi" w:hAnsiTheme="minorHAnsi" w:cstheme="minorBidi"/>
+          <w:bCs/>
+        </w:rPr>
+        <w:t>Published:</w:t>
+      </w:r>
+      <w:r>
+        <w:rPr>
+          <w:rFonts w:asciiTheme="minorHAnsi" w:eastAsiaTheme="minorHAnsi" w:hAnsiTheme="minorHAnsi" w:cstheme="minorBidi"/>
+        </w:rPr>
+        <w:t> February 2009</w:t>
+      </w:r>
+      <w:r>
+        <w:rPr>
+          <w:rFonts w:asciiTheme="minorHAnsi" w:eastAsiaTheme="minorHAnsi" w:hAnsiTheme="minorHAnsi" w:cstheme="minorBidi"/>
+        </w:rPr>
         <w:t xml:space="preserve">, </w:t>
+      </w:r>
+      <w:r>
+        <w:rPr>
+          <w:rFonts w:asciiTheme="minorHAnsi" w:eastAsiaTheme="minorHAnsi" w:hAnsiTheme="minorHAnsi" w:cstheme="minorBidi"/>
+          <w:bCs/>
+        </w:rPr>
+        <w:t>p.</w:t>
+      </w:r>
+      <w:r>
+        <w:rPr>
+          <w:rFonts w:asciiTheme="minorHAnsi" w:eastAsiaTheme="minorHAnsi" w:hAnsiTheme="minorHAnsi" w:cstheme="minorBidi"/>
+        </w:rPr>
+        <w:t xml:space="preserve"> 26 </w:t>
+      </w:r>
+      <w:r>
+        <w:rPr>
+          <w:rFonts w:asciiTheme="minorHAnsi" w:eastAsiaTheme="minorHAnsi" w:hAnsiTheme="minorHAnsi" w:cstheme="minorBidi"/>
+        </w:rPr>
+        <w:t>–</w:t>
+      </w:r>
+      <w:r>
+        <w:rPr>
+          <w:rFonts w:asciiTheme="minorHAnsi" w:eastAsiaTheme="minorHAnsi" w:hAnsiTheme="minorHAnsi" w:cstheme="minorBidi"/>
+        </w:rPr>
+        <w:t xml:space="preserve"> 29</w:t>
+      </w:r>
+      <w:r>
+        <w:rPr>
+          <w:rFonts w:asciiTheme="minorHAnsi" w:eastAsiaTheme="minorHAnsi" w:hAnsiTheme="minorHAnsi" w:cstheme="minorBidi"/>
+        </w:rPr>
+        <w:t>.</w:t>
       </w:r>
     </w:p>
     <w:p>
@@ -847,159 +1407,7 @@
         <w:shd w:val="clear" w:color="auto" w:fill="FCFCFC"/>
         <w:spacing w:before="0" w:beforeAutospacing="0" w:after="0" w:afterAutospacing="0"/>
         <w:rPr>
-          <w:rFonts w:ascii="Arial" w:hAnsi="Arial" w:cs="Arial"/>
-          <w:color w:val="000000"/>
-          <w:sz w:val="18"/>
-          <w:szCs w:val="18"/>
-          <w:shd w:val="clear" w:color="auto" w:fill="FFFFFF"/>
-        </w:rPr>
-      </w:pPr>
-      <w:r>
-        <w:rPr>
-          <w:rFonts w:ascii="Arial" w:hAnsi="Arial" w:cs="Arial"/>
-          <w:color w:val="000000"/>
-          <w:sz w:val="18"/>
-          <w:szCs w:val="18"/>
-          <w:shd w:val="clear" w:color="auto" w:fill="FFFFFF"/>
-        </w:rPr>
-        <w:t>Development Outreach </w:t>
-      </w:r>
-      <w:r>
-        <w:rPr>
-          <w:rStyle w:val="Strong"/>
-          <w:rFonts w:ascii="Arial" w:hAnsi="Arial" w:cs="Arial"/>
-          <w:color w:val="000000"/>
-          <w:sz w:val="18"/>
-          <w:szCs w:val="18"/>
-          <w:shd w:val="clear" w:color="auto" w:fill="FFFFFF"/>
-        </w:rPr>
-        <w:t>Volume</w:t>
-      </w:r>
-      <w:r>
-        <w:rPr>
-          <w:rFonts w:ascii="Arial" w:hAnsi="Arial" w:cs="Arial"/>
-          <w:color w:val="000000"/>
-          <w:sz w:val="18"/>
-          <w:szCs w:val="18"/>
-          <w:shd w:val="clear" w:color="auto" w:fill="FFFFFF"/>
-        </w:rPr>
-        <w:t> 11, </w:t>
-      </w:r>
-      <w:r>
-        <w:rPr>
-          <w:rStyle w:val="Strong"/>
-          <w:rFonts w:ascii="Arial" w:hAnsi="Arial" w:cs="Arial"/>
-          <w:color w:val="000000"/>
-          <w:sz w:val="18"/>
-          <w:szCs w:val="18"/>
-          <w:shd w:val="clear" w:color="auto" w:fill="FFFFFF"/>
-        </w:rPr>
-        <w:t>Issue</w:t>
-      </w:r>
-      <w:r>
-        <w:rPr>
-          <w:rFonts w:ascii="Arial" w:hAnsi="Arial" w:cs="Arial"/>
-          <w:color w:val="000000"/>
-          <w:sz w:val="18"/>
-          <w:szCs w:val="18"/>
-          <w:shd w:val="clear" w:color="auto" w:fill="FFFFFF"/>
-        </w:rPr>
-        <w:t> 1 </w:t>
-      </w:r>
-      <w:r>
-        <w:rPr>
-          <w:rStyle w:val="Strong"/>
-          <w:rFonts w:ascii="Arial" w:hAnsi="Arial" w:cs="Arial"/>
-          <w:color w:val="000000"/>
-          <w:sz w:val="18"/>
-          <w:szCs w:val="18"/>
-          <w:shd w:val="clear" w:color="auto" w:fill="FFFFFF"/>
-        </w:rPr>
-        <w:t>Published:</w:t>
-      </w:r>
-      <w:r>
-        <w:rPr>
-          <w:rFonts w:ascii="Arial" w:hAnsi="Arial" w:cs="Arial"/>
-          <w:color w:val="000000"/>
-          <w:sz w:val="18"/>
-          <w:szCs w:val="18"/>
-          <w:shd w:val="clear" w:color="auto" w:fill="FFFFFF"/>
-        </w:rPr>
-        <w:t> February 2009</w:t>
-      </w:r>
-      <w:r>
-        <w:rPr>
-          <w:rFonts w:ascii="Arial" w:hAnsi="Arial" w:cs="Arial"/>
-          <w:color w:val="000000"/>
-          <w:sz w:val="18"/>
-          <w:szCs w:val="18"/>
-          <w:shd w:val="clear" w:color="auto" w:fill="FFFFFF"/>
-        </w:rPr>
-        <w:t xml:space="preserve">, </w:t>
-      </w:r>
-      <w:r>
-        <w:rPr>
-          <w:rStyle w:val="Strong"/>
-          <w:rFonts w:ascii="Arial" w:hAnsi="Arial" w:cs="Arial"/>
-          <w:color w:val="000000"/>
-          <w:sz w:val="18"/>
-          <w:szCs w:val="18"/>
-          <w:shd w:val="clear" w:color="auto" w:fill="FFFFFF"/>
-        </w:rPr>
-        <w:t>Pages:</w:t>
-      </w:r>
-      <w:r>
-        <w:rPr>
-          <w:rFonts w:ascii="Arial" w:hAnsi="Arial" w:cs="Arial"/>
-          <w:color w:val="000000"/>
-          <w:sz w:val="18"/>
-          <w:szCs w:val="18"/>
-          <w:shd w:val="clear" w:color="auto" w:fill="FFFFFF"/>
-        </w:rPr>
-        <w:t xml:space="preserve"> 26 </w:t>
-      </w:r>
-      <w:r>
-        <w:rPr>
-          <w:rFonts w:ascii="Arial" w:hAnsi="Arial" w:cs="Arial"/>
-          <w:color w:val="000000"/>
-          <w:sz w:val="18"/>
-          <w:szCs w:val="18"/>
-          <w:shd w:val="clear" w:color="auto" w:fill="FFFFFF"/>
-        </w:rPr>
-        <w:t>–</w:t>
-      </w:r>
-      <w:r>
-        <w:rPr>
-          <w:rFonts w:ascii="Arial" w:hAnsi="Arial" w:cs="Arial"/>
-          <w:color w:val="000000"/>
-          <w:sz w:val="18"/>
-          <w:szCs w:val="18"/>
-          <w:shd w:val="clear" w:color="auto" w:fill="FFFFFF"/>
-        </w:rPr>
-        <w:t xml:space="preserve"> 29</w:t>
-      </w:r>
-      <w:r>
-        <w:rPr>
-          <w:rFonts w:ascii="Arial" w:hAnsi="Arial" w:cs="Arial"/>
-          <w:color w:val="000000"/>
-          <w:sz w:val="18"/>
-          <w:szCs w:val="18"/>
-          <w:shd w:val="clear" w:color="auto" w:fill="FFFFFF"/>
-        </w:rPr>
-        <w:t>.</w:t>
-      </w:r>
-    </w:p>
-    <w:p>
-      <w:pPr>
-        <w:pStyle w:val="NormalWeb"/>
-        <w:shd w:val="clear" w:color="auto" w:fill="FCFCFC"/>
-        <w:spacing w:before="0" w:beforeAutospacing="0" w:after="0" w:afterAutospacing="0"/>
-        <w:rPr>
-          <w:rFonts w:ascii="Arial" w:hAnsi="Arial" w:cs="Arial"/>
-          <w:color w:val="000000"/>
-          <w:sz w:val="18"/>
-          <w:szCs w:val="18"/>
-          <w:shd w:val="clear" w:color="auto" w:fill="FFFFFF"/>
+          <w:rFonts w:asciiTheme="minorHAnsi" w:eastAsiaTheme="minorHAnsi" w:hAnsiTheme="minorHAnsi" w:cstheme="minorBidi"/>
         </w:rPr>
       </w:pPr>
     </w:p>
@@ -1007,170 +1415,80 @@
       <w:pPr>
         <w:shd w:val="clear" w:color="auto" w:fill="FFFFFF"/>
         <w:spacing w:after="0"/>
-        <w:rPr>
-          <w:rFonts w:cs="Arial"/>
-        </w:rPr>
       </w:pPr>
       <w:proofErr w:type="spellStart"/>
       <w:r>
-        <w:rPr>
-          <w:rFonts w:cs="Arial"/>
-        </w:rPr>
         <w:t>Fayissa</w:t>
       </w:r>
       <w:proofErr w:type="spellEnd"/>
       <w:proofErr w:type="gramStart"/>
       <w:r>
-        <w:rPr>
-          <w:rFonts w:cs="Arial"/>
-        </w:rPr>
-        <w:t xml:space="preserve">, </w:t>
-      </w:r>
-      <w:r>
-        <w:rPr>
-          <w:rFonts w:cs="Arial"/>
-        </w:rPr>
+        <w:t xml:space="preserve">,  </w:t>
+      </w:r>
+      <w:proofErr w:type="gramEnd"/>
+      <w:r>
+        <w:fldChar w:fldCharType="begin"/>
+      </w:r>
+      <w:r>
+        <w:instrText xml:space="preserve"> HYPERLINK "https://muse.jhu.edu/search?action=search&amp;query=author:Bichaka%20Fayissa:and&amp;min=1&amp;max=10&amp;t=query_term" </w:instrText>
+      </w:r>
+      <w:r>
+        <w:fldChar w:fldCharType="separate"/>
+      </w:r>
+      <w:proofErr w:type="spellStart"/>
+      <w:r>
+        <w:t>Bichaka</w:t>
+      </w:r>
+      <w:proofErr w:type="spellEnd"/>
+      <w:r>
         <w:t xml:space="preserve"> </w:t>
       </w:r>
-      <w:proofErr w:type="gramEnd"/>
-      <w:r>
-        <w:rPr>
-          <w:rFonts w:cs="Arial"/>
-        </w:rPr>
-        <w:fldChar w:fldCharType="begin"/>
-      </w:r>
-      <w:r>
-        <w:rPr>
-          <w:rFonts w:cs="Arial"/>
-        </w:rPr>
-        <w:instrText xml:space="preserve"> HYPERLINK "https://muse.jhu.edu/search?action=search&amp;query=author:Bichaka%20Fayissa:and&amp;min=1&amp;max=10&amp;t=query_term" </w:instrText>
-      </w:r>
-      <w:r>
-        <w:rPr>
-          <w:rFonts w:cs="Arial"/>
-        </w:rPr>
-        <w:fldChar w:fldCharType="separate"/>
-      </w:r>
-      <w:proofErr w:type="spellStart"/>
-      <w:r>
-        <w:rPr>
-          <w:rStyle w:val="Hyperlink"/>
-          <w:rFonts w:cs="Arial"/>
-          <w:color w:val="auto"/>
-        </w:rPr>
-        <w:t>Bichaka</w:t>
-      </w:r>
-      <w:proofErr w:type="spellEnd"/>
-      <w:r>
-        <w:rPr>
-          <w:rStyle w:val="Hyperlink"/>
-          <w:rFonts w:cs="Arial"/>
-          <w:color w:val="auto"/>
-        </w:rPr>
-        <w:t xml:space="preserve"> </w:t>
-      </w:r>
-      <w:r>
-        <w:rPr>
-          <w:rFonts w:cs="Arial"/>
-        </w:rPr>
+      <w:r>
         <w:fldChar w:fldCharType="end"/>
       </w:r>
       <w:r>
-        <w:rPr>
-          <w:rFonts w:cs="Arial"/>
-        </w:rPr>
-        <w:t xml:space="preserve"> and</w:t>
-      </w:r>
-      <w:r>
-        <w:rPr>
-          <w:rFonts w:cs="Arial"/>
-        </w:rPr>
-        <w:t> </w:t>
-      </w:r>
-      <w:hyperlink r:id="rId13" w:history="1">
+        <w:t xml:space="preserve"> and </w:t>
+      </w:r>
+      <w:hyperlink r:id="rId14" w:history="1">
         <w:r>
-          <w:rPr>
-            <w:rStyle w:val="Hyperlink"/>
-            <w:rFonts w:cs="Arial"/>
-            <w:color w:val="auto"/>
-          </w:rPr>
           <w:t xml:space="preserve">Christian </w:t>
         </w:r>
         <w:proofErr w:type="spellStart"/>
         <w:r>
-          <w:rPr>
-            <w:rStyle w:val="Hyperlink"/>
-            <w:rFonts w:cs="Arial"/>
-            <w:color w:val="auto"/>
-          </w:rPr>
           <w:t>Nsiah</w:t>
         </w:r>
         <w:proofErr w:type="spellEnd"/>
       </w:hyperlink>
       <w:r>
-        <w:rPr>
-          <w:rFonts w:cs="Arial"/>
-        </w:rPr>
         <w:t xml:space="preserve"> (2013). </w:t>
       </w:r>
       <w:r>
-        <w:rPr>
-          <w:rFonts w:cs="Arial"/>
-        </w:rPr>
         <w:t>The impact of governance on economic growth in Africa</w:t>
       </w:r>
       <w:r>
-        <w:rPr>
-          <w:rFonts w:cs="Arial"/>
-        </w:rPr>
         <w:t xml:space="preserve">, </w:t>
       </w:r>
-      <w:hyperlink r:id="rId14" w:history="1">
+      <w:hyperlink r:id="rId15" w:history="1">
         <w:r>
-          <w:rPr>
-            <w:rStyle w:val="Hyperlink"/>
-            <w:rFonts w:cs="Arial"/>
-            <w:color w:val="auto"/>
-          </w:rPr>
           <w:t>The Journal of Developing Areas</w:t>
         </w:r>
       </w:hyperlink>
       <w:r>
-        <w:rPr>
-          <w:rFonts w:cs="Arial"/>
-        </w:rPr>
         <w:t xml:space="preserve">, </w:t>
       </w:r>
-      <w:hyperlink r:id="rId15" w:history="1">
+      <w:hyperlink r:id="rId16" w:history="1">
         <w:r>
-          <w:rPr>
-            <w:rStyle w:val="Hyperlink"/>
-            <w:rFonts w:cs="Arial"/>
-            <w:color w:val="auto"/>
-          </w:rPr>
           <w:t xml:space="preserve">Volume 47, Number 1, </w:t>
         </w:r>
       </w:hyperlink>
       <w:r>
-        <w:rPr>
-          <w:rFonts w:cs="Arial"/>
-        </w:rPr>
-        <w:t>pp. 91-108</w:t>
-      </w:r>
-      <w:r>
-        <w:rPr>
-          <w:rFonts w:cs="Arial"/>
-        </w:rPr>
-        <w:t>.</w:t>
+        <w:t>p. 91-108.</w:t>
       </w:r>
     </w:p>
     <w:p>
       <w:pPr>
         <w:shd w:val="clear" w:color="auto" w:fill="FFFFFF"/>
         <w:spacing w:after="0"/>
-        <w:rPr>
-          <w:rFonts w:cs="Arial"/>
-        </w:rPr>
       </w:pPr>
     </w:p>
     <w:p>
@@ -1179,17 +1497,14 @@
         <w:shd w:val="clear" w:color="auto" w:fill="FFFFFF"/>
         <w:spacing w:before="75" w:beforeAutospacing="0" w:after="75" w:afterAutospacing="0" w:line="263" w:lineRule="atLeast"/>
         <w:rPr>
-          <w:rFonts w:asciiTheme="minorHAnsi" w:hAnsiTheme="minorHAnsi" w:cs="Open Sans"/>
-          <w:bCs/>
-        </w:rPr>
-      </w:pPr>
-      <w:hyperlink r:id="rId16" w:history="1">
+          <w:rFonts w:asciiTheme="minorHAnsi" w:eastAsiaTheme="minorHAnsi" w:hAnsiTheme="minorHAnsi" w:cstheme="minorBidi"/>
+        </w:rPr>
+      </w:pPr>
+      <w:hyperlink r:id="rId17" w:history="1">
         <w:proofErr w:type="spellStart"/>
         <w:r>
           <w:rPr>
-            <w:rStyle w:val="Hyperlink"/>
-            <w:rFonts w:asciiTheme="minorHAnsi" w:hAnsiTheme="minorHAnsi" w:cs="Open Sans"/>
-            <w:color w:val="auto"/>
+            <w:rFonts w:eastAsiaTheme="minorHAnsi" w:cstheme="minorBidi"/>
           </w:rPr>
           <w:t>Seldadyo</w:t>
         </w:r>
@@ -1197,57 +1512,49 @@
       </w:hyperlink>
       <w:r>
         <w:rPr>
-          <w:rFonts w:asciiTheme="minorHAnsi" w:hAnsiTheme="minorHAnsi" w:cs="Open Sans"/>
+          <w:rFonts w:asciiTheme="minorHAnsi" w:eastAsiaTheme="minorHAnsi" w:hAnsiTheme="minorHAnsi" w:cstheme="minorBidi"/>
         </w:rPr>
         <w:t xml:space="preserve">, </w:t>
       </w:r>
       <w:r>
         <w:rPr>
-          <w:rFonts w:asciiTheme="minorHAnsi" w:hAnsiTheme="minorHAnsi" w:cs="Open Sans"/>
+          <w:rFonts w:asciiTheme="minorHAnsi" w:eastAsiaTheme="minorHAnsi" w:hAnsiTheme="minorHAnsi" w:cstheme="minorBidi"/>
         </w:rPr>
         <w:t>Harry</w:t>
       </w:r>
       <w:proofErr w:type="gramStart"/>
       <w:r>
         <w:rPr>
-          <w:rFonts w:asciiTheme="minorHAnsi" w:hAnsiTheme="minorHAnsi" w:cs="Open Sans"/>
+          <w:rFonts w:asciiTheme="minorHAnsi" w:eastAsiaTheme="minorHAnsi" w:hAnsiTheme="minorHAnsi" w:cstheme="minorBidi"/>
         </w:rPr>
         <w:t xml:space="preserve">,  </w:t>
       </w:r>
       <w:proofErr w:type="gramEnd"/>
-      <w:hyperlink r:id="rId17" w:history="1">
+      <w:hyperlink r:id="rId18" w:history="1">
         <w:r>
           <w:rPr>
-            <w:rStyle w:val="Hyperlink"/>
-            <w:rFonts w:asciiTheme="minorHAnsi" w:hAnsiTheme="minorHAnsi" w:cs="Open Sans"/>
-            <w:color w:val="auto"/>
+            <w:rFonts w:eastAsiaTheme="minorHAnsi" w:cstheme="minorBidi"/>
           </w:rPr>
           <w:t xml:space="preserve">Emmanuel </w:t>
         </w:r>
         <w:proofErr w:type="spellStart"/>
         <w:r>
           <w:rPr>
-            <w:rStyle w:val="Hyperlink"/>
-            <w:rFonts w:asciiTheme="minorHAnsi" w:hAnsiTheme="minorHAnsi" w:cs="Open Sans"/>
-            <w:color w:val="auto"/>
+            <w:rFonts w:eastAsiaTheme="minorHAnsi" w:cstheme="minorBidi"/>
           </w:rPr>
           <w:t>Pandu</w:t>
         </w:r>
         <w:proofErr w:type="spellEnd"/>
         <w:r>
           <w:rPr>
-            <w:rStyle w:val="Hyperlink"/>
-            <w:rFonts w:asciiTheme="minorHAnsi" w:hAnsiTheme="minorHAnsi" w:cs="Open Sans"/>
-            <w:color w:val="auto"/>
+            <w:rFonts w:eastAsiaTheme="minorHAnsi" w:cstheme="minorBidi"/>
           </w:rPr>
           <w:t xml:space="preserve"> </w:t>
         </w:r>
         <w:proofErr w:type="spellStart"/>
         <w:r>
           <w:rPr>
-            <w:rStyle w:val="Hyperlink"/>
-            <w:rFonts w:asciiTheme="minorHAnsi" w:hAnsiTheme="minorHAnsi" w:cs="Open Sans"/>
-            <w:color w:val="auto"/>
+            <w:rFonts w:eastAsiaTheme="minorHAnsi" w:cstheme="minorBidi"/>
           </w:rPr>
           <w:t>Nugroho</w:t>
         </w:r>
@@ -1255,41 +1562,35 @@
       </w:hyperlink>
       <w:r>
         <w:rPr>
-          <w:rFonts w:asciiTheme="minorHAnsi" w:hAnsiTheme="minorHAnsi" w:cs="Open Sans"/>
+          <w:rFonts w:asciiTheme="minorHAnsi" w:eastAsiaTheme="minorHAnsi" w:hAnsiTheme="minorHAnsi" w:cstheme="minorBidi"/>
         </w:rPr>
         <w:t xml:space="preserve"> and </w:t>
       </w:r>
       <w:r>
         <w:rPr>
-          <w:rFonts w:asciiTheme="minorHAnsi" w:hAnsiTheme="minorHAnsi" w:cs="Open Sans"/>
+          <w:rFonts w:asciiTheme="minorHAnsi" w:eastAsiaTheme="minorHAnsi" w:hAnsiTheme="minorHAnsi" w:cstheme="minorBidi"/>
         </w:rPr>
         <w:t xml:space="preserve"> </w:t>
       </w:r>
-      <w:hyperlink r:id="rId18" w:history="1">
+      <w:hyperlink r:id="rId19" w:history="1">
         <w:proofErr w:type="spellStart"/>
         <w:r>
           <w:rPr>
-            <w:rStyle w:val="Hyperlink"/>
-            <w:rFonts w:asciiTheme="minorHAnsi" w:hAnsiTheme="minorHAnsi" w:cs="Open Sans"/>
-            <w:color w:val="auto"/>
+            <w:rFonts w:eastAsiaTheme="minorHAnsi" w:cstheme="minorBidi"/>
           </w:rPr>
           <w:t>Jakob</w:t>
         </w:r>
         <w:proofErr w:type="spellEnd"/>
         <w:r>
           <w:rPr>
-            <w:rStyle w:val="Hyperlink"/>
-            <w:rFonts w:asciiTheme="minorHAnsi" w:hAnsiTheme="minorHAnsi" w:cs="Open Sans"/>
-            <w:color w:val="auto"/>
+            <w:rFonts w:eastAsiaTheme="minorHAnsi" w:cstheme="minorBidi"/>
           </w:rPr>
           <w:t xml:space="preserve"> De </w:t>
         </w:r>
         <w:proofErr w:type="spellStart"/>
         <w:r>
           <w:rPr>
-            <w:rStyle w:val="Hyperlink"/>
-            <w:rFonts w:asciiTheme="minorHAnsi" w:hAnsiTheme="minorHAnsi" w:cs="Open Sans"/>
-            <w:color w:val="auto"/>
+            <w:rFonts w:eastAsiaTheme="minorHAnsi" w:cstheme="minorBidi"/>
           </w:rPr>
           <w:t>Haan</w:t>
         </w:r>
@@ -1297,123 +1598,49 @@
       </w:hyperlink>
       <w:r>
         <w:rPr>
-          <w:rFonts w:asciiTheme="minorHAnsi" w:hAnsiTheme="minorHAnsi" w:cs="Open Sans"/>
-        </w:rPr>
-        <w:t xml:space="preserve"> (2007). </w:t>
-      </w:r>
-      <w:r>
-        <w:rPr>
-          <w:rFonts w:asciiTheme="minorHAnsi" w:hAnsiTheme="minorHAnsi" w:cs="Open Sans"/>
-        </w:rPr>
-        <w:t xml:space="preserve">Governance and </w:t>
-      </w:r>
-      <w:r>
-        <w:rPr>
-          <w:rFonts w:asciiTheme="minorHAnsi" w:hAnsiTheme="minorHAnsi" w:cs="Open Sans"/>
-        </w:rPr>
-        <w:t>g</w:t>
-      </w:r>
-      <w:r>
-        <w:rPr>
-          <w:rFonts w:asciiTheme="minorHAnsi" w:hAnsiTheme="minorHAnsi" w:cs="Open Sans"/>
-        </w:rPr>
-        <w:t xml:space="preserve">rowth </w:t>
-      </w:r>
-      <w:r>
-        <w:rPr>
-          <w:rFonts w:asciiTheme="minorHAnsi" w:hAnsiTheme="minorHAnsi" w:cs="Open Sans"/>
-        </w:rPr>
-        <w:t>r</w:t>
-      </w:r>
-      <w:r>
-        <w:rPr>
-          <w:rFonts w:asciiTheme="minorHAnsi" w:hAnsiTheme="minorHAnsi" w:cs="Open Sans"/>
-        </w:rPr>
-        <w:t>evisited</w:t>
-      </w:r>
-      <w:r>
-        <w:rPr>
-          <w:rFonts w:asciiTheme="minorHAnsi" w:hAnsiTheme="minorHAnsi" w:cs="Open Sans"/>
+          <w:rFonts w:asciiTheme="minorHAnsi" w:eastAsiaTheme="minorHAnsi" w:hAnsiTheme="minorHAnsi" w:cstheme="minorBidi"/>
+        </w:rPr>
+        <w:t xml:space="preserve"> (2007). Governance and growth revisited, </w:t>
+      </w:r>
+      <w:proofErr w:type="spellStart"/>
+      <w:r>
+        <w:rPr>
+          <w:rFonts w:asciiTheme="minorHAnsi" w:eastAsiaTheme="minorHAnsi" w:hAnsiTheme="minorHAnsi" w:cstheme="minorBidi"/>
+        </w:rPr>
+        <w:t>Kyklos</w:t>
+      </w:r>
+      <w:proofErr w:type="spellEnd"/>
+      <w:r>
+        <w:rPr>
+          <w:rFonts w:asciiTheme="minorHAnsi" w:eastAsiaTheme="minorHAnsi" w:hAnsiTheme="minorHAnsi" w:cstheme="minorBidi"/>
         </w:rPr>
         <w:t xml:space="preserve">, </w:t>
       </w:r>
-      <w:proofErr w:type="spellStart"/>
-      <w:r>
-        <w:rPr>
-          <w:rFonts w:asciiTheme="minorHAnsi" w:hAnsiTheme="minorHAnsi" w:cs="Open Sans"/>
-        </w:rPr>
-        <w:t>Kyklos</w:t>
-      </w:r>
-      <w:proofErr w:type="spellEnd"/>
-      <w:r>
-        <w:rPr>
-          <w:rFonts w:asciiTheme="minorHAnsi" w:hAnsiTheme="minorHAnsi" w:cs="Open Sans"/>
-        </w:rPr>
-        <w:t xml:space="preserve">, </w:t>
-      </w:r>
-      <w:hyperlink r:id="rId19" w:history="1">
+      <w:hyperlink r:id="rId20" w:history="1">
         <w:r>
           <w:rPr>
-            <w:rStyle w:val="Hyperlink"/>
-            <w:rFonts w:asciiTheme="minorHAnsi" w:hAnsiTheme="minorHAnsi" w:cs="Open Sans"/>
-            <w:bCs/>
-            <w:color w:val="auto"/>
+            <w:rFonts w:eastAsiaTheme="minorHAnsi" w:cstheme="minorBidi"/>
           </w:rPr>
-          <w:t>Volume</w:t>
-        </w:r>
-        <w:r>
-          <w:rPr>
-            <w:rStyle w:val="val"/>
-            <w:rFonts w:asciiTheme="minorHAnsi" w:hAnsiTheme="minorHAnsi" w:cs="Open Sans"/>
-            <w:bCs/>
-          </w:rPr>
-          <w:t>60</w:t>
-        </w:r>
-        <w:r>
-          <w:rPr>
-            <w:rStyle w:val="Hyperlink"/>
-            <w:rFonts w:asciiTheme="minorHAnsi" w:hAnsiTheme="minorHAnsi" w:cs="Open Sans"/>
-            <w:bCs/>
-            <w:color w:val="auto"/>
-          </w:rPr>
-          <w:t>, Issue</w:t>
-        </w:r>
-        <w:r>
-          <w:rPr>
-            <w:rStyle w:val="Hyperlink"/>
-            <w:rFonts w:asciiTheme="minorHAnsi" w:hAnsiTheme="minorHAnsi" w:cs="Open Sans"/>
-            <w:bCs/>
-            <w:color w:val="auto"/>
-          </w:rPr>
-          <w:t xml:space="preserve"> </w:t>
-        </w:r>
-        <w:r>
-          <w:rPr>
-            <w:rStyle w:val="val"/>
-            <w:rFonts w:asciiTheme="minorHAnsi" w:hAnsiTheme="minorHAnsi" w:cs="Open Sans"/>
-            <w:bCs/>
-          </w:rPr>
-          <w:t>2</w:t>
+          <w:t>Volume60, Issue 2</w:t>
         </w:r>
       </w:hyperlink>
       <w:r>
         <w:rPr>
-          <w:rFonts w:asciiTheme="minorHAnsi" w:hAnsiTheme="minorHAnsi" w:cs="Open Sans"/>
-          <w:bCs/>
+          <w:rFonts w:asciiTheme="minorHAnsi" w:eastAsiaTheme="minorHAnsi" w:hAnsiTheme="minorHAnsi" w:cstheme="minorBidi"/>
         </w:rPr>
         <w:t xml:space="preserve">, </w:t>
       </w:r>
       <w:r>
         <w:rPr>
-          <w:rFonts w:asciiTheme="minorHAnsi" w:hAnsiTheme="minorHAnsi" w:cs="Open Sans"/>
-        </w:rPr>
-        <w:t>Pages 279-290</w:t>
-      </w:r>
-      <w:r>
-        <w:rPr>
-          <w:rFonts w:asciiTheme="minorHAnsi" w:hAnsiTheme="minorHAnsi" w:cs="Open Sans"/>
-        </w:rPr>
-        <w:t>.</w:t>
+          <w:rFonts w:asciiTheme="minorHAnsi" w:eastAsiaTheme="minorHAnsi" w:hAnsiTheme="minorHAnsi" w:cstheme="minorBidi"/>
+        </w:rPr>
+        <w:t>p.</w:t>
+      </w:r>
+      <w:r>
+        <w:rPr>
+          <w:rFonts w:asciiTheme="minorHAnsi" w:eastAsiaTheme="minorHAnsi" w:hAnsiTheme="minorHAnsi" w:cstheme="minorBidi"/>
+        </w:rPr>
+        <w:t> 279-290.</w:t>
       </w:r>
     </w:p>
     <w:p>
@@ -1454,22 +1681,6 @@
         <w:rPr>
           <w:rFonts w:ascii="Arial" w:hAnsi="Arial" w:cs="Arial"/>
           <w:color w:val="0A0A0A"/>
-        </w:rPr>
-      </w:pPr>
-    </w:p>
-    <w:p>
-      <w:pPr>
-        <w:pStyle w:val="Heading3"/>
-        <w:shd w:val="clear" w:color="auto" w:fill="FFFFFF"/>
-        <w:spacing w:before="0" w:after="30" w:line="285" w:lineRule="atLeast"/>
-        <w:ind w:right="1500"/>
-        <w:rPr>
-          <w:rFonts w:ascii="Arial" w:hAnsi="Arial" w:cs="Arial"/>
-          <w:b w:val="0"/>
-          <w:bCs w:val="0"/>
-          <w:color w:val="222222"/>
-          <w:sz w:val="26"/>
-          <w:szCs w:val="26"/>
         </w:rPr>
       </w:pPr>
     </w:p>
@@ -1512,20 +1723,6 @@
           <w:spacing w:val="4"/>
           <w:sz w:val="21"/>
           <w:szCs w:val="21"/>
-        </w:rPr>
-      </w:pPr>
-    </w:p>
-    <w:p>
-      <w:pPr>
-        <w:pStyle w:val="Heading1"/>
-        <w:shd w:val="clear" w:color="auto" w:fill="FCFCFC"/>
-        <w:spacing w:before="0" w:after="120"/>
-        <w:rPr>
-          <w:rFonts w:ascii="Georgia" w:hAnsi="Georgia"/>
-          <w:b w:val="0"/>
-          <w:bCs w:val="0"/>
-          <w:color w:val="333333"/>
-          <w:spacing w:val="2"/>
         </w:rPr>
       </w:pPr>
     </w:p>
@@ -1682,6 +1879,92 @@
     </w:lvl>
   </w:abstractNum>
   <w:abstractNum w:abstractNumId="1">
+    <w:nsid w:val="0FDB7AEC"/>
+    <w:multiLevelType w:val="hybridMultilevel"/>
+    <w:tmpl w:val="02827EBC"/>
+    <w:lvl w:ilvl="0" w:tplc="0409000F">
+      <w:start w:val="1"/>
+      <w:numFmt w:val="decimal"/>
+      <w:lvlText w:val="%1."/>
+      <w:lvlJc w:val="left"/>
+      <w:pPr>
+        <w:ind w:left="360" w:hanging="360"/>
+      </w:pPr>
+    </w:lvl>
+    <w:lvl w:ilvl="1" w:tplc="04090019" w:tentative="1">
+      <w:start w:val="1"/>
+      <w:numFmt w:val="lowerLetter"/>
+      <w:lvlText w:val="%2."/>
+      <w:lvlJc w:val="left"/>
+      <w:pPr>
+        <w:ind w:left="1080" w:hanging="360"/>
+      </w:pPr>
+    </w:lvl>
+    <w:lvl w:ilvl="2" w:tplc="0409001B" w:tentative="1">
+      <w:start w:val="1"/>
+      <w:numFmt w:val="lowerRoman"/>
+      <w:lvlText w:val="%3."/>
+      <w:lvlJc w:val="right"/>
+      <w:pPr>
+        <w:ind w:left="1800" w:hanging="180"/>
+      </w:pPr>
+    </w:lvl>
+    <w:lvl w:ilvl="3" w:tplc="0409000F" w:tentative="1">
+      <w:start w:val="1"/>
+      <w:numFmt w:val="decimal"/>
+      <w:lvlText w:val="%4."/>
+      <w:lvlJc w:val="left"/>
+      <w:pPr>
+        <w:ind w:left="2520" w:hanging="360"/>
+      </w:pPr>
+    </w:lvl>
+    <w:lvl w:ilvl="4" w:tplc="04090019" w:tentative="1">
+      <w:start w:val="1"/>
+      <w:numFmt w:val="lowerLetter"/>
+      <w:lvlText w:val="%5."/>
+      <w:lvlJc w:val="left"/>
+      <w:pPr>
+        <w:ind w:left="3240" w:hanging="360"/>
+      </w:pPr>
+    </w:lvl>
+    <w:lvl w:ilvl="5" w:tplc="0409001B" w:tentative="1">
+      <w:start w:val="1"/>
+      <w:numFmt w:val="lowerRoman"/>
+      <w:lvlText w:val="%6."/>
+      <w:lvlJc w:val="right"/>
+      <w:pPr>
+        <w:ind w:left="3960" w:hanging="180"/>
+      </w:pPr>
+    </w:lvl>
+    <w:lvl w:ilvl="6" w:tplc="0409000F" w:tentative="1">
+      <w:start w:val="1"/>
+      <w:numFmt w:val="decimal"/>
+      <w:lvlText w:val="%7."/>
+      <w:lvlJc w:val="left"/>
+      <w:pPr>
+        <w:ind w:left="4680" w:hanging="360"/>
+      </w:pPr>
+    </w:lvl>
+    <w:lvl w:ilvl="7" w:tplc="04090019" w:tentative="1">
+      <w:start w:val="1"/>
+      <w:numFmt w:val="lowerLetter"/>
+      <w:lvlText w:val="%8."/>
+      <w:lvlJc w:val="left"/>
+      <w:pPr>
+        <w:ind w:left="5400" w:hanging="360"/>
+      </w:pPr>
+    </w:lvl>
+    <w:lvl w:ilvl="8" w:tplc="0409001B" w:tentative="1">
+      <w:start w:val="1"/>
+      <w:numFmt w:val="lowerRoman"/>
+      <w:lvlText w:val="%9."/>
+      <w:lvlJc w:val="right"/>
+      <w:pPr>
+        <w:ind w:left="6120" w:hanging="180"/>
+      </w:pPr>
+    </w:lvl>
+  </w:abstractNum>
+  <w:abstractNum w:abstractNumId="2">
     <w:nsid w:val="28BE6A7D"/>
     <w:multiLevelType w:val="multilevel"/>
     <w:tmpl w:val="C5F87328"/>
@@ -1773,7 +2056,7 @@
       <w:lvlJc w:val="left"/>
     </w:lvl>
   </w:abstractNum>
-  <w:abstractNum w:abstractNumId="2">
+  <w:abstractNum w:abstractNumId="3">
     <w:nsid w:val="374E58A0"/>
     <w:multiLevelType w:val="multilevel"/>
     <w:tmpl w:val="70B43F3E"/>
@@ -1922,7 +2205,7 @@
       </w:rPr>
     </w:lvl>
   </w:abstractNum>
-  <w:abstractNum w:abstractNumId="3">
+  <w:abstractNum w:abstractNumId="4">
     <w:nsid w:val="7CEF25DA"/>
     <w:multiLevelType w:val="multilevel"/>
     <w:tmpl w:val="9A44A872"/>
@@ -2075,13 +2358,16 @@
     <w:abstractNumId w:val="0"/>
   </w:num>
   <w:num w:numId="2">
-    <w:abstractNumId w:val="1"/>
+    <w:abstractNumId w:val="2"/>
   </w:num>
   <w:num w:numId="3">
+    <w:abstractNumId w:val="4"/>
+  </w:num>
+  <w:num w:numId="4">
     <w:abstractNumId w:val="3"/>
   </w:num>
-  <w:num w:numId="4">
-    <w:abstractNumId w:val="2"/>
+  <w:num w:numId="5">
+    <w:abstractNumId w:val="1"/>
   </w:num>
 </w:numbering>
 </file>
@@ -2104,6 +2390,7 @@
     </w:pPrDefault>
   </w:docDefaults>
   <w:latentStyles w:defLockedState="0" w:defUIPriority="0" w:defSemiHidden="0" w:defUnhideWhenUsed="0" w:defQFormat="0" w:count="267">
+    <w:lsdException w:name="heading 1" w:uiPriority="9" w:qFormat="1"/>
     <w:lsdException w:name="Strong" w:uiPriority="22" w:qFormat="1"/>
     <w:lsdException w:name="Normal (Web)" w:uiPriority="99"/>
   </w:latentStyles>
@@ -2237,6 +2524,7 @@
   <w:style w:type="character" w:default="1" w:styleId="DefaultParagraphFont">
     <w:name w:val="Default Paragraph Font"/>
     <w:uiPriority w:val="1"/>
+    <w:semiHidden/>
     <w:unhideWhenUsed/>
   </w:style>
   <w:style w:type="table" w:default="1" w:styleId="TableNormal">
@@ -2932,6 +3220,7 @@
     </w:pPrDefault>
   </w:docDefaults>
   <w:latentStyles w:defLockedState="0" w:defUIPriority="0" w:defSemiHidden="0" w:defUnhideWhenUsed="0" w:defQFormat="0" w:count="267">
+    <w:lsdException w:name="heading 1" w:uiPriority="9" w:qFormat="1"/>
     <w:lsdException w:name="Strong" w:uiPriority="22" w:qFormat="1"/>
     <w:lsdException w:name="Normal (Web)" w:uiPriority="99"/>
   </w:latentStyles>
@@ -3065,6 +3354,7 @@
   <w:style w:type="character" w:default="1" w:styleId="DefaultParagraphFont">
     <w:name w:val="Default Paragraph Font"/>
     <w:uiPriority w:val="1"/>
+    <w:semiHidden/>
     <w:unhideWhenUsed/>
   </w:style>
   <w:style w:type="table" w:default="1" w:styleId="TableNormal">
@@ -4058,4 +4348,16 @@
   </a:objectDefaults>
   <a:extraClrSchemeLst/>
 </a:theme>
+</file>
+
+<file path=customXml/item1.xml><?xml version="1.0" encoding="utf-8"?>
+<b:Sources xmlns:b="http://schemas.openxmlformats.org/officeDocument/2006/bibliography" xmlns="http://schemas.openxmlformats.org/officeDocument/2006/bibliography" SelectedStyle="\APA.XSL" StyleName="APA"/>
+</file>
+
+<file path=customXml/itemProps1.xml><?xml version="1.0" encoding="utf-8"?>
+<ds:datastoreItem xmlns:ds="http://schemas.openxmlformats.org/officeDocument/2006/customXml" ds:itemID="{E1639248-EF41-42AC-927B-BE369386260F}">
+  <ds:schemaRefs>
+    <ds:schemaRef ds:uri="http://schemas.openxmlformats.org/officeDocument/2006/bibliography"/>
+  </ds:schemaRefs>
+</ds:datastoreItem>
 </file>
</xml_diff>

<commit_message>
Modify readme file and some code
</commit_message>
<xml_diff>
--- a/WB_grant.docx
+++ b/WB_grant.docx
@@ -5,6 +5,8 @@
     <w:p>
       <w:pPr>
         <w:pStyle w:val="Title"/>
+        <w:spacing w:before="0" w:after="0"/>
+        <w:contextualSpacing/>
       </w:pPr>
       <w:r>
         <w:t>Is the World Bank Financing Bad Governance in Developing Countries?</w:t>
@@ -12,15 +14,103 @@
     </w:p>
     <w:p>
       <w:pPr>
+        <w:pStyle w:val="BodyText"/>
+      </w:pPr>
+    </w:p>
+    <w:p>
+      <w:pPr>
         <w:pStyle w:val="Author"/>
-      </w:pPr>
-      <w:r>
+        <w:spacing w:after="0"/>
+        <w:contextualSpacing/>
+        <w:rPr>
+          <w:b/>
+          <w:color w:val="1F497D" w:themeColor="text2"/>
+          <w:lang w:val="fr-HT"/>
+        </w:rPr>
+      </w:pPr>
+      <w:r>
+        <w:rPr>
+          <w:b/>
+          <w:color w:val="1F497D" w:themeColor="text2"/>
+          <w:lang w:val="fr-HT"/>
+        </w:rPr>
         <w:t>Raulin L. Cadet</w:t>
       </w:r>
+      <w:r>
+        <w:rPr>
+          <w:b/>
+          <w:color w:val="1F497D" w:themeColor="text2"/>
+          <w:lang w:val="fr-HT"/>
+        </w:rPr>
+        <w:t xml:space="preserve">, </w:t>
+      </w:r>
+      <w:proofErr w:type="spellStart"/>
+      <w:r>
+        <w:rPr>
+          <w:b/>
+          <w:color w:val="1F497D" w:themeColor="text2"/>
+          <w:lang w:val="fr-HT"/>
+        </w:rPr>
+        <w:t>Ph.D</w:t>
+      </w:r>
+      <w:proofErr w:type="spellEnd"/>
+      <w:r>
+        <w:rPr>
+          <w:b/>
+          <w:color w:val="1F497D" w:themeColor="text2"/>
+          <w:lang w:val="fr-HT"/>
+        </w:rPr>
+        <w:t>.</w:t>
+      </w:r>
     </w:p>
     <w:p>
       <w:pPr>
         <w:pStyle w:val="BodyText"/>
+        <w:jc w:val="center"/>
+        <w:rPr>
+          <w:lang w:val="fr-HT"/>
+        </w:rPr>
+      </w:pPr>
+      <w:r>
+        <w:t>October</w:t>
+      </w:r>
+      <w:r>
+        <w:rPr>
+          <w:lang w:val="fr-HT"/>
+        </w:rPr>
+        <w:t xml:space="preserve"> </w:t>
+      </w:r>
+      <w:r>
+        <w:rPr>
+          <w:lang w:val="fr-HT"/>
+        </w:rPr>
+        <w:t>9</w:t>
+      </w:r>
+      <w:r>
+        <w:rPr>
+          <w:lang w:val="fr-HT"/>
+        </w:rPr>
+        <w:t>, 2019</w:t>
+      </w:r>
+    </w:p>
+    <w:p>
+      <w:pPr>
+        <w:pStyle w:val="BodyText"/>
+        <w:spacing w:before="0" w:after="0"/>
+        <w:contextualSpacing/>
+        <w:rPr>
+          <w:lang w:val="fr-HT"/>
+        </w:rPr>
+      </w:pPr>
+    </w:p>
+    <w:p>
+      <w:pPr>
+        <w:pStyle w:val="BodyText"/>
+        <w:spacing w:before="0" w:after="0"/>
+        <w:contextualSpacing/>
+        <w:rPr>
+          <w:lang w:val="fr-HT"/>
+        </w:rPr>
       </w:pPr>
     </w:p>
     <w:p>
@@ -30,6 +120,8 @@
           <w:ilvl w:val="0"/>
           <w:numId w:val="5"/>
         </w:numPr>
+        <w:spacing w:before="0"/>
+        <w:contextualSpacing/>
       </w:pPr>
       <w:r>
         <w:t>Introduction</w:t>
@@ -38,8 +130,18 @@
     <w:p>
       <w:pPr>
         <w:pStyle w:val="FirstParagraph"/>
+        <w:spacing w:before="0" w:after="0"/>
+        <w:contextualSpacing/>
         <w:jc w:val="both"/>
       </w:pPr>
+    </w:p>
+    <w:p>
+      <w:pPr>
+        <w:pStyle w:val="FirstParagraph"/>
+        <w:spacing w:before="0" w:after="0"/>
+        <w:contextualSpacing/>
+        <w:jc w:val="both"/>
+      </w:pPr>
       <w:r>
         <w:t>It is well documented that bad governance and corruption adversely affect</w:t>
       </w:r>
@@ -51,6 +153,9 @@
       </w:r>
       <w:r>
         <w:t>development (</w:t>
+      </w:r>
+      <w:r>
+        <w:t xml:space="preserve">e.g. </w:t>
       </w:r>
       <w:proofErr w:type="spellStart"/>
       <w:r>
@@ -142,16 +247,43 @@
         <w:t xml:space="preserve">). </w:t>
       </w:r>
       <w:r>
+        <w:t xml:space="preserve">The index of government effectiveness provided by the World Bank shows that </w:t>
+      </w:r>
+      <w:r>
+        <w:t>many</w:t>
+      </w:r>
+      <w:r>
+        <w:t xml:space="preserve"> developing countries are facing weak governance. </w:t>
+      </w:r>
+      <w:r>
         <w:t xml:space="preserve">In this </w:t>
       </w:r>
       <w:r>
-        <w:t>case, aid to development may be ineffective when the governance is bad in beneficiaries’ countries</w:t>
+        <w:t xml:space="preserve">case, aid to development </w:t>
+      </w:r>
+      <w:r>
+        <w:t>receive</w:t>
+      </w:r>
+      <w:r>
+        <w:t>d</w:t>
+      </w:r>
+      <w:r>
+        <w:t xml:space="preserve"> by these countries </w:t>
+      </w:r>
+      <w:r>
+        <w:t>may be ineffective</w:t>
       </w:r>
       <w:r>
         <w:t xml:space="preserve">. Indeed, </w:t>
       </w:r>
       <w:r>
-        <w:t xml:space="preserve">Countries with bad governance may not use efficiently the aid. </w:t>
+        <w:t xml:space="preserve">Countries with </w:t>
+      </w:r>
+      <w:r>
+        <w:t>weak</w:t>
+      </w:r>
+      <w:r>
+        <w:t xml:space="preserve"> governance may not use efficiently the aid. </w:t>
       </w:r>
       <w:r>
         <w:t>However</w:t>
@@ -166,25 +298,56 @@
         <w:t xml:space="preserve">as underlined by Kaufmann (2009), </w:t>
       </w:r>
       <w:r>
-        <w:t>aid tends to be more sensitive to supporting policy reform in developing countries.</w:t>
+        <w:t xml:space="preserve">aid </w:t>
+      </w:r>
+      <w:r>
+        <w:t>tend</w:t>
+      </w:r>
+      <w:r>
+        <w:t>s</w:t>
       </w:r>
       <w:r>
         <w:t xml:space="preserve"> </w:t>
       </w:r>
       <w:r>
-        <w:t>Such policies should improve governance and reduce corruption.</w:t>
+        <w:t>to be more sensitive to supporting policy reform in developing countries.</w:t>
       </w:r>
       <w:r>
         <w:t xml:space="preserve"> </w:t>
       </w:r>
+      <w:r>
+        <w:t>Such policies should improve governance.</w:t>
+      </w:r>
+      <w:r>
+        <w:t xml:space="preserve"> </w:t>
+      </w:r>
     </w:p>
     <w:p>
       <w:pPr>
         <w:pStyle w:val="FirstParagraph"/>
+        <w:spacing w:before="0" w:after="0"/>
+        <w:contextualSpacing/>
         <w:jc w:val="both"/>
       </w:pPr>
-      <w:r>
-        <w:t>In spite that donors are more sensitive to supporting policy reform, i</w:t>
+    </w:p>
+    <w:p>
+      <w:pPr>
+        <w:pStyle w:val="FirstParagraph"/>
+        <w:spacing w:before="0" w:after="0"/>
+        <w:contextualSpacing/>
+        <w:jc w:val="both"/>
+      </w:pPr>
+      <w:r>
+        <w:t>Although</w:t>
+      </w:r>
+      <w:r>
+        <w:t xml:space="preserve"> donors are more sensitive to supporting policy reform</w:t>
+      </w:r>
+      <w:r>
+        <w:t xml:space="preserve">, </w:t>
+      </w:r>
+      <w:r>
+        <w:t>i</w:t>
       </w:r>
       <w:r>
         <w:t xml:space="preserve">t is </w:t>
@@ -199,37 +362,193 @@
         <w:t>apply ineffective economic policies.</w:t>
       </w:r>
       <w:r>
-        <w:t xml:space="preserve"> If donors, such as the World Bank, continue to grant funds to countries with bad governan</w:t>
-      </w:r>
-      <w:r>
-        <w:t>ce, their aid is wasting money. To ensure that aid is effective, the decision to grant fund should account for progress improving governance.</w:t>
+        <w:t xml:space="preserve"> If donors, such as the World Bank, continue to </w:t>
+      </w:r>
+      <w:r>
+        <w:t xml:space="preserve">provide </w:t>
+      </w:r>
+      <w:r>
+        <w:t>grant</w:t>
+      </w:r>
+      <w:r>
+        <w:t>s</w:t>
+      </w:r>
+      <w:r>
+        <w:t xml:space="preserve"> to countries with </w:t>
+      </w:r>
+      <w:r>
+        <w:t>weak</w:t>
+      </w:r>
+      <w:r>
+        <w:t xml:space="preserve"> governan</w:t>
+      </w:r>
+      <w:r>
+        <w:t xml:space="preserve">ce, their aid is wasting money. To ensure that aid is effective, the decision to </w:t>
+      </w:r>
+      <w:r>
+        <w:t xml:space="preserve">provide </w:t>
+      </w:r>
+      <w:r>
+        <w:t>grant</w:t>
+      </w:r>
+      <w:r>
+        <w:t>s</w:t>
+      </w:r>
+      <w:r>
+        <w:t xml:space="preserve"> should account for progress improving governance.</w:t>
+      </w:r>
+      <w:r>
+        <w:t xml:space="preserve"> </w:t>
+      </w:r>
+      <w:r>
+        <w:t xml:space="preserve">Sure, </w:t>
+      </w:r>
+      <w:r>
+        <w:t>poorer countries do have more need for grants</w:t>
+      </w:r>
+      <w:r>
+        <w:t xml:space="preserve"> (</w:t>
+      </w:r>
+      <w:proofErr w:type="spellStart"/>
+      <w:r>
+        <w:t>Lerrick</w:t>
+      </w:r>
+      <w:proofErr w:type="spellEnd"/>
+      <w:r>
+        <w:t xml:space="preserve"> and Meltzer</w:t>
+      </w:r>
+      <w:r>
+        <w:t>, 2002)</w:t>
+      </w:r>
+      <w:r>
+        <w:t>. However, developing countries ca</w:t>
+      </w:r>
+      <w:r>
+        <w:t xml:space="preserve">nnot continue to receive grants if they do not improve </w:t>
+      </w:r>
+      <w:r>
+        <w:t xml:space="preserve">the quality of </w:t>
+      </w:r>
+      <w:r>
+        <w:t>governance</w:t>
+      </w:r>
+      <w:r>
+        <w:t>.</w:t>
       </w:r>
     </w:p>
     <w:p>
       <w:pPr>
         <w:pStyle w:val="BodyText"/>
+        <w:spacing w:before="0" w:after="0"/>
+        <w:contextualSpacing/>
         <w:jc w:val="both"/>
-        <w:rPr>
-          <w:iCs/>
-        </w:rPr>
-      </w:pPr>
-      <w:r>
-        <w:t>The donors, such as the World Bank, usually monitor and evaluate the result of the projects related to funds they granted to developing countries</w:t>
-      </w:r>
-      <w:r>
-        <w:t xml:space="preserve"> (REF)</w:t>
-      </w:r>
-      <w:r>
-        <w:t>.</w:t>
-      </w:r>
-      <w:r>
-        <w:t xml:space="preserve"> If we consider the World Bank which is one of the leading advocator of good governance, does it account for the quality of governance when deciding to grant funds to developing countries? The </w:t>
+      </w:pPr>
+    </w:p>
+    <w:p>
+      <w:pPr>
+        <w:pStyle w:val="BodyText"/>
+        <w:spacing w:before="0" w:after="0"/>
+        <w:contextualSpacing/>
+        <w:jc w:val="both"/>
+        <w:rPr>
+          <w:iCs/>
+        </w:rPr>
+      </w:pPr>
+      <w:r>
+        <w:t>The donors, such as the World Bank, usually monitor and evaluate the result</w:t>
+      </w:r>
+      <w:r>
+        <w:t>s</w:t>
+      </w:r>
+      <w:r>
+        <w:t xml:space="preserve"> of the projects </w:t>
+      </w:r>
+      <w:r>
+        <w:t>they finance in</w:t>
+      </w:r>
+      <w:r>
+        <w:t xml:space="preserve"> developing countries.</w:t>
+      </w:r>
+      <w:r>
+        <w:t xml:space="preserve"> </w:t>
+      </w:r>
+      <w:r>
+        <w:t>However, the populations of the developing countries perceive that their gov</w:t>
+      </w:r>
+      <w:r>
+        <w:t>ernments are still ineffective</w:t>
+      </w:r>
+      <w:r>
+        <w:t xml:space="preserve">. This fact seems to be incoherent with the behavior of the donors that continue to provide grants to these countries.  Considering the Word Bank particularly, </w:t>
+      </w:r>
+      <w:r>
+        <w:t xml:space="preserve">which is one of the leading advocator </w:t>
+      </w:r>
+      <w:r>
+        <w:t xml:space="preserve">of good governance, does it account for government effectiveness </w:t>
+      </w:r>
+      <w:r>
+        <w:t>when</w:t>
+      </w:r>
+      <w:r>
+        <w:t xml:space="preserve"> </w:t>
+      </w:r>
+      <w:r>
+        <w:t xml:space="preserve">providing </w:t>
+      </w:r>
+      <w:r>
+        <w:t xml:space="preserve">grants to developing countries? </w:t>
+      </w:r>
+      <w:r>
+        <w:t xml:space="preserve">The </w:t>
       </w:r>
       <w:r>
         <w:t>World Bank</w:t>
       </w:r>
       <w:r>
-        <w:t xml:space="preserve"> has published several indicators related to the quality of governance: </w:t>
+        <w:t xml:space="preserve"> reveal</w:t>
+      </w:r>
+      <w:r>
+        <w:t>s</w:t>
+      </w:r>
+      <w:r>
+        <w:t xml:space="preserve"> </w:t>
+      </w:r>
+      <w:r>
+        <w:t xml:space="preserve">its </w:t>
+      </w:r>
+      <w:r>
+        <w:t>conscious</w:t>
+      </w:r>
+      <w:r>
+        <w:t xml:space="preserve">ness on the importance of </w:t>
+      </w:r>
+      <w:r>
+        <w:t xml:space="preserve">good </w:t>
+      </w:r>
+      <w:r>
+        <w:t xml:space="preserve">governance </w:t>
+      </w:r>
+      <w:r>
+        <w:t>when it</w:t>
+      </w:r>
+      <w:r>
+        <w:t xml:space="preserve"> publishe</w:t>
+      </w:r>
+      <w:r>
+        <w:t>s</w:t>
+      </w:r>
+      <w:r>
+        <w:t xml:space="preserve"> </w:t>
+      </w:r>
+      <w:r>
+        <w:t>several indicators related to the quality of governance</w:t>
+      </w:r>
+      <w:r>
+        <w:t>. These indicators are:</w:t>
+      </w:r>
+      <w:r>
+        <w:t xml:space="preserve"> </w:t>
       </w:r>
       <w:r>
         <w:rPr>
@@ -253,7 +572,19 @@
         <w:rPr>
           <w:iCs/>
         </w:rPr>
-        <w:t xml:space="preserve">ccountability; </w:t>
+        <w:t>ccountability</w:t>
+      </w:r>
+      <w:r>
+        <w:rPr>
+          <w:iCs/>
+        </w:rPr>
+        <w:t>,</w:t>
+      </w:r>
+      <w:r>
+        <w:rPr>
+          <w:iCs/>
+        </w:rPr>
+        <w:t xml:space="preserve"> </w:t>
       </w:r>
       <w:r>
         <w:rPr>
@@ -313,7 +644,19 @@
         <w:rPr>
           <w:iCs/>
         </w:rPr>
-        <w:t xml:space="preserve">errorism; </w:t>
+        <w:t>errorism</w:t>
+      </w:r>
+      <w:r>
+        <w:rPr>
+          <w:iCs/>
+        </w:rPr>
+        <w:t>,</w:t>
+      </w:r>
+      <w:r>
+        <w:rPr>
+          <w:iCs/>
+        </w:rPr>
+        <w:t xml:space="preserve"> </w:t>
       </w:r>
       <w:r>
         <w:rPr>
@@ -337,7 +680,19 @@
         <w:rPr>
           <w:iCs/>
         </w:rPr>
-        <w:t xml:space="preserve">ffectiveness; </w:t>
+        <w:t>ffectiveness</w:t>
+      </w:r>
+      <w:r>
+        <w:rPr>
+          <w:iCs/>
+        </w:rPr>
+        <w:t>,</w:t>
+      </w:r>
+      <w:r>
+        <w:rPr>
+          <w:iCs/>
+        </w:rPr>
+        <w:t xml:space="preserve"> </w:t>
       </w:r>
       <w:r>
         <w:rPr>
@@ -361,7 +716,19 @@
         <w:rPr>
           <w:iCs/>
         </w:rPr>
-        <w:t xml:space="preserve">uality; </w:t>
+        <w:t>uality</w:t>
+      </w:r>
+      <w:r>
+        <w:rPr>
+          <w:iCs/>
+        </w:rPr>
+        <w:t>,</w:t>
+      </w:r>
+      <w:r>
+        <w:rPr>
+          <w:iCs/>
+        </w:rPr>
+        <w:t xml:space="preserve"> </w:t>
       </w:r>
       <w:r>
         <w:rPr>
@@ -385,7 +752,19 @@
         <w:rPr>
           <w:iCs/>
         </w:rPr>
-        <w:t xml:space="preserve">aw; </w:t>
+        <w:t>aw</w:t>
+      </w:r>
+      <w:r>
+        <w:rPr>
+          <w:iCs/>
+        </w:rPr>
+        <w:t>,</w:t>
+      </w:r>
+      <w:r>
+        <w:rPr>
+          <w:iCs/>
+        </w:rPr>
+        <w:t xml:space="preserve"> </w:t>
       </w:r>
       <w:r>
         <w:rPr>
@@ -415,7 +794,49 @@
         <w:rPr>
           <w:iCs/>
         </w:rPr>
-        <w:t xml:space="preserve">. Considering </w:t>
+        <w:t xml:space="preserve"> (</w:t>
+      </w:r>
+      <w:r>
+        <w:t xml:space="preserve">Kaufmann, </w:t>
+      </w:r>
+      <w:r>
+        <w:t>20</w:t>
+      </w:r>
+      <w:r>
+        <w:t>11</w:t>
+      </w:r>
+      <w:r>
+        <w:t>)</w:t>
+      </w:r>
+      <w:r>
+        <w:rPr>
+          <w:iCs/>
+        </w:rPr>
+        <w:t xml:space="preserve">. </w:t>
+      </w:r>
+      <w:r>
+        <w:rPr>
+          <w:iCs/>
+        </w:rPr>
+        <w:t>Although</w:t>
+      </w:r>
+      <w:r>
+        <w:rPr>
+          <w:iCs/>
+        </w:rPr>
+        <w:t xml:space="preserve"> </w:t>
+      </w:r>
+      <w:r>
+        <w:rPr>
+          <w:iCs/>
+        </w:rPr>
+        <w:t>advocating for good governance,</w:t>
+      </w:r>
+      <w:r>
+        <w:rPr>
+          <w:iCs/>
+        </w:rPr>
+        <w:t xml:space="preserve"> </w:t>
       </w:r>
       <w:r>
         <w:rPr>
@@ -427,36 +848,55 @@
         <w:rPr>
           <w:iCs/>
         </w:rPr>
-        <w:t>, this paper argue</w:t>
-      </w:r>
-      <w:r>
-        <w:rPr>
-          <w:iCs/>
-        </w:rPr>
-        <w:t>s</w:t>
-      </w:r>
-      <w:r>
-        <w:rPr>
-          <w:iCs/>
-        </w:rPr>
-        <w:t xml:space="preserve"> that although </w:t>
-      </w:r>
-      <w:r>
-        <w:rPr>
-          <w:iCs/>
-        </w:rPr>
-        <w:t xml:space="preserve">it </w:t>
-      </w:r>
-      <w:r>
-        <w:rPr>
-          <w:iCs/>
-        </w:rPr>
-        <w:t>is a leading promoter of governance, it does not account for government effectiveness to grant funds to developing countries.</w:t>
+        <w:t xml:space="preserve"> does not account </w:t>
+      </w:r>
+      <w:r>
+        <w:rPr>
+          <w:iCs/>
+        </w:rPr>
+        <w:t>for government effectiveness</w:t>
+      </w:r>
+      <w:r>
+        <w:rPr>
+          <w:iCs/>
+        </w:rPr>
+        <w:t xml:space="preserve"> when provid</w:t>
+      </w:r>
+      <w:r>
+        <w:rPr>
+          <w:iCs/>
+        </w:rPr>
+        <w:t>ing</w:t>
+      </w:r>
+      <w:r>
+        <w:rPr>
+          <w:iCs/>
+        </w:rPr>
+        <w:t xml:space="preserve"> grants to developing countries.</w:t>
+      </w:r>
+      <w:r>
+        <w:rPr>
+          <w:iCs/>
+        </w:rPr>
+        <w:t xml:space="preserve"> </w:t>
       </w:r>
     </w:p>
     <w:p>
       <w:pPr>
         <w:pStyle w:val="BodyText"/>
+        <w:spacing w:before="0" w:after="0"/>
+        <w:contextualSpacing/>
+        <w:jc w:val="both"/>
+        <w:rPr>
+          <w:iCs/>
+        </w:rPr>
+      </w:pPr>
+    </w:p>
+    <w:p>
+      <w:pPr>
+        <w:pStyle w:val="BodyText"/>
+        <w:spacing w:before="0" w:after="0"/>
+        <w:contextualSpacing/>
         <w:jc w:val="both"/>
         <w:rPr>
           <w:iCs/>
@@ -470,6 +910,185 @@
           <w:ilvl w:val="0"/>
           <w:numId w:val="5"/>
         </w:numPr>
+        <w:spacing w:before="0"/>
+        <w:contextualSpacing/>
+      </w:pPr>
+      <w:r>
+        <w:lastRenderedPageBreak/>
+        <w:t>Data from the World Bank</w:t>
+      </w:r>
+    </w:p>
+    <w:p>
+      <w:pPr>
+        <w:pStyle w:val="BodyText"/>
+        <w:spacing w:before="0" w:after="0"/>
+        <w:contextualSpacing/>
+        <w:jc w:val="both"/>
+        <w:rPr>
+          <w:iCs/>
+        </w:rPr>
+      </w:pPr>
+    </w:p>
+    <w:p>
+      <w:pPr>
+        <w:pStyle w:val="BodyText"/>
+        <w:spacing w:before="0" w:after="0"/>
+        <w:contextualSpacing/>
+        <w:jc w:val="both"/>
+        <w:rPr>
+          <w:iCs/>
+        </w:rPr>
+      </w:pPr>
+      <w:r>
+        <w:rPr>
+          <w:iCs/>
+        </w:rPr>
+        <w:t>Data from the World Bank are used</w:t>
+      </w:r>
+      <w:r>
+        <w:rPr>
+          <w:iCs/>
+        </w:rPr>
+        <w:t xml:space="preserve"> to </w:t>
+      </w:r>
+      <w:r>
+        <w:rPr>
+          <w:iCs/>
+        </w:rPr>
+        <w:t>support</w:t>
+      </w:r>
+      <w:r>
+        <w:rPr>
+          <w:iCs/>
+        </w:rPr>
+        <w:t xml:space="preserve"> </w:t>
+      </w:r>
+      <w:r>
+        <w:rPr>
+          <w:iCs/>
+        </w:rPr>
+        <w:t xml:space="preserve">the </w:t>
+      </w:r>
+      <w:r>
+        <w:rPr>
+          <w:iCs/>
+        </w:rPr>
+        <w:t>thesis statement</w:t>
+      </w:r>
+      <w:r>
+        <w:rPr>
+          <w:iCs/>
+        </w:rPr>
+        <w:t xml:space="preserve"> of the paper</w:t>
+      </w:r>
+      <w:r>
+        <w:rPr>
+          <w:iCs/>
+        </w:rPr>
+        <w:t xml:space="preserve">. Two variables are particularly used: amount of grants agreement signed with the Bank, by country, from 2002 to 2015; index of </w:t>
+      </w:r>
+      <w:r>
+        <w:rPr>
+          <w:iCs/>
+        </w:rPr>
+        <w:t>government effectiveness.</w:t>
+      </w:r>
+      <w:r>
+        <w:rPr>
+          <w:iCs/>
+        </w:rPr>
+        <w:t xml:space="preserve"> The latest variable is an aggregate indicator that reflects the perception of the population of each country. </w:t>
+      </w:r>
+      <w:r>
+        <w:rPr>
+          <w:iCs/>
+        </w:rPr>
+        <w:t>Although</w:t>
+      </w:r>
+      <w:r>
+        <w:rPr>
+          <w:iCs/>
+        </w:rPr>
+        <w:t xml:space="preserve"> data about government effectiveness relate to perception, Kaufmann </w:t>
+      </w:r>
+      <w:r>
+        <w:rPr>
+          <w:iCs/>
+        </w:rPr>
+        <w:t xml:space="preserve">et al. </w:t>
+      </w:r>
+      <w:r>
+        <w:rPr>
+          <w:iCs/>
+        </w:rPr>
+        <w:t>(2011) underline that these data matter because the economic agent based their action on perception, impression and views. Thus, donors, such as the World Bank, should account for the perception of the population about government effectiveness.</w:t>
+      </w:r>
+    </w:p>
+    <w:p>
+      <w:pPr>
+        <w:pStyle w:val="BodyText"/>
+        <w:spacing w:before="0" w:after="0"/>
+        <w:contextualSpacing/>
+        <w:jc w:val="both"/>
+        <w:rPr>
+          <w:iCs/>
+        </w:rPr>
+      </w:pPr>
+    </w:p>
+    <w:p>
+      <w:pPr>
+        <w:pStyle w:val="BodyText"/>
+        <w:spacing w:before="0" w:after="0"/>
+        <w:contextualSpacing/>
+        <w:jc w:val="both"/>
+        <w:rPr>
+          <w:iCs/>
+        </w:rPr>
+      </w:pPr>
+      <w:r>
+        <w:rPr>
+          <w:iCs/>
+        </w:rPr>
+        <w:t>To c</w:t>
+      </w:r>
+      <w:r>
+        <w:rPr>
+          <w:iCs/>
+        </w:rPr>
+        <w:t>ompare data for both variables mentioned previously, we first calculate their mean by geographic region, and rescale the results to have them from 1 to 10. Having data for both variables with the same scale allow comparisons. To go further and ensure that the relationship with the two variable are not affected by loss of information when calculating their mean, original data about grants and government effectiveness are compared in a scatter plot, and a test of their correlation, by region, is realized.</w:t>
+      </w:r>
+    </w:p>
+    <w:p>
+      <w:pPr>
+        <w:pStyle w:val="BodyText"/>
+        <w:spacing w:before="0" w:after="0"/>
+        <w:contextualSpacing/>
+        <w:jc w:val="both"/>
+        <w:rPr>
+          <w:iCs/>
+        </w:rPr>
+      </w:pPr>
+    </w:p>
+    <w:p>
+      <w:pPr>
+        <w:pStyle w:val="BodyText"/>
+        <w:spacing w:before="0" w:after="0"/>
+        <w:contextualSpacing/>
+        <w:jc w:val="both"/>
+        <w:rPr>
+          <w:iCs/>
+        </w:rPr>
+      </w:pPr>
+    </w:p>
+    <w:p>
+      <w:pPr>
+        <w:pStyle w:val="Heading1"/>
+        <w:numPr>
+          <w:ilvl w:val="0"/>
+          <w:numId w:val="5"/>
+        </w:numPr>
+        <w:spacing w:before="0"/>
+        <w:contextualSpacing/>
       </w:pPr>
       <w:r>
         <w:t>Grants that finance ineffectiveness</w:t>
@@ -478,11 +1097,24 @@
     <w:p>
       <w:pPr>
         <w:pStyle w:val="BodyText"/>
+        <w:spacing w:before="0" w:after="0"/>
+        <w:contextualSpacing/>
         <w:jc w:val="both"/>
         <w:rPr>
           <w:iCs/>
         </w:rPr>
       </w:pPr>
+    </w:p>
+    <w:p>
+      <w:pPr>
+        <w:pStyle w:val="BodyText"/>
+        <w:spacing w:before="0" w:after="0"/>
+        <w:contextualSpacing/>
+        <w:jc w:val="both"/>
+        <w:rPr>
+          <w:iCs/>
+        </w:rPr>
+      </w:pPr>
       <w:r>
         <w:rPr>
           <w:iCs/>
@@ -499,26 +1131,50 @@
         <w:rPr>
           <w:iCs/>
         </w:rPr>
-        <w:t>), followed by East Asia and Pacific (14.22%). They are the regions where there are more developing countries. That is the reason why</w:t>
-      </w:r>
-      <w:r>
-        <w:rPr>
-          <w:iCs/>
-        </w:rPr>
-        <w:t xml:space="preserve"> they receive grants from the World Bank, to improve their development level and reduce poverty (</w:t>
-      </w:r>
-      <w:r>
-        <w:rPr>
-          <w:iCs/>
-          <w:color w:val="FF0000"/>
-        </w:rPr>
-        <w:t>REF</w:t>
-      </w:r>
-      <w:r>
-        <w:rPr>
-          <w:iCs/>
-        </w:rPr>
-        <w:t xml:space="preserve">). </w:t>
+        <w:t>), followed by East Asia and Pacific (14.22%)</w:t>
+      </w:r>
+      <w:r>
+        <w:rPr>
+          <w:rStyle w:val="FootnoteReference"/>
+          <w:iCs/>
+        </w:rPr>
+        <w:footnoteReference w:id="1"/>
+      </w:r>
+      <w:r>
+        <w:rPr>
+          <w:iCs/>
+        </w:rPr>
+        <w:t>. The</w:t>
+      </w:r>
+      <w:r>
+        <w:rPr>
+          <w:iCs/>
+        </w:rPr>
+        <w:t>se</w:t>
+      </w:r>
+      <w:r>
+        <w:rPr>
+          <w:iCs/>
+        </w:rPr>
+        <w:t xml:space="preserve"> are the regions where there are more developing countries. That is the reason why</w:t>
+      </w:r>
+      <w:r>
+        <w:rPr>
+          <w:iCs/>
+        </w:rPr>
+        <w:t xml:space="preserve"> they receive grants from the World Bank, to improve their development level and reduce pove</w:t>
+      </w:r>
+      <w:r>
+        <w:rPr>
+          <w:iCs/>
+        </w:rPr>
+        <w:t>rty</w:t>
+      </w:r>
+      <w:r>
+        <w:rPr>
+          <w:iCs/>
+        </w:rPr>
+        <w:t xml:space="preserve">. </w:t>
       </w:r>
       <w:r>
         <w:rPr>
@@ -530,7 +1186,7 @@
         <w:rPr>
           <w:iCs/>
         </w:rPr>
-        <w:t xml:space="preserve">regarding the amount of grants, the </w:t>
+        <w:t xml:space="preserve">regarding the amount of grants, </w:t>
       </w:r>
       <w:r>
         <w:rPr>
@@ -586,33 +1242,32 @@
         <w:rPr>
           <w:iCs/>
         </w:rPr>
-        <w:t>shows that the scaled mean of grant is higher in South Asia, followed by Europe and Cen</w:t>
-      </w:r>
-      <w:bookmarkStart w:id="0" w:name="_GoBack"/>
-      <w:bookmarkEnd w:id="0"/>
-      <w:r>
-        <w:rPr>
-          <w:iCs/>
-        </w:rPr>
-        <w:t xml:space="preserve">tral Asia. </w:t>
-      </w:r>
-      <w:r>
-        <w:rPr>
-          <w:iCs/>
-        </w:rPr>
-        <w:t xml:space="preserve">Thus, whereas most of the countries that receive </w:t>
-      </w:r>
-      <w:r>
-        <w:rPr>
-          <w:iCs/>
-        </w:rPr>
-        <w:lastRenderedPageBreak/>
-        <w:t>grants are from Africa, the average amount of grants receive by country is higher for those of the South Asia.</w:t>
+        <w:t>shows that the scaled mean of grant</w:t>
+      </w:r>
+      <w:r>
+        <w:rPr>
+          <w:iCs/>
+        </w:rPr>
+        <w:t>s</w:t>
+      </w:r>
+      <w:r>
+        <w:rPr>
+          <w:iCs/>
+        </w:rPr>
+        <w:t xml:space="preserve"> is higher in South Asia, followed by Europe and Central Asia. </w:t>
+      </w:r>
+      <w:r>
+        <w:rPr>
+          <w:iCs/>
+        </w:rPr>
+        <w:t>Thus, whereas most of the countries that receive grants are from Africa, the average amount of grants receive by country is higher for those of the South Asia.</w:t>
       </w:r>
     </w:p>
     <w:p>
       <w:pPr>
         <w:pStyle w:val="BodyText"/>
+        <w:spacing w:before="0" w:after="0"/>
+        <w:contextualSpacing/>
         <w:jc w:val="both"/>
         <w:rPr>
           <w:iCs/>
@@ -621,42 +1276,49 @@
     </w:p>
     <w:p>
       <w:pPr>
-        <w:pStyle w:val="Caption"/>
-        <w:keepNext/>
+        <w:pStyle w:val="BodyText"/>
+        <w:spacing w:before="0" w:after="0"/>
+        <w:contextualSpacing/>
         <w:jc w:val="both"/>
+        <w:rPr>
+          <w:iCs/>
+        </w:rPr>
+      </w:pPr>
+      <w:r>
+        <w:rPr>
+          <w:iCs/>
+        </w:rPr>
+        <w:t>Regarding the perception of the population about government effectiveness, the scaled average index is higher for the countries from East Asia and Pacific, which is the region with the less scaled average of amount of grant. This may suggest that the World Bank provides grants to the least effective governments to help them apply policies that should improve the level of development of their countries. Nevertheless, when considering the same figure (</w:t>
+      </w:r>
+      <w:r>
+        <w:rPr>
+          <w:iCs/>
+        </w:rPr>
+        <w:fldChar w:fldCharType="begin"/>
+      </w:r>
+      <w:r>
+        <w:rPr>
+          <w:iCs/>
+        </w:rPr>
+        <w:instrText xml:space="preserve"> REF _Ref21473305 \h </w:instrText>
+      </w:r>
+      <w:r>
+        <w:rPr>
+          <w:iCs/>
+        </w:rPr>
+      </w:r>
+      <w:r>
+        <w:rPr>
+          <w:iCs/>
+        </w:rPr>
+        <w:fldChar w:fldCharType="separate"/>
+      </w:r>
+      <w:r>
         <w:rPr>
           <w:b/>
           <w:color w:val="1F497D" w:themeColor="text2"/>
         </w:rPr>
-      </w:pPr>
-      <w:bookmarkStart w:id="1" w:name="_Ref21473305"/>
-      <w:r>
-        <w:rPr>
-          <w:b/>
-          <w:color w:val="1F497D" w:themeColor="text2"/>
-        </w:rPr>
         <w:t xml:space="preserve">Figure </w:t>
-      </w:r>
-      <w:r>
-        <w:rPr>
-          <w:b/>
-          <w:color w:val="1F497D" w:themeColor="text2"/>
-        </w:rPr>
-        <w:fldChar w:fldCharType="begin"/>
-      </w:r>
-      <w:r>
-        <w:rPr>
-          <w:b/>
-          <w:color w:val="1F497D" w:themeColor="text2"/>
-        </w:rPr>
-        <w:instrText xml:space="preserve"> SEQ Figure \* ARABIC </w:instrText>
-      </w:r>
-      <w:r>
-        <w:rPr>
-          <w:b/>
-          <w:color w:val="1F497D" w:themeColor="text2"/>
-        </w:rPr>
-        <w:fldChar w:fldCharType="separate"/>
       </w:r>
       <w:r>
         <w:rPr>
@@ -668,23 +1330,174 @@
       </w:r>
       <w:r>
         <w:rPr>
+          <w:iCs/>
+        </w:rPr>
+        <w:fldChar w:fldCharType="end"/>
+      </w:r>
+      <w:r>
+        <w:rPr>
+          <w:iCs/>
+        </w:rPr>
+        <w:t xml:space="preserve">), it is difficult to confirm that the Bank provides grants to the least effective governments. Indeed, South Asia, where the average amount of grants is the highest, does not have the least average index for government effectiveness. The relationship between the two variables is ambiguous, as shown in </w:t>
+      </w:r>
+      <w:r>
+        <w:rPr>
+          <w:iCs/>
+        </w:rPr>
+        <w:fldChar w:fldCharType="begin"/>
+      </w:r>
+      <w:r>
+        <w:rPr>
+          <w:iCs/>
+        </w:rPr>
+        <w:instrText xml:space="preserve"> REF _Ref21473305 \h </w:instrText>
+      </w:r>
+      <w:r>
+        <w:rPr>
+          <w:iCs/>
+        </w:rPr>
+      </w:r>
+      <w:r>
+        <w:rPr>
+          <w:iCs/>
+        </w:rPr>
+        <w:fldChar w:fldCharType="separate"/>
+      </w:r>
+      <w:r>
+        <w:rPr>
           <w:b/>
           <w:color w:val="1F497D" w:themeColor="text2"/>
         </w:rPr>
+        <w:t xml:space="preserve">Figure </w:t>
+      </w:r>
+      <w:r>
+        <w:rPr>
+          <w:b/>
+          <w:noProof/>
+          <w:color w:val="1F497D" w:themeColor="text2"/>
+        </w:rPr>
+        <w:t>1</w:t>
+      </w:r>
+      <w:r>
+        <w:rPr>
+          <w:iCs/>
+        </w:rPr>
         <w:fldChar w:fldCharType="end"/>
       </w:r>
-      <w:bookmarkEnd w:id="1"/>
-      <w:r>
+      <w:r>
+        <w:rPr>
+          <w:iCs/>
+        </w:rPr>
+        <w:t>.</w:t>
+      </w:r>
+    </w:p>
+    <w:p>
+      <w:pPr>
+        <w:pStyle w:val="BodyText"/>
+        <w:spacing w:before="0" w:after="0"/>
+        <w:contextualSpacing/>
+        <w:jc w:val="both"/>
+        <w:rPr>
+          <w:iCs/>
+        </w:rPr>
+      </w:pPr>
+    </w:p>
+    <w:p>
+      <w:pPr>
+        <w:pStyle w:val="BodyText"/>
+        <w:spacing w:before="0" w:after="0"/>
+        <w:contextualSpacing/>
+        <w:jc w:val="both"/>
+        <w:rPr>
+          <w:iCs/>
+        </w:rPr>
+      </w:pPr>
+    </w:p>
+    <w:p>
+      <w:pPr>
+        <w:pStyle w:val="Caption"/>
+        <w:keepNext/>
+        <w:spacing w:after="0"/>
+        <w:contextualSpacing/>
+        <w:jc w:val="both"/>
         <w:rPr>
           <w:b/>
           <w:color w:val="1F497D" w:themeColor="text2"/>
         </w:rPr>
-        <w:t>: Average grants provided by the World Bank and average index of government effectiveness</w:t>
+      </w:pPr>
+      <w:bookmarkStart w:id="0" w:name="_Ref21473305"/>
+      <w:r>
+        <w:rPr>
+          <w:b/>
+          <w:color w:val="1F497D" w:themeColor="text2"/>
+        </w:rPr>
+        <w:lastRenderedPageBreak/>
+        <w:t xml:space="preserve">Figure </w:t>
+      </w:r>
+      <w:r>
+        <w:rPr>
+          <w:b/>
+          <w:color w:val="1F497D" w:themeColor="text2"/>
+        </w:rPr>
+        <w:fldChar w:fldCharType="begin"/>
+      </w:r>
+      <w:r>
+        <w:rPr>
+          <w:b/>
+          <w:color w:val="1F497D" w:themeColor="text2"/>
+        </w:rPr>
+        <w:instrText xml:space="preserve"> SEQ Figure \* ARABIC </w:instrText>
+      </w:r>
+      <w:r>
+        <w:rPr>
+          <w:b/>
+          <w:color w:val="1F497D" w:themeColor="text2"/>
+        </w:rPr>
+        <w:fldChar w:fldCharType="separate"/>
+      </w:r>
+      <w:r>
+        <w:rPr>
+          <w:b/>
+          <w:noProof/>
+          <w:color w:val="1F497D" w:themeColor="text2"/>
+        </w:rPr>
+        <w:t>1</w:t>
+      </w:r>
+      <w:r>
+        <w:rPr>
+          <w:b/>
+          <w:color w:val="1F497D" w:themeColor="text2"/>
+        </w:rPr>
+        <w:fldChar w:fldCharType="end"/>
+      </w:r>
+      <w:bookmarkEnd w:id="0"/>
+      <w:r>
+        <w:rPr>
+          <w:b/>
+          <w:color w:val="1F497D" w:themeColor="text2"/>
+        </w:rPr>
+        <w:t xml:space="preserve">: Average grants </w:t>
+      </w:r>
+      <w:r>
+        <w:rPr>
+          <w:b/>
+          <w:color w:val="1F497D" w:themeColor="text2"/>
+        </w:rPr>
+        <w:t xml:space="preserve">(in XDR) </w:t>
+      </w:r>
+      <w:r>
+        <w:rPr>
+          <w:b/>
+          <w:color w:val="1F497D" w:themeColor="text2"/>
+        </w:rPr>
+        <w:t>provided by the World Bank and average index of government effectiveness</w:t>
       </w:r>
     </w:p>
     <w:p>
       <w:pPr>
         <w:pStyle w:val="BodyText"/>
+        <w:spacing w:before="0" w:after="0"/>
+        <w:contextualSpacing/>
         <w:jc w:val="both"/>
         <w:rPr>
           <w:iCs/>
@@ -695,7 +1508,7 @@
           <w:noProof/>
         </w:rPr>
         <w:drawing>
-          <wp:inline distT="0" distB="0" distL="0" distR="0" wp14:anchorId="04062B3A" wp14:editId="6887185A">
+          <wp:inline distT="0" distB="0" distL="0" distR="0" wp14:anchorId="413288CF" wp14:editId="4AB74E3B">
             <wp:extent cx="5826641" cy="3349256"/>
             <wp:effectExtent l="0" t="0" r="3175" b="3810"/>
             <wp:docPr id="1" name="Picture 1"/>
@@ -734,6 +1547,8 @@
     <w:p>
       <w:pPr>
         <w:pStyle w:val="BodyText"/>
+        <w:spacing w:before="0" w:after="0"/>
+        <w:contextualSpacing/>
         <w:jc w:val="both"/>
         <w:rPr>
           <w:i/>
@@ -764,6 +1579,8 @@
     <w:p>
       <w:pPr>
         <w:pStyle w:val="BodyText"/>
+        <w:spacing w:before="0" w:after="0"/>
+        <w:contextualSpacing/>
         <w:jc w:val="both"/>
         <w:rPr>
           <w:iCs/>
@@ -773,33 +1590,19 @@
     <w:p>
       <w:pPr>
         <w:pStyle w:val="BodyText"/>
+        <w:spacing w:before="0" w:after="0"/>
+        <w:contextualSpacing/>
         <w:jc w:val="both"/>
         <w:rPr>
           <w:iCs/>
         </w:rPr>
       </w:pPr>
-      <w:r>
-        <w:rPr>
-          <w:iCs/>
-        </w:rPr>
-        <w:t>Regarding the perception of the population about government effectiveness,</w:t>
-      </w:r>
-      <w:r>
-        <w:rPr>
-          <w:iCs/>
-        </w:rPr>
-        <w:t xml:space="preserve"> the average score is higher for countries from East Asia and Pacific, which is the region with the less average of amount of grant. This may suggest that the World Bank provide grant to the least effective governments to help them to apply policies that should improve the level of development of these countries. </w:t>
-      </w:r>
-      <w:r>
-        <w:rPr>
-          <w:iCs/>
-        </w:rPr>
-        <w:t>Nevertheless, when considering the same figure, it is difficult to confirm that the Bank provide grant to the least effective governments. Indeed, South Asia, where the average amount of grant is the highest, does not have the least average index for government effectiveness.</w:t>
-      </w:r>
     </w:p>
     <w:p>
       <w:pPr>
         <w:pStyle w:val="BodyText"/>
+        <w:spacing w:before="0" w:after="0"/>
+        <w:contextualSpacing/>
         <w:jc w:val="both"/>
         <w:rPr>
           <w:iCs/>
@@ -809,21 +1612,19 @@
         <w:rPr>
           <w:iCs/>
         </w:rPr>
-        <w:t xml:space="preserve">The previous comparison between the average </w:t>
-      </w:r>
-      <w:proofErr w:type="gramStart"/>
-      <w:r>
-        <w:rPr>
-          <w:iCs/>
-        </w:rPr>
-        <w:t>amount</w:t>
-      </w:r>
-      <w:proofErr w:type="gramEnd"/>
-      <w:r>
-        <w:rPr>
-          <w:iCs/>
-        </w:rPr>
-        <w:t xml:space="preserve"> of grant the average index for government effectiveness may be difficult because we are using aggregated statistics to compare the two variables. Indeed, some information may be lost </w:t>
+        <w:t xml:space="preserve">The previous comparison may be difficult because we are using </w:t>
+      </w:r>
+      <w:r>
+        <w:rPr>
+          <w:iCs/>
+        </w:rPr>
+        <w:t>mean values of the variables</w:t>
+      </w:r>
+      <w:r>
+        <w:rPr>
+          <w:iCs/>
+        </w:rPr>
+        <w:t xml:space="preserve">. Indeed, some information may be lost </w:t>
       </w:r>
       <w:r>
         <w:rPr>
@@ -847,6 +1648,156 @@
     <w:p>
       <w:pPr>
         <w:pStyle w:val="BodyText"/>
+        <w:spacing w:before="0" w:after="0"/>
+        <w:contextualSpacing/>
+        <w:jc w:val="both"/>
+        <w:rPr>
+          <w:iCs/>
+        </w:rPr>
+      </w:pPr>
+    </w:p>
+    <w:p>
+      <w:pPr>
+        <w:pStyle w:val="BodyText"/>
+        <w:spacing w:before="0" w:after="0"/>
+        <w:contextualSpacing/>
+        <w:jc w:val="both"/>
+        <w:rPr>
+          <w:iCs/>
+        </w:rPr>
+      </w:pPr>
+      <w:r>
+        <w:rPr>
+          <w:iCs/>
+        </w:rPr>
+        <w:fldChar w:fldCharType="begin"/>
+      </w:r>
+      <w:r>
+        <w:rPr>
+          <w:iCs/>
+        </w:rPr>
+        <w:instrText xml:space="preserve"> REF _Ref21473912 \h </w:instrText>
+      </w:r>
+      <w:r>
+        <w:rPr>
+          <w:iCs/>
+        </w:rPr>
+      </w:r>
+      <w:r>
+        <w:rPr>
+          <w:iCs/>
+        </w:rPr>
+        <w:fldChar w:fldCharType="separate"/>
+      </w:r>
+      <w:r>
+        <w:rPr>
+          <w:b/>
+          <w:color w:val="1F497D" w:themeColor="text2"/>
+        </w:rPr>
+        <w:t xml:space="preserve">Figure </w:t>
+      </w:r>
+      <w:r>
+        <w:rPr>
+          <w:b/>
+          <w:noProof/>
+          <w:color w:val="1F497D" w:themeColor="text2"/>
+        </w:rPr>
+        <w:t>2</w:t>
+      </w:r>
+      <w:r>
+        <w:rPr>
+          <w:iCs/>
+        </w:rPr>
+        <w:fldChar w:fldCharType="end"/>
+      </w:r>
+      <w:r>
+        <w:rPr>
+          <w:iCs/>
+        </w:rPr>
+        <w:t xml:space="preserve"> presents a scatter plot of data for the amount of grants and the index of government effectiveness, for 62 countries and 347 grants, but by region. A linear relationship between grants and government effectiveness is estimated and plotted (blue line), by region. </w:t>
+      </w:r>
+      <w:r>
+        <w:rPr>
+          <w:iCs/>
+        </w:rPr>
+        <w:fldChar w:fldCharType="begin"/>
+      </w:r>
+      <w:r>
+        <w:rPr>
+          <w:iCs/>
+        </w:rPr>
+        <w:instrText xml:space="preserve"> REF _Ref21473912 \h </w:instrText>
+      </w:r>
+      <w:r>
+        <w:rPr>
+          <w:iCs/>
+        </w:rPr>
+      </w:r>
+      <w:r>
+        <w:rPr>
+          <w:iCs/>
+        </w:rPr>
+        <w:fldChar w:fldCharType="separate"/>
+      </w:r>
+      <w:r>
+        <w:rPr>
+          <w:b/>
+          <w:color w:val="1F497D" w:themeColor="text2"/>
+        </w:rPr>
+        <w:t xml:space="preserve">Figure </w:t>
+      </w:r>
+      <w:r>
+        <w:rPr>
+          <w:b/>
+          <w:noProof/>
+          <w:color w:val="1F497D" w:themeColor="text2"/>
+        </w:rPr>
+        <w:t>2</w:t>
+      </w:r>
+      <w:r>
+        <w:rPr>
+          <w:iCs/>
+        </w:rPr>
+        <w:fldChar w:fldCharType="end"/>
+      </w:r>
+      <w:r>
+        <w:rPr>
+          <w:iCs/>
+        </w:rPr>
+        <w:t xml:space="preserve"> reveals the same difficulty underlined previously identifying any relationship betwee</w:t>
+      </w:r>
+      <w:r>
+        <w:rPr>
+          <w:iCs/>
+        </w:rPr>
+        <w:t xml:space="preserve">n </w:t>
+      </w:r>
+      <w:r>
+        <w:rPr>
+          <w:rFonts w:cs="Arial"/>
+          <w:color w:val="222222"/>
+          <w:shd w:val="clear" w:color="auto" w:fill="FFFFFF"/>
+        </w:rPr>
+        <w:t>grants provided by the World Bank and the government effectiveness index</w:t>
+      </w:r>
+      <w:r>
+        <w:rPr>
+          <w:iCs/>
+        </w:rPr>
+        <w:t xml:space="preserve">. </w:t>
+      </w:r>
+      <w:r>
+        <w:rPr>
+          <w:iCs/>
+        </w:rPr>
+        <w:t>The blue lines are almost flat, regardless of the region considered. This result suggests that the World Bank does not account for government effectiveness when providing grants to developing countries.</w:t>
+      </w:r>
+    </w:p>
+    <w:p>
+      <w:pPr>
+        <w:pStyle w:val="BodyText"/>
+        <w:spacing w:before="0" w:after="0"/>
+        <w:contextualSpacing/>
         <w:jc w:val="both"/>
         <w:rPr>
           <w:iCs/>
@@ -857,13 +1808,15 @@
       <w:pPr>
         <w:pStyle w:val="Caption"/>
         <w:keepNext/>
+        <w:spacing w:after="0"/>
+        <w:contextualSpacing/>
         <w:jc w:val="both"/>
         <w:rPr>
           <w:b/>
           <w:color w:val="1F497D" w:themeColor="text2"/>
         </w:rPr>
       </w:pPr>
-      <w:bookmarkStart w:id="2" w:name="_Ref21473912"/>
+      <w:bookmarkStart w:id="1" w:name="_Ref21473912"/>
       <w:r>
         <w:rPr>
           <w:b/>
@@ -896,6 +1849,7 @@
       <w:r>
         <w:rPr>
           <w:b/>
+          <w:noProof/>
           <w:color w:val="1F497D" w:themeColor="text2"/>
         </w:rPr>
         <w:t>2</w:t>
@@ -907,7 +1861,7 @@
         </w:rPr>
         <w:fldChar w:fldCharType="end"/>
       </w:r>
-      <w:bookmarkEnd w:id="2"/>
+      <w:bookmarkEnd w:id="1"/>
       <w:r>
         <w:rPr>
           <w:b/>
@@ -919,6 +1873,8 @@
     <w:p>
       <w:pPr>
         <w:pStyle w:val="BodyText"/>
+        <w:spacing w:before="0" w:after="0"/>
+        <w:contextualSpacing/>
         <w:jc w:val="both"/>
         <w:rPr>
           <w:iCs/>
@@ -929,9 +1885,9 @@
           <w:noProof/>
         </w:rPr>
         <w:drawing>
-          <wp:inline distT="0" distB="0" distL="0" distR="0" wp14:anchorId="615DC397" wp14:editId="65255BF5">
-            <wp:extent cx="5972810" cy="3722370"/>
-            <wp:effectExtent l="0" t="0" r="8890" b="0"/>
+          <wp:inline distT="0" distB="0" distL="0" distR="0" wp14:anchorId="75410FE3" wp14:editId="5C0B6B3A">
+            <wp:extent cx="5899451" cy="3676650"/>
+            <wp:effectExtent l="0" t="0" r="6350" b="0"/>
             <wp:docPr id="3" name="Picture 3"/>
             <wp:cNvGraphicFramePr>
               <a:graphicFrameLocks xmlns:a="http://schemas.openxmlformats.org/drawingml/2006/main" noChangeAspect="1"/>
@@ -952,7 +1908,7 @@
                   <pic:spPr>
                     <a:xfrm>
                       <a:off x="0" y="0"/>
-                      <a:ext cx="5972810" cy="3722370"/>
+                      <a:ext cx="5900079" cy="3677041"/>
                     </a:xfrm>
                     <a:prstGeom prst="rect">
                       <a:avLst/>
@@ -968,6 +1924,8 @@
     <w:p>
       <w:pPr>
         <w:pStyle w:val="BodyText"/>
+        <w:spacing w:before="0" w:after="0"/>
+        <w:contextualSpacing/>
         <w:jc w:val="both"/>
         <w:rPr>
           <w:i/>
@@ -998,6 +1956,8 @@
     <w:p>
       <w:pPr>
         <w:pStyle w:val="BodyText"/>
+        <w:spacing w:before="0" w:after="0"/>
+        <w:contextualSpacing/>
         <w:jc w:val="both"/>
         <w:rPr>
           <w:iCs/>
@@ -1013,16 +1973,15 @@
     <w:p>
       <w:pPr>
         <w:pStyle w:val="BodyText"/>
+        <w:spacing w:before="0" w:after="0"/>
+        <w:contextualSpacing/>
         <w:jc w:val="both"/>
-        <w:rPr>
-          <w:iCs/>
-        </w:rPr>
-      </w:pPr>
-      <w:r>
-        <w:rPr>
-          <w:iCs/>
-        </w:rPr>
-        <w:t xml:space="preserve">We present a scatter plot of all data about the amount of grant and the index for government effectiveness, but by region. This graphic is showed in </w:t>
+      </w:pPr>
+      <w:r>
+        <w:rPr>
+          <w:iCs/>
+        </w:rPr>
+        <w:t xml:space="preserve">Considering the correlation between the two variables, by region, the Pearson test p-value is calculated. It is indicated for each region, in </w:t>
       </w:r>
       <w:r>
         <w:rPr>
@@ -1052,7 +2011,15 @@
           <w:b/>
           <w:color w:val="1F497D" w:themeColor="text2"/>
         </w:rPr>
-        <w:t>Figure 2</w:t>
+        <w:t xml:space="preserve">Figure </w:t>
+      </w:r>
+      <w:r>
+        <w:rPr>
+          <w:b/>
+          <w:noProof/>
+          <w:color w:val="1F497D" w:themeColor="text2"/>
+        </w:rPr>
+        <w:t>2</w:t>
       </w:r>
       <w:r>
         <w:rPr>
@@ -1064,78 +2031,105 @@
         <w:rPr>
           <w:iCs/>
         </w:rPr>
+        <w:t xml:space="preserve">. </w:t>
+      </w:r>
+      <w:r>
+        <w:rPr>
+          <w:iCs/>
+        </w:rPr>
+        <w:t xml:space="preserve"> For the standard 5% threshold, if the p-value is superior to 0.05, we conclude that there is not any significant correlation between the variables. Indeed, this is the case, </w:t>
+      </w:r>
+      <w:r>
+        <w:rPr>
+          <w:iCs/>
+        </w:rPr>
+        <w:t>regardless of</w:t>
+      </w:r>
+      <w:r>
+        <w:rPr>
+          <w:iCs/>
+        </w:rPr>
+        <w:t xml:space="preserve"> the region considered. </w:t>
+      </w:r>
+      <w:r>
+        <w:rPr>
+          <w:iCs/>
+        </w:rPr>
+        <w:t>All the p-values are higher than 0.05. Thus, for any region considered, there is not any significant relationship between the amount</w:t>
+      </w:r>
+      <w:r>
+        <w:rPr>
+          <w:iCs/>
+        </w:rPr>
+        <w:t xml:space="preserve"> of grants and the index of government effectiveness. T</w:t>
+      </w:r>
+      <w:r>
+        <w:rPr>
+          <w:iCs/>
+        </w:rPr>
+        <w:t xml:space="preserve">here </w:t>
+      </w:r>
+      <w:r>
+        <w:rPr>
+          <w:iCs/>
+        </w:rPr>
+        <w:t xml:space="preserve">is </w:t>
+      </w:r>
+      <w:r>
+        <w:rPr>
+          <w:iCs/>
+        </w:rPr>
+        <w:t xml:space="preserve">sufficient </w:t>
+      </w:r>
+      <w:r>
+        <w:rPr>
+          <w:iCs/>
+        </w:rPr>
+        <w:t xml:space="preserve">statistical </w:t>
+      </w:r>
+      <w:r>
+        <w:rPr>
+          <w:iCs/>
+        </w:rPr>
+        <w:t>evidence that the</w:t>
+      </w:r>
+      <w:r>
+        <w:rPr>
+          <w:iCs/>
+        </w:rPr>
+        <w:t>re is not any significance relationship between the amount of grants provide</w:t>
+      </w:r>
+      <w:r>
+        <w:rPr>
+          <w:iCs/>
+        </w:rPr>
+        <w:t>d</w:t>
+      </w:r>
+      <w:r>
+        <w:rPr>
+          <w:iCs/>
+        </w:rPr>
+        <w:t xml:space="preserve"> by the World Bank to developing countries and the index of government effectiveness</w:t>
+      </w:r>
+      <w:r>
+        <w:rPr>
+          <w:iCs/>
+        </w:rPr>
         <w:t>.</w:t>
       </w:r>
-      <w:r>
-        <w:rPr>
-          <w:iCs/>
-        </w:rPr>
-        <w:t xml:space="preserve"> A linear relation between grant and effectiveness is estimated and plotted (in blue), by region. The figure reveals the same difficulty underlined previously, to identify any relationship between the grants provide by the World Bank and the government effectiveness index. The blue lines are almost flat, suggesting that the World Bank does not account for government effectiveness to provide grant to developing countries.</w:t>
-      </w:r>
     </w:p>
     <w:p>
       <w:pPr>
         <w:pStyle w:val="BodyText"/>
-        <w:jc w:val="both"/>
-      </w:pPr>
-      <w:r>
-        <w:rPr>
-          <w:iCs/>
-        </w:rPr>
-        <w:t xml:space="preserve">Considering the correlation between the two variables, by region, the Pearson test p-value is calculated. It is indicated for each region, in </w:t>
-      </w:r>
-      <w:r>
-        <w:rPr>
-          <w:iCs/>
-        </w:rPr>
-        <w:fldChar w:fldCharType="begin"/>
-      </w:r>
-      <w:r>
-        <w:rPr>
-          <w:iCs/>
-        </w:rPr>
-        <w:instrText xml:space="preserve"> REF _Ref21473912 \h </w:instrText>
-      </w:r>
-      <w:r>
-        <w:rPr>
-          <w:iCs/>
-        </w:rPr>
-      </w:r>
-      <w:r>
-        <w:rPr>
-          <w:iCs/>
-        </w:rPr>
-        <w:fldChar w:fldCharType="separate"/>
-      </w:r>
-      <w:r>
-        <w:rPr>
-          <w:b/>
-          <w:color w:val="1F497D" w:themeColor="text2"/>
-        </w:rPr>
-        <w:t>Figure 2</w:t>
-      </w:r>
-      <w:r>
-        <w:rPr>
-          <w:iCs/>
-        </w:rPr>
-        <w:fldChar w:fldCharType="end"/>
-      </w:r>
-      <w:r>
-        <w:rPr>
-          <w:iCs/>
-        </w:rPr>
-        <w:t xml:space="preserve">. </w:t>
-      </w:r>
-      <w:r>
-        <w:rPr>
-          <w:iCs/>
-        </w:rPr>
-        <w:t xml:space="preserve"> For the standard 5% threshold, if the p-value is superior to 0.05, we conclude that there is not any significant correlation between the variables. Indeed, this is the case, whatever the region considered. There is sufficient evidence that the World Bank does not account for government effectiveness index to provide grant to developing countries.</w:t>
-      </w:r>
+        <w:spacing w:before="0" w:after="0"/>
+        <w:contextualSpacing/>
+      </w:pPr>
     </w:p>
     <w:p>
       <w:pPr>
         <w:pStyle w:val="BodyText"/>
+        <w:spacing w:before="0" w:after="0"/>
+        <w:contextualSpacing/>
       </w:pPr>
     </w:p>
     <w:p>
@@ -1145,52 +2139,176 @@
           <w:ilvl w:val="0"/>
           <w:numId w:val="5"/>
         </w:numPr>
-      </w:pPr>
+        <w:spacing w:before="0"/>
+        <w:contextualSpacing/>
+      </w:pPr>
+      <w:r>
+        <w:t>Conclusion</w:t>
+      </w:r>
+    </w:p>
+    <w:p>
+      <w:pPr>
+        <w:pStyle w:val="BodyText"/>
+        <w:spacing w:before="0" w:after="0"/>
+        <w:contextualSpacing/>
+        <w:jc w:val="both"/>
+      </w:pPr>
+    </w:p>
+    <w:p>
+      <w:pPr>
+        <w:pStyle w:val="BodyText"/>
+        <w:spacing w:before="0" w:after="0"/>
+        <w:contextualSpacing/>
+        <w:jc w:val="both"/>
+      </w:pPr>
+      <w:r>
+        <w:rPr>
+          <w:iCs/>
+        </w:rPr>
+        <w:t>Although it is</w:t>
+      </w:r>
+      <w:bookmarkStart w:id="2" w:name="_GoBack"/>
+      <w:bookmarkEnd w:id="2"/>
+      <w:r>
+        <w:rPr>
+          <w:iCs/>
+        </w:rPr>
+        <w:t xml:space="preserve"> the leading advocator of good governance, </w:t>
+      </w:r>
+      <w:r>
+        <w:rPr>
+          <w:iCs/>
+        </w:rPr>
+        <w:t xml:space="preserve">the World Bank does not account for government effectiveness when </w:t>
+      </w:r>
+      <w:r>
+        <w:rPr>
+          <w:iCs/>
+        </w:rPr>
+        <w:t>providing</w:t>
+      </w:r>
+      <w:r>
+        <w:rPr>
+          <w:iCs/>
+        </w:rPr>
+        <w:t xml:space="preserve"> grants to developing countries. </w:t>
+      </w:r>
+      <w:r>
+        <w:rPr>
+          <w:iCs/>
+        </w:rPr>
+        <w:t>Thus, money is being wast</w:t>
+      </w:r>
+      <w:r>
+        <w:rPr>
+          <w:iCs/>
+        </w:rPr>
+        <w:t>ed</w:t>
+      </w:r>
+      <w:r>
+        <w:rPr>
+          <w:iCs/>
+        </w:rPr>
+        <w:t xml:space="preserve">, financing ineffective governments. </w:t>
+      </w:r>
+      <w:r>
+        <w:t>To be effective</w:t>
+      </w:r>
+      <w:r>
+        <w:t>,</w:t>
+      </w:r>
+      <w:r>
+        <w:t xml:space="preserve"> grants provided by the World Bank need to be conditioned by improvement in government effectiveness. Otherwise, the </w:t>
+      </w:r>
+      <w:r>
+        <w:t xml:space="preserve">World </w:t>
+      </w:r>
+      <w:r>
+        <w:t xml:space="preserve">Bank may </w:t>
+      </w:r>
+      <w:r>
+        <w:t xml:space="preserve">be </w:t>
+      </w:r>
+      <w:proofErr w:type="spellStart"/>
+      <w:r>
+        <w:t>wastful</w:t>
+      </w:r>
+      <w:proofErr w:type="spellEnd"/>
+      <w:r>
+        <w:t>, since the grants cannot produce effective result</w:t>
+      </w:r>
+      <w:r>
+        <w:t>s</w:t>
+      </w:r>
+      <w:r>
+        <w:t xml:space="preserve"> perceived by the populations of the developing countries. In addition, if effectiveness is not monitored as a condition to provid</w:t>
+      </w:r>
+      <w:r>
+        <w:t>ing</w:t>
+      </w:r>
+      <w:r>
+        <w:t xml:space="preserve"> grants, </w:t>
+      </w:r>
+      <w:r>
+        <w:t>these funds</w:t>
+      </w:r>
+      <w:r>
+        <w:t xml:space="preserve"> can</w:t>
+      </w:r>
+      <w:r>
+        <w:t xml:space="preserve"> </w:t>
+      </w:r>
+      <w:r>
+        <w:t xml:space="preserve">become a </w:t>
+      </w:r>
       <w:r>
         <w:lastRenderedPageBreak/>
-        <w:t>Conclusion</w:t>
-      </w:r>
+        <w:t xml:space="preserve">source of </w:t>
+      </w:r>
+      <w:r>
+        <w:t>revenue to keep</w:t>
+      </w:r>
+      <w:r>
+        <w:t xml:space="preserve"> </w:t>
+      </w:r>
+      <w:r>
+        <w:t xml:space="preserve">ineffective and even </w:t>
+      </w:r>
+      <w:r>
+        <w:t>corrupted</w:t>
+      </w:r>
+      <w:r>
+        <w:t xml:space="preserve"> governments</w:t>
+      </w:r>
+      <w:r>
+        <w:t xml:space="preserve"> in confortable situation</w:t>
+      </w:r>
+      <w:r>
+        <w:t xml:space="preserve"> while poverty may increase as a consequence</w:t>
+      </w:r>
+      <w:r>
+        <w:t>.</w:t>
+      </w:r>
+    </w:p>
+    <w:p>
+      <w:pPr>
+        <w:pStyle w:val="FirstParagraph"/>
+        <w:spacing w:before="0" w:after="0"/>
+        <w:contextualSpacing/>
+      </w:pPr>
     </w:p>
     <w:p>
       <w:pPr>
         <w:pStyle w:val="BodyText"/>
-        <w:jc w:val="both"/>
-      </w:pPr>
-      <w:r>
-        <w:t>To be effective</w:t>
-      </w:r>
-      <w:r>
-        <w:t xml:space="preserve"> grants provided by the World Bank need to be conditioned by improvement in government effectiveness. Otherwise, the Bank may </w:t>
-      </w:r>
-      <w:r>
-        <w:t>waste</w:t>
-      </w:r>
-      <w:r>
-        <w:t xml:space="preserve"> money, since the grants cannot produce effective result perceived by the populations of the developing countries. In addition, if effectiveness is not monitored as a condition to provide grants, they </w:t>
-      </w:r>
-      <w:r>
-        <w:t>become a source of funding that keeps most governments</w:t>
-      </w:r>
-      <w:r>
-        <w:t xml:space="preserve"> </w:t>
-      </w:r>
-      <w:r>
-        <w:t>of developing countries in the position of inefficiency.</w:t>
-      </w:r>
-    </w:p>
-    <w:p>
-      <w:pPr>
-        <w:pStyle w:val="FirstParagraph"/>
-      </w:pPr>
-    </w:p>
-    <w:p>
-      <w:pPr>
-        <w:pStyle w:val="BodyText"/>
+        <w:spacing w:before="0" w:after="0"/>
+        <w:contextualSpacing/>
       </w:pPr>
     </w:p>
     <w:p>
       <w:pPr>
         <w:pStyle w:val="Heading1"/>
+        <w:spacing w:before="0"/>
+        <w:contextualSpacing/>
       </w:pPr>
       <w:r>
         <w:t>Bibliography</w:t>
@@ -1201,6 +2319,10 @@
         <w:pStyle w:val="NormalWeb"/>
         <w:shd w:val="clear" w:color="auto" w:fill="FCFCFC"/>
         <w:spacing w:before="0" w:beforeAutospacing="0" w:after="0" w:afterAutospacing="0"/>
+        <w:contextualSpacing/>
+        <w:rPr>
+          <w:rFonts w:asciiTheme="minorHAnsi" w:hAnsiTheme="minorHAnsi"/>
+        </w:rPr>
       </w:pPr>
     </w:p>
     <w:p>
@@ -1208,6 +2330,8 @@
         <w:pStyle w:val="NormalWeb"/>
         <w:shd w:val="clear" w:color="auto" w:fill="FCFCFC"/>
         <w:spacing w:before="0" w:beforeAutospacing="0" w:after="0" w:afterAutospacing="0"/>
+        <w:contextualSpacing/>
+        <w:jc w:val="both"/>
         <w:rPr>
           <w:rFonts w:asciiTheme="minorHAnsi" w:eastAsiaTheme="minorHAnsi" w:hAnsiTheme="minorHAnsi" w:cstheme="minorBidi"/>
         </w:rPr>
@@ -1238,18 +2362,25 @@
         <w:rPr>
           <w:rFonts w:asciiTheme="minorHAnsi" w:eastAsiaTheme="minorHAnsi" w:hAnsiTheme="minorHAnsi" w:cstheme="minorBidi"/>
         </w:rPr>
-        <w:t xml:space="preserve"> V.</w:t>
+        <w:t xml:space="preserve"> V. (2009).</w:t>
       </w:r>
       <w:r>
         <w:rPr>
           <w:rFonts w:asciiTheme="minorHAnsi" w:eastAsiaTheme="minorHAnsi" w:hAnsiTheme="minorHAnsi" w:cstheme="minorBidi"/>
         </w:rPr>
-        <w:t xml:space="preserve"> (2009).Government Expenditure, Governance and Economic Growth, </w:t>
+        <w:t xml:space="preserve"> </w:t>
+      </w:r>
+      <w:r>
+        <w:rPr>
+          <w:rFonts w:asciiTheme="minorHAnsi" w:eastAsiaTheme="minorHAnsi" w:hAnsiTheme="minorHAnsi" w:cstheme="minorBidi"/>
+        </w:rPr>
+        <w:t xml:space="preserve">Government Expenditure, Governance and Economic Growth, </w:t>
       </w:r>
       <w:hyperlink r:id="rId12" w:tooltip="Comparative Economic Studies" w:history="1">
         <w:r>
           <w:rPr>
             <w:rFonts w:asciiTheme="minorHAnsi" w:eastAsiaTheme="minorHAnsi" w:hAnsiTheme="minorHAnsi" w:cstheme="minorBidi"/>
+            <w:i/>
           </w:rPr>
           <w:t>Comparative Economic Studies</w:t>
         </w:r>
@@ -1258,33 +2389,63 @@
         <w:rPr>
           <w:rFonts w:asciiTheme="minorHAnsi" w:eastAsiaTheme="minorHAnsi" w:hAnsiTheme="minorHAnsi" w:cstheme="minorBidi"/>
         </w:rPr>
-        <w:t>, Volume 51, </w:t>
+        <w:t>, Vol</w:t>
+      </w:r>
+      <w:r>
+        <w:rPr>
+          <w:rFonts w:asciiTheme="minorHAnsi" w:eastAsiaTheme="minorHAnsi" w:hAnsiTheme="minorHAnsi" w:cstheme="minorBidi"/>
+        </w:rPr>
+        <w:t>.</w:t>
+      </w:r>
+      <w:r>
+        <w:rPr>
+          <w:rFonts w:asciiTheme="minorHAnsi" w:eastAsiaTheme="minorHAnsi" w:hAnsiTheme="minorHAnsi" w:cstheme="minorBidi"/>
+        </w:rPr>
+        <w:t xml:space="preserve"> 51, </w:t>
       </w:r>
       <w:hyperlink r:id="rId13" w:history="1">
         <w:r>
           <w:rPr>
             <w:rFonts w:asciiTheme="minorHAnsi" w:eastAsiaTheme="minorHAnsi" w:hAnsiTheme="minorHAnsi" w:cstheme="minorBidi"/>
           </w:rPr>
-          <w:t>Issue 3</w:t>
+          <w:t>No.</w:t>
+        </w:r>
+        <w:r>
+          <w:rPr>
+            <w:rFonts w:asciiTheme="minorHAnsi" w:eastAsiaTheme="minorHAnsi" w:hAnsiTheme="minorHAnsi" w:cstheme="minorBidi"/>
+          </w:rPr>
+          <w:t> 3</w:t>
         </w:r>
       </w:hyperlink>
       <w:r>
         <w:rPr>
           <w:rFonts w:asciiTheme="minorHAnsi" w:eastAsiaTheme="minorHAnsi" w:hAnsiTheme="minorHAnsi" w:cstheme="minorBidi"/>
         </w:rPr>
-        <w:t>, </w:t>
+        <w:t>, p</w:t>
       </w:r>
       <w:r>
         <w:rPr>
           <w:rFonts w:asciiTheme="minorHAnsi" w:eastAsiaTheme="minorHAnsi" w:hAnsiTheme="minorHAnsi" w:cstheme="minorBidi"/>
         </w:rPr>
-        <w:t>p.</w:t>
+        <w:t>p</w:t>
       </w:r>
       <w:r>
         <w:rPr>
           <w:rFonts w:asciiTheme="minorHAnsi" w:eastAsiaTheme="minorHAnsi" w:hAnsiTheme="minorHAnsi" w:cstheme="minorBidi"/>
         </w:rPr>
-        <w:t xml:space="preserve"> 401–418.</w:t>
+        <w:t>.</w:t>
+      </w:r>
+      <w:r>
+        <w:rPr>
+          <w:rFonts w:asciiTheme="minorHAnsi" w:eastAsiaTheme="minorHAnsi" w:hAnsiTheme="minorHAnsi" w:cstheme="minorBidi"/>
+        </w:rPr>
+        <w:t xml:space="preserve"> 401-</w:t>
+      </w:r>
+      <w:r>
+        <w:rPr>
+          <w:rFonts w:asciiTheme="minorHAnsi" w:eastAsiaTheme="minorHAnsi" w:hAnsiTheme="minorHAnsi" w:cstheme="minorBidi"/>
+        </w:rPr>
+        <w:t>418.</w:t>
       </w:r>
     </w:p>
     <w:p>
@@ -1292,120 +2453,8 @@
         <w:pStyle w:val="NormalWeb"/>
         <w:shd w:val="clear" w:color="auto" w:fill="FCFCFC"/>
         <w:spacing w:before="0" w:beforeAutospacing="0" w:after="0" w:afterAutospacing="0"/>
-        <w:rPr>
-          <w:rFonts w:asciiTheme="minorHAnsi" w:eastAsiaTheme="minorHAnsi" w:hAnsiTheme="minorHAnsi" w:cstheme="minorBidi"/>
-        </w:rPr>
-      </w:pPr>
-    </w:p>
-    <w:p>
-      <w:pPr>
-        <w:pStyle w:val="NormalWeb"/>
-        <w:shd w:val="clear" w:color="auto" w:fill="FCFCFC"/>
-        <w:spacing w:before="0" w:beforeAutospacing="0" w:after="0" w:afterAutospacing="0"/>
-        <w:rPr>
-          <w:rFonts w:asciiTheme="minorHAnsi" w:eastAsiaTheme="minorHAnsi" w:hAnsiTheme="minorHAnsi" w:cstheme="minorBidi"/>
-        </w:rPr>
-      </w:pPr>
-      <w:r>
-        <w:rPr>
-          <w:rFonts w:asciiTheme="minorHAnsi" w:eastAsiaTheme="minorHAnsi" w:hAnsiTheme="minorHAnsi" w:cstheme="minorBidi"/>
-        </w:rPr>
-        <w:t>Kaufmann, Daniel (</w:t>
-      </w:r>
-      <w:r>
-        <w:rPr>
-          <w:rFonts w:asciiTheme="minorHAnsi" w:eastAsiaTheme="minorHAnsi" w:hAnsiTheme="minorHAnsi" w:cstheme="minorBidi"/>
-        </w:rPr>
-        <w:t xml:space="preserve">2009), Aid Effectiveness and Governance The Good, the Bad and the Ugly, </w:t>
-      </w:r>
-      <w:r>
-        <w:rPr>
-          <w:rFonts w:asciiTheme="minorHAnsi" w:eastAsiaTheme="minorHAnsi" w:hAnsiTheme="minorHAnsi" w:cstheme="minorBidi"/>
-        </w:rPr>
-        <w:t>Development Outreach </w:t>
-      </w:r>
-      <w:r>
-        <w:rPr>
-          <w:rFonts w:asciiTheme="minorHAnsi" w:eastAsiaTheme="minorHAnsi" w:hAnsiTheme="minorHAnsi" w:cstheme="minorBidi"/>
-          <w:bCs/>
-        </w:rPr>
-        <w:t>Volume</w:t>
-      </w:r>
-      <w:r>
-        <w:rPr>
-          <w:rFonts w:asciiTheme="minorHAnsi" w:eastAsiaTheme="minorHAnsi" w:hAnsiTheme="minorHAnsi" w:cstheme="minorBidi"/>
-        </w:rPr>
-        <w:t> 11, </w:t>
-      </w:r>
-      <w:r>
-        <w:rPr>
-          <w:rFonts w:asciiTheme="minorHAnsi" w:eastAsiaTheme="minorHAnsi" w:hAnsiTheme="minorHAnsi" w:cstheme="minorBidi"/>
-          <w:bCs/>
-        </w:rPr>
-        <w:t>Issue</w:t>
-      </w:r>
-      <w:r>
-        <w:rPr>
-          <w:rFonts w:asciiTheme="minorHAnsi" w:eastAsiaTheme="minorHAnsi" w:hAnsiTheme="minorHAnsi" w:cstheme="minorBidi"/>
-        </w:rPr>
-        <w:t> 1 </w:t>
-      </w:r>
-      <w:r>
-        <w:rPr>
-          <w:rFonts w:asciiTheme="minorHAnsi" w:eastAsiaTheme="minorHAnsi" w:hAnsiTheme="minorHAnsi" w:cstheme="minorBidi"/>
-          <w:bCs/>
-        </w:rPr>
-        <w:t>Published:</w:t>
-      </w:r>
-      <w:r>
-        <w:rPr>
-          <w:rFonts w:asciiTheme="minorHAnsi" w:eastAsiaTheme="minorHAnsi" w:hAnsiTheme="minorHAnsi" w:cstheme="minorBidi"/>
-        </w:rPr>
-        <w:t> February 2009</w:t>
-      </w:r>
-      <w:r>
-        <w:rPr>
-          <w:rFonts w:asciiTheme="minorHAnsi" w:eastAsiaTheme="minorHAnsi" w:hAnsiTheme="minorHAnsi" w:cstheme="minorBidi"/>
-        </w:rPr>
-        <w:t xml:space="preserve">, </w:t>
-      </w:r>
-      <w:r>
-        <w:rPr>
-          <w:rFonts w:asciiTheme="minorHAnsi" w:eastAsiaTheme="minorHAnsi" w:hAnsiTheme="minorHAnsi" w:cstheme="minorBidi"/>
-          <w:bCs/>
-        </w:rPr>
-        <w:t>p.</w:t>
-      </w:r>
-      <w:r>
-        <w:rPr>
-          <w:rFonts w:asciiTheme="minorHAnsi" w:eastAsiaTheme="minorHAnsi" w:hAnsiTheme="minorHAnsi" w:cstheme="minorBidi"/>
-        </w:rPr>
-        <w:t xml:space="preserve"> 26 </w:t>
-      </w:r>
-      <w:r>
-        <w:rPr>
-          <w:rFonts w:asciiTheme="minorHAnsi" w:eastAsiaTheme="minorHAnsi" w:hAnsiTheme="minorHAnsi" w:cstheme="minorBidi"/>
-        </w:rPr>
-        <w:t>–</w:t>
-      </w:r>
-      <w:r>
-        <w:rPr>
-          <w:rFonts w:asciiTheme="minorHAnsi" w:eastAsiaTheme="minorHAnsi" w:hAnsiTheme="minorHAnsi" w:cstheme="minorBidi"/>
-        </w:rPr>
-        <w:t xml:space="preserve"> 29</w:t>
-      </w:r>
-      <w:r>
-        <w:rPr>
-          <w:rFonts w:asciiTheme="minorHAnsi" w:eastAsiaTheme="minorHAnsi" w:hAnsiTheme="minorHAnsi" w:cstheme="minorBidi"/>
-        </w:rPr>
-        <w:t>.</w:t>
-      </w:r>
-    </w:p>
-    <w:p>
-      <w:pPr>
-        <w:pStyle w:val="NormalWeb"/>
-        <w:shd w:val="clear" w:color="auto" w:fill="FCFCFC"/>
-        <w:spacing w:before="0" w:beforeAutospacing="0" w:after="0" w:afterAutospacing="0"/>
+        <w:contextualSpacing/>
+        <w:jc w:val="both"/>
         <w:rPr>
           <w:rFonts w:asciiTheme="minorHAnsi" w:eastAsiaTheme="minorHAnsi" w:hAnsiTheme="minorHAnsi" w:cstheme="minorBidi"/>
         </w:rPr>
@@ -1415,6 +2464,8 @@
       <w:pPr>
         <w:shd w:val="clear" w:color="auto" w:fill="FFFFFF"/>
         <w:spacing w:after="0"/>
+        <w:contextualSpacing/>
+        <w:jc w:val="both"/>
       </w:pPr>
       <w:proofErr w:type="spellStart"/>
       <w:r>
@@ -1460,16 +2511,13 @@
         <w:proofErr w:type="spellEnd"/>
       </w:hyperlink>
       <w:r>
-        <w:t xml:space="preserve"> (2013). </w:t>
-      </w:r>
-      <w:r>
-        <w:t>The impact of governance on economic growth in Africa</w:t>
-      </w:r>
-      <w:r>
-        <w:t xml:space="preserve">, </w:t>
+        <w:t xml:space="preserve"> (2013). The impact of governance on economic growth in Africa, </w:t>
       </w:r>
       <w:hyperlink r:id="rId15" w:history="1">
         <w:r>
+          <w:rPr>
+            <w:i/>
+          </w:rPr>
           <w:t>The Journal of Developing Areas</w:t>
         </w:r>
       </w:hyperlink>
@@ -1478,33 +2526,399 @@
       </w:r>
       <w:hyperlink r:id="rId16" w:history="1">
         <w:r>
-          <w:t xml:space="preserve">Volume 47, Number 1, </w:t>
+          <w:t>Vol</w:t>
+        </w:r>
+        <w:r>
+          <w:t xml:space="preserve">. </w:t>
+        </w:r>
+        <w:r>
+          <w:t>47, N</w:t>
+        </w:r>
+        <w:r>
+          <w:t>o.</w:t>
+        </w:r>
+        <w:r>
+          <w:t xml:space="preserve"> 1, </w:t>
         </w:r>
       </w:hyperlink>
       <w:r>
-        <w:t>p. 91-108.</w:t>
+        <w:t>p</w:t>
+      </w:r>
+      <w:r>
+        <w:t>p. 91-</w:t>
+      </w:r>
+      <w:r>
+        <w:t>108.</w:t>
       </w:r>
     </w:p>
     <w:p>
       <w:pPr>
         <w:shd w:val="clear" w:color="auto" w:fill="FFFFFF"/>
         <w:spacing w:after="0"/>
+        <w:contextualSpacing/>
+        <w:jc w:val="both"/>
+      </w:pPr>
+    </w:p>
+    <w:p>
+      <w:pPr>
+        <w:pStyle w:val="NormalWeb"/>
+        <w:shd w:val="clear" w:color="auto" w:fill="FCFCFC"/>
+        <w:spacing w:before="0" w:beforeAutospacing="0" w:after="0" w:afterAutospacing="0"/>
+        <w:contextualSpacing/>
+        <w:jc w:val="both"/>
+        <w:rPr>
+          <w:rFonts w:asciiTheme="minorHAnsi" w:eastAsiaTheme="minorHAnsi" w:hAnsiTheme="minorHAnsi" w:cstheme="minorBidi"/>
+        </w:rPr>
+      </w:pPr>
+      <w:r>
+        <w:rPr>
+          <w:rFonts w:asciiTheme="minorHAnsi" w:eastAsiaTheme="minorHAnsi" w:hAnsiTheme="minorHAnsi" w:cstheme="minorBidi"/>
+        </w:rPr>
+        <w:t xml:space="preserve">Kaufmann, Daniel (2009), Aid Effectiveness and Governance </w:t>
+      </w:r>
+      <w:proofErr w:type="gramStart"/>
+      <w:r>
+        <w:rPr>
+          <w:rFonts w:asciiTheme="minorHAnsi" w:eastAsiaTheme="minorHAnsi" w:hAnsiTheme="minorHAnsi" w:cstheme="minorBidi"/>
+        </w:rPr>
+        <w:t>The</w:t>
+      </w:r>
+      <w:proofErr w:type="gramEnd"/>
+      <w:r>
+        <w:rPr>
+          <w:rFonts w:asciiTheme="minorHAnsi" w:eastAsiaTheme="minorHAnsi" w:hAnsiTheme="minorHAnsi" w:cstheme="minorBidi"/>
+        </w:rPr>
+        <w:t xml:space="preserve"> Good, the Bad and the Ugly, </w:t>
+      </w:r>
+      <w:r>
+        <w:rPr>
+          <w:rFonts w:asciiTheme="minorHAnsi" w:eastAsiaTheme="minorHAnsi" w:hAnsiTheme="minorHAnsi" w:cstheme="minorBidi"/>
+          <w:i/>
+        </w:rPr>
+        <w:t>Development Outreach</w:t>
+      </w:r>
+      <w:r>
+        <w:rPr>
+          <w:rFonts w:asciiTheme="minorHAnsi" w:eastAsiaTheme="minorHAnsi" w:hAnsiTheme="minorHAnsi" w:cstheme="minorBidi"/>
+          <w:bCs/>
+        </w:rPr>
+        <w:t xml:space="preserve">, </w:t>
+      </w:r>
+      <w:r>
+        <w:rPr>
+          <w:rFonts w:asciiTheme="minorHAnsi" w:eastAsiaTheme="minorHAnsi" w:hAnsiTheme="minorHAnsi" w:cstheme="minorBidi"/>
+          <w:bCs/>
+        </w:rPr>
+        <w:t>Vol</w:t>
+      </w:r>
+      <w:r>
+        <w:rPr>
+          <w:rFonts w:asciiTheme="minorHAnsi" w:eastAsiaTheme="minorHAnsi" w:hAnsiTheme="minorHAnsi" w:cstheme="minorBidi"/>
+          <w:bCs/>
+        </w:rPr>
+        <w:t>.</w:t>
+      </w:r>
+      <w:r>
+        <w:rPr>
+          <w:rFonts w:asciiTheme="minorHAnsi" w:eastAsiaTheme="minorHAnsi" w:hAnsiTheme="minorHAnsi" w:cstheme="minorBidi"/>
+        </w:rPr>
+        <w:t> 11, </w:t>
+      </w:r>
+      <w:r>
+        <w:rPr>
+          <w:rFonts w:asciiTheme="minorHAnsi" w:eastAsiaTheme="minorHAnsi" w:hAnsiTheme="minorHAnsi" w:cstheme="minorBidi"/>
+          <w:bCs/>
+        </w:rPr>
+        <w:t>No.</w:t>
+      </w:r>
+      <w:r>
+        <w:rPr>
+          <w:rFonts w:asciiTheme="minorHAnsi" w:eastAsiaTheme="minorHAnsi" w:hAnsiTheme="minorHAnsi" w:cstheme="minorBidi"/>
+        </w:rPr>
+        <w:t> 1</w:t>
+      </w:r>
+      <w:r>
+        <w:rPr>
+          <w:rFonts w:asciiTheme="minorHAnsi" w:eastAsiaTheme="minorHAnsi" w:hAnsiTheme="minorHAnsi" w:cstheme="minorBidi"/>
+        </w:rPr>
+        <w:t xml:space="preserve">, </w:t>
+      </w:r>
+      <w:r>
+        <w:rPr>
+          <w:rFonts w:asciiTheme="minorHAnsi" w:eastAsiaTheme="minorHAnsi" w:hAnsiTheme="minorHAnsi" w:cstheme="minorBidi"/>
+          <w:bCs/>
+        </w:rPr>
+        <w:t>p</w:t>
+      </w:r>
+      <w:r>
+        <w:rPr>
+          <w:rFonts w:asciiTheme="minorHAnsi" w:eastAsiaTheme="minorHAnsi" w:hAnsiTheme="minorHAnsi" w:cstheme="minorBidi"/>
+          <w:bCs/>
+        </w:rPr>
+        <w:t>p</w:t>
+      </w:r>
+      <w:r>
+        <w:rPr>
+          <w:rFonts w:asciiTheme="minorHAnsi" w:eastAsiaTheme="minorHAnsi" w:hAnsiTheme="minorHAnsi" w:cstheme="minorBidi"/>
+          <w:bCs/>
+        </w:rPr>
+        <w:t>.</w:t>
+      </w:r>
+      <w:r>
+        <w:rPr>
+          <w:rFonts w:asciiTheme="minorHAnsi" w:eastAsiaTheme="minorHAnsi" w:hAnsiTheme="minorHAnsi" w:cstheme="minorBidi"/>
+        </w:rPr>
+        <w:t> 26-</w:t>
+      </w:r>
+      <w:r>
+        <w:rPr>
+          <w:rFonts w:asciiTheme="minorHAnsi" w:eastAsiaTheme="minorHAnsi" w:hAnsiTheme="minorHAnsi" w:cstheme="minorBidi"/>
+        </w:rPr>
+        <w:t>29.</w:t>
+      </w:r>
+    </w:p>
+    <w:p>
+      <w:pPr>
+        <w:pStyle w:val="NormalWeb"/>
+        <w:shd w:val="clear" w:color="auto" w:fill="FCFCFC"/>
+        <w:spacing w:before="0" w:beforeAutospacing="0" w:after="0" w:afterAutospacing="0"/>
+        <w:contextualSpacing/>
+        <w:jc w:val="both"/>
+        <w:rPr>
+          <w:rFonts w:asciiTheme="minorHAnsi" w:eastAsiaTheme="minorHAnsi" w:hAnsiTheme="minorHAnsi" w:cstheme="minorBidi"/>
+        </w:rPr>
+      </w:pPr>
+    </w:p>
+    <w:p>
+      <w:pPr>
+        <w:shd w:val="clear" w:color="auto" w:fill="FFFFFF"/>
+        <w:spacing w:after="0"/>
+        <w:contextualSpacing/>
+        <w:jc w:val="both"/>
+        <w:rPr>
+          <w:rFonts w:cs="Arial"/>
+          <w:shd w:val="clear" w:color="auto" w:fill="FFFFFF"/>
+        </w:rPr>
+      </w:pPr>
+      <w:r>
+        <w:t xml:space="preserve">Kaufmann, </w:t>
+      </w:r>
+      <w:r>
+        <w:t>Daniel</w:t>
+      </w:r>
+      <w:proofErr w:type="gramStart"/>
+      <w:r>
+        <w:t xml:space="preserve">,  </w:t>
+      </w:r>
+      <w:proofErr w:type="spellStart"/>
+      <w:r>
+        <w:t>Aart</w:t>
+      </w:r>
+      <w:proofErr w:type="spellEnd"/>
+      <w:proofErr w:type="gramEnd"/>
+      <w:r>
+        <w:t xml:space="preserve"> </w:t>
+      </w:r>
+      <w:proofErr w:type="spellStart"/>
+      <w:r>
+        <w:t>Kraay</w:t>
+      </w:r>
+      <w:proofErr w:type="spellEnd"/>
+      <w:r>
+        <w:t xml:space="preserve"> </w:t>
+      </w:r>
+      <w:r>
+        <w:t xml:space="preserve">and Massimo </w:t>
+      </w:r>
+      <w:proofErr w:type="spellStart"/>
+      <w:r>
+        <w:t>Mastruzzi</w:t>
+      </w:r>
+      <w:proofErr w:type="spellEnd"/>
+      <w:r>
+        <w:t xml:space="preserve"> (2011).  </w:t>
+      </w:r>
+      <w:r>
+        <w:rPr>
+          <w:i/>
+        </w:rPr>
+        <w:t xml:space="preserve">The Worldwide Governance </w:t>
+      </w:r>
+      <w:proofErr w:type="gramStart"/>
+      <w:r>
+        <w:rPr>
+          <w:i/>
+        </w:rPr>
+        <w:t>Indicators :</w:t>
+      </w:r>
+      <w:proofErr w:type="gramEnd"/>
+      <w:r>
+        <w:rPr>
+          <w:i/>
+        </w:rPr>
+        <w:t xml:space="preserve"> Methodology</w:t>
+      </w:r>
+      <w:r>
+        <w:rPr>
+          <w:i/>
+        </w:rPr>
+        <w:t xml:space="preserve"> </w:t>
+      </w:r>
+      <w:r>
+        <w:rPr>
+          <w:i/>
+        </w:rPr>
+        <w:t>and Analytical Issues</w:t>
+      </w:r>
+      <w:r>
+        <w:t>,</w:t>
+      </w:r>
+      <w:r>
+        <w:t xml:space="preserve"> </w:t>
+      </w:r>
+      <w:r>
+        <w:rPr>
+          <w:rFonts w:cs="Arial"/>
+          <w:i/>
+          <w:shd w:val="clear" w:color="auto" w:fill="FFFFFF"/>
+        </w:rPr>
+        <w:t>Hague Journal on the Rule of Law</w:t>
+      </w:r>
+      <w:r>
+        <w:rPr>
+          <w:rFonts w:cs="Arial"/>
+          <w:shd w:val="clear" w:color="auto" w:fill="FFFFFF"/>
+        </w:rPr>
+        <w:t xml:space="preserve">, Vol. </w:t>
+      </w:r>
+      <w:r>
+        <w:rPr>
+          <w:rFonts w:cs="Arial"/>
+          <w:shd w:val="clear" w:color="auto" w:fill="FFFFFF"/>
+        </w:rPr>
+        <w:t xml:space="preserve">3 </w:t>
+      </w:r>
+      <w:r>
+        <w:rPr>
+          <w:rFonts w:cs="Arial"/>
+          <w:shd w:val="clear" w:color="auto" w:fill="FFFFFF"/>
+        </w:rPr>
+        <w:t>No. 2, pp.</w:t>
+      </w:r>
+      <w:r>
+        <w:rPr>
+          <w:rFonts w:cs="Arial"/>
+          <w:shd w:val="clear" w:color="auto" w:fill="FFFFFF"/>
+        </w:rPr>
+        <w:t xml:space="preserve"> 220-246</w:t>
+      </w:r>
+      <w:r>
+        <w:rPr>
+          <w:rFonts w:cs="Arial"/>
+          <w:shd w:val="clear" w:color="auto" w:fill="FFFFFF"/>
+        </w:rPr>
+        <w:t>.</w:t>
+      </w:r>
+    </w:p>
+    <w:p>
+      <w:pPr>
+        <w:shd w:val="clear" w:color="auto" w:fill="FFFFFF"/>
+        <w:spacing w:after="0"/>
+        <w:contextualSpacing/>
+        <w:jc w:val="both"/>
       </w:pPr>
     </w:p>
     <w:p>
       <w:pPr>
         <w:pStyle w:val="volume-issue"/>
         <w:shd w:val="clear" w:color="auto" w:fill="FFFFFF"/>
-        <w:spacing w:before="75" w:beforeAutospacing="0" w:after="75" w:afterAutospacing="0" w:line="263" w:lineRule="atLeast"/>
+        <w:spacing w:before="0" w:beforeAutospacing="0" w:after="0" w:afterAutospacing="0"/>
+        <w:contextualSpacing/>
+        <w:jc w:val="both"/>
+        <w:rPr>
+          <w:rFonts w:asciiTheme="minorHAnsi" w:hAnsiTheme="minorHAnsi"/>
+        </w:rPr>
+      </w:pPr>
+      <w:proofErr w:type="spellStart"/>
+      <w:proofErr w:type="gramStart"/>
+      <w:r>
+        <w:rPr>
+          <w:rFonts w:asciiTheme="minorHAnsi" w:hAnsiTheme="minorHAnsi"/>
+        </w:rPr>
+        <w:t>Lerrick</w:t>
+      </w:r>
+      <w:proofErr w:type="spellEnd"/>
+      <w:r>
+        <w:rPr>
+          <w:rFonts w:asciiTheme="minorHAnsi" w:hAnsiTheme="minorHAnsi"/>
+        </w:rPr>
+        <w:t xml:space="preserve">, </w:t>
+      </w:r>
+      <w:r>
+        <w:rPr>
+          <w:rFonts w:asciiTheme="minorHAnsi" w:hAnsiTheme="minorHAnsi"/>
+        </w:rPr>
+        <w:t>Adam and Allan H. Meltzer</w:t>
+      </w:r>
+      <w:r>
+        <w:rPr>
+          <w:rFonts w:asciiTheme="minorHAnsi" w:hAnsiTheme="minorHAnsi"/>
+        </w:rPr>
+        <w:t xml:space="preserve"> (2002).</w:t>
+      </w:r>
+      <w:proofErr w:type="gramEnd"/>
+      <w:r>
+        <w:rPr>
+          <w:rFonts w:asciiTheme="minorHAnsi" w:hAnsiTheme="minorHAnsi"/>
+        </w:rPr>
+        <w:t xml:space="preserve"> Grants: a better way to deliver aid, </w:t>
+      </w:r>
+      <w:r>
+        <w:rPr>
+          <w:rFonts w:asciiTheme="minorHAnsi" w:hAnsiTheme="minorHAnsi"/>
+          <w:i/>
+        </w:rPr>
+        <w:t>Quarterly International Economics Report</w:t>
+      </w:r>
+      <w:r>
+        <w:rPr>
+          <w:rFonts w:asciiTheme="minorHAnsi" w:hAnsiTheme="minorHAnsi"/>
+        </w:rPr>
+        <w:t>.</w:t>
+      </w:r>
+    </w:p>
+    <w:p>
+      <w:pPr>
+        <w:pStyle w:val="volume-issue"/>
+        <w:shd w:val="clear" w:color="auto" w:fill="FFFFFF"/>
+        <w:spacing w:before="0" w:beforeAutospacing="0" w:after="0" w:afterAutospacing="0"/>
+        <w:contextualSpacing/>
+        <w:jc w:val="both"/>
         <w:rPr>
           <w:rFonts w:asciiTheme="minorHAnsi" w:eastAsiaTheme="minorHAnsi" w:hAnsiTheme="minorHAnsi" w:cstheme="minorBidi"/>
+        </w:rPr>
+      </w:pPr>
+    </w:p>
+    <w:p>
+      <w:pPr>
+        <w:pStyle w:val="volume-issue"/>
+        <w:shd w:val="clear" w:color="auto" w:fill="FFFFFF"/>
+        <w:spacing w:before="0" w:beforeAutospacing="0" w:after="0" w:afterAutospacing="0"/>
+        <w:contextualSpacing/>
+        <w:jc w:val="both"/>
+        <w:rPr>
+          <w:rFonts w:ascii="Helvetica" w:hAnsi="Helvetica"/>
+          <w:color w:val="333333"/>
+          <w:spacing w:val="4"/>
+          <w:sz w:val="21"/>
+          <w:szCs w:val="21"/>
         </w:rPr>
       </w:pPr>
       <w:hyperlink r:id="rId17" w:history="1">
         <w:proofErr w:type="spellStart"/>
         <w:r>
           <w:rPr>
-            <w:rFonts w:eastAsiaTheme="minorHAnsi" w:cstheme="minorBidi"/>
+            <w:rFonts w:asciiTheme="minorHAnsi" w:eastAsiaTheme="minorHAnsi" w:hAnsiTheme="minorHAnsi" w:cstheme="minorBidi"/>
           </w:rPr>
           <w:t>Seldadyo</w:t>
         </w:r>
@@ -1514,13 +2928,7 @@
         <w:rPr>
           <w:rFonts w:asciiTheme="minorHAnsi" w:eastAsiaTheme="minorHAnsi" w:hAnsiTheme="minorHAnsi" w:cstheme="minorBidi"/>
         </w:rPr>
-        <w:t xml:space="preserve">, </w:t>
-      </w:r>
-      <w:r>
-        <w:rPr>
-          <w:rFonts w:asciiTheme="minorHAnsi" w:eastAsiaTheme="minorHAnsi" w:hAnsiTheme="minorHAnsi" w:cstheme="minorBidi"/>
-        </w:rPr>
-        <w:t>Harry</w:t>
+        <w:t>, Harry</w:t>
       </w:r>
       <w:proofErr w:type="gramStart"/>
       <w:r>
@@ -1533,28 +2941,28 @@
       <w:hyperlink r:id="rId18" w:history="1">
         <w:r>
           <w:rPr>
-            <w:rFonts w:eastAsiaTheme="minorHAnsi" w:cstheme="minorBidi"/>
+            <w:rFonts w:asciiTheme="minorHAnsi" w:eastAsiaTheme="minorHAnsi" w:hAnsiTheme="minorHAnsi" w:cstheme="minorBidi"/>
           </w:rPr>
           <w:t xml:space="preserve">Emmanuel </w:t>
         </w:r>
         <w:proofErr w:type="spellStart"/>
         <w:r>
           <w:rPr>
-            <w:rFonts w:eastAsiaTheme="minorHAnsi" w:cstheme="minorBidi"/>
+            <w:rFonts w:asciiTheme="minorHAnsi" w:eastAsiaTheme="minorHAnsi" w:hAnsiTheme="minorHAnsi" w:cstheme="minorBidi"/>
           </w:rPr>
           <w:t>Pandu</w:t>
         </w:r>
         <w:proofErr w:type="spellEnd"/>
         <w:r>
           <w:rPr>
-            <w:rFonts w:eastAsiaTheme="minorHAnsi" w:cstheme="minorBidi"/>
+            <w:rFonts w:asciiTheme="minorHAnsi" w:eastAsiaTheme="minorHAnsi" w:hAnsiTheme="minorHAnsi" w:cstheme="minorBidi"/>
           </w:rPr>
           <w:t xml:space="preserve"> </w:t>
         </w:r>
         <w:proofErr w:type="spellStart"/>
         <w:r>
           <w:rPr>
-            <w:rFonts w:eastAsiaTheme="minorHAnsi" w:cstheme="minorBidi"/>
+            <w:rFonts w:asciiTheme="minorHAnsi" w:eastAsiaTheme="minorHAnsi" w:hAnsiTheme="minorHAnsi" w:cstheme="minorBidi"/>
           </w:rPr>
           <w:t>Nugroho</w:t>
         </w:r>
@@ -1564,33 +2972,27 @@
         <w:rPr>
           <w:rFonts w:asciiTheme="minorHAnsi" w:eastAsiaTheme="minorHAnsi" w:hAnsiTheme="minorHAnsi" w:cstheme="minorBidi"/>
         </w:rPr>
-        <w:t xml:space="preserve"> and </w:t>
-      </w:r>
-      <w:r>
-        <w:rPr>
-          <w:rFonts w:asciiTheme="minorHAnsi" w:eastAsiaTheme="minorHAnsi" w:hAnsiTheme="minorHAnsi" w:cstheme="minorBidi"/>
-        </w:rPr>
-        <w:t xml:space="preserve"> </w:t>
+        <w:t xml:space="preserve"> and  </w:t>
       </w:r>
       <w:hyperlink r:id="rId19" w:history="1">
         <w:proofErr w:type="spellStart"/>
         <w:r>
           <w:rPr>
-            <w:rFonts w:eastAsiaTheme="minorHAnsi" w:cstheme="minorBidi"/>
+            <w:rFonts w:asciiTheme="minorHAnsi" w:eastAsiaTheme="minorHAnsi" w:hAnsiTheme="minorHAnsi" w:cstheme="minorBidi"/>
           </w:rPr>
           <w:t>Jakob</w:t>
         </w:r>
         <w:proofErr w:type="spellEnd"/>
         <w:r>
           <w:rPr>
-            <w:rFonts w:eastAsiaTheme="minorHAnsi" w:cstheme="minorBidi"/>
+            <w:rFonts w:asciiTheme="minorHAnsi" w:eastAsiaTheme="minorHAnsi" w:hAnsiTheme="minorHAnsi" w:cstheme="minorBidi"/>
           </w:rPr>
           <w:t xml:space="preserve"> De </w:t>
         </w:r>
         <w:proofErr w:type="spellStart"/>
         <w:r>
           <w:rPr>
-            <w:rFonts w:eastAsiaTheme="minorHAnsi" w:cstheme="minorBidi"/>
+            <w:rFonts w:asciiTheme="minorHAnsi" w:eastAsiaTheme="minorHAnsi" w:hAnsiTheme="minorHAnsi" w:cstheme="minorBidi"/>
           </w:rPr>
           <w:t>Haan</w:t>
         </w:r>
@@ -1606,6 +3008,7 @@
       <w:r>
         <w:rPr>
           <w:rFonts w:asciiTheme="minorHAnsi" w:eastAsiaTheme="minorHAnsi" w:hAnsiTheme="minorHAnsi" w:cstheme="minorBidi"/>
+          <w:i/>
         </w:rPr>
         <w:t>Kyklos</w:t>
       </w:r>
@@ -1619,119 +3022,32 @@
       <w:hyperlink r:id="rId20" w:history="1">
         <w:r>
           <w:rPr>
-            <w:rFonts w:eastAsiaTheme="minorHAnsi" w:cstheme="minorBidi"/>
+            <w:rFonts w:asciiTheme="minorHAnsi" w:eastAsiaTheme="minorHAnsi" w:hAnsiTheme="minorHAnsi" w:cstheme="minorBidi"/>
           </w:rPr>
-          <w:t>Volume60, Issue 2</w:t>
+          <w:t>Vol. 60, No. 2</w:t>
         </w:r>
       </w:hyperlink>
       <w:r>
         <w:rPr>
           <w:rFonts w:asciiTheme="minorHAnsi" w:eastAsiaTheme="minorHAnsi" w:hAnsiTheme="minorHAnsi" w:cstheme="minorBidi"/>
         </w:rPr>
-        <w:t xml:space="preserve">, </w:t>
+        <w:t>, p</w:t>
       </w:r>
       <w:r>
         <w:rPr>
           <w:rFonts w:asciiTheme="minorHAnsi" w:eastAsiaTheme="minorHAnsi" w:hAnsiTheme="minorHAnsi" w:cstheme="minorBidi"/>
         </w:rPr>
-        <w:t>p.</w:t>
+        <w:t>p</w:t>
       </w:r>
       <w:r>
         <w:rPr>
           <w:rFonts w:asciiTheme="minorHAnsi" w:eastAsiaTheme="minorHAnsi" w:hAnsiTheme="minorHAnsi" w:cstheme="minorBidi"/>
         </w:rPr>
-        <w:t> 279-290.</w:t>
-      </w:r>
-    </w:p>
-    <w:p>
-      <w:pPr>
-        <w:pStyle w:val="Heading1"/>
-        <w:shd w:val="clear" w:color="auto" w:fill="FFFFFF"/>
-        <w:spacing w:before="0" w:line="450" w:lineRule="atLeast"/>
-        <w:rPr>
-          <w:rFonts w:ascii="Open Sans" w:hAnsi="Open Sans" w:cs="Open Sans"/>
-          <w:color w:val="1C1D1E"/>
-        </w:rPr>
-      </w:pPr>
-    </w:p>
-    <w:p>
-      <w:pPr>
-        <w:shd w:val="clear" w:color="auto" w:fill="FFFFFF"/>
-        <w:rPr>
-          <w:rFonts w:ascii="Open Sans" w:hAnsi="Open Sans" w:cs="Open Sans"/>
-          <w:color w:val="8B8B8B"/>
-          <w:sz w:val="21"/>
-          <w:szCs w:val="21"/>
-        </w:rPr>
-      </w:pPr>
-    </w:p>
-    <w:p>
-      <w:pPr>
-        <w:shd w:val="clear" w:color="auto" w:fill="FFFFFF"/>
-        <w:spacing w:after="0"/>
-        <w:rPr>
-          <w:rFonts w:cs="Arial"/>
-        </w:rPr>
-      </w:pPr>
-    </w:p>
-    <w:p>
-      <w:pPr>
-        <w:shd w:val="clear" w:color="auto" w:fill="FFFFFF"/>
-        <w:spacing w:after="0"/>
-        <w:rPr>
-          <w:rFonts w:ascii="Arial" w:hAnsi="Arial" w:cs="Arial"/>
-          <w:color w:val="0A0A0A"/>
-        </w:rPr>
-      </w:pPr>
-    </w:p>
-    <w:p>
-      <w:pPr>
-        <w:pStyle w:val="NormalWeb"/>
-        <w:shd w:val="clear" w:color="auto" w:fill="FCFCFC"/>
-        <w:spacing w:before="0" w:beforeAutospacing="0" w:after="0" w:afterAutospacing="0"/>
-        <w:rPr>
-          <w:rFonts w:ascii="Arial" w:hAnsi="Arial" w:cs="Arial"/>
-          <w:color w:val="000000"/>
-          <w:sz w:val="18"/>
-          <w:szCs w:val="18"/>
-          <w:shd w:val="clear" w:color="auto" w:fill="FFFFFF"/>
-        </w:rPr>
-      </w:pPr>
-    </w:p>
-    <w:p>
-      <w:pPr>
-        <w:pStyle w:val="NormalWeb"/>
-        <w:shd w:val="clear" w:color="auto" w:fill="FCFCFC"/>
-        <w:spacing w:before="0" w:beforeAutospacing="0" w:after="0" w:afterAutospacing="0"/>
-        <w:rPr>
-          <w:rFonts w:ascii="Arial" w:hAnsi="Arial" w:cs="Arial"/>
-          <w:color w:val="000000"/>
-          <w:sz w:val="18"/>
-          <w:szCs w:val="18"/>
-          <w:shd w:val="clear" w:color="auto" w:fill="FFFFFF"/>
-        </w:rPr>
-      </w:pPr>
-    </w:p>
-    <w:p>
-      <w:pPr>
-        <w:pStyle w:val="NormalWeb"/>
-        <w:shd w:val="clear" w:color="auto" w:fill="FCFCFC"/>
-        <w:spacing w:before="0" w:beforeAutospacing="0" w:after="0" w:afterAutospacing="0"/>
-        <w:rPr>
-          <w:rFonts w:ascii="Helvetica" w:hAnsi="Helvetica"/>
-          <w:color w:val="333333"/>
-          <w:spacing w:val="4"/>
-          <w:sz w:val="21"/>
-          <w:szCs w:val="21"/>
-        </w:rPr>
-      </w:pPr>
-    </w:p>
-    <w:p>
-      <w:pPr>
-        <w:pStyle w:val="BodyText"/>
-      </w:pPr>
+        <w:t>. 279-290.</w:t>
+      </w:r>
     </w:p>
     <w:sectPr>
+      <w:footerReference w:type="default" r:id="rId21"/>
       <w:pgSz w:w="12240" w:h="15840"/>
       <w:pgMar w:top="1417" w:right="1417" w:bottom="1417" w:left="1417" w:header="720" w:footer="720" w:gutter="0"/>
       <w:cols w:space="720"/>
@@ -1765,6 +3081,56 @@
 </w:endnotes>
 </file>
 
+<file path=word/footer1.xml><?xml version="1.0" encoding="utf-8"?>
+<w:ftr xmlns:wpc="http://schemas.microsoft.com/office/word/2010/wordprocessingCanvas" xmlns:mc="http://schemas.openxmlformats.org/markup-compatibility/2006" xmlns:o="urn:schemas-microsoft-com:office:office" xmlns:r="http://schemas.openxmlformats.org/officeDocument/2006/relationships" xmlns:m="http://schemas.openxmlformats.org/officeDocument/2006/math" xmlns:v="urn:schemas-microsoft-com:vml" xmlns:wp14="http://schemas.microsoft.com/office/word/2010/wordprocessingDrawing" xmlns:wp="http://schemas.openxmlformats.org/drawingml/2006/wordprocessingDrawing" xmlns:w10="urn:schemas-microsoft-com:office:word" xmlns:w="http://schemas.openxmlformats.org/wordprocessingml/2006/main" xmlns:w14="http://schemas.microsoft.com/office/word/2010/wordml" xmlns:wpg="http://schemas.microsoft.com/office/word/2010/wordprocessingGroup" xmlns:wpi="http://schemas.microsoft.com/office/word/2010/wordprocessingInk" xmlns:wne="http://schemas.microsoft.com/office/word/2006/wordml" xmlns:wps="http://schemas.microsoft.com/office/word/2010/wordprocessingShape" mc:Ignorable="w14 wp14">
+  <w:p>
+    <w:pPr>
+      <w:pStyle w:val="Footer"/>
+      <w:rPr>
+        <w:sz w:val="20"/>
+        <w:szCs w:val="20"/>
+      </w:rPr>
+    </w:pPr>
+    <w:r>
+      <w:rPr>
+        <w:color w:val="404040" w:themeColor="text1" w:themeTint="BF"/>
+        <w:sz w:val="20"/>
+        <w:szCs w:val="20"/>
+      </w:rPr>
+      <w:t xml:space="preserve">R code are available on </w:t>
+    </w:r>
+    <w:proofErr w:type="spellStart"/>
+    <w:r>
+      <w:rPr>
+        <w:color w:val="404040" w:themeColor="text1" w:themeTint="BF"/>
+        <w:sz w:val="20"/>
+        <w:szCs w:val="20"/>
+      </w:rPr>
+      <w:t>Github</w:t>
+    </w:r>
+    <w:proofErr w:type="spellEnd"/>
+    <w:r>
+      <w:rPr>
+        <w:color w:val="404040" w:themeColor="text1" w:themeTint="BF"/>
+        <w:sz w:val="20"/>
+        <w:szCs w:val="20"/>
+      </w:rPr>
+      <w:t xml:space="preserve">: </w:t>
+    </w:r>
+    <w:hyperlink r:id="rId1" w:history="1">
+      <w:r>
+        <w:rPr>
+          <w:rStyle w:val="Hyperlink"/>
+          <w:sz w:val="20"/>
+          <w:szCs w:val="20"/>
+        </w:rPr>
+        <w:t>https://github.com/raulincadet/WorldBank_GrantGovernance</w:t>
+      </w:r>
+    </w:hyperlink>
+  </w:p>
+</w:ftr>
+</file>
+
 <file path=word/footnotes.xml><?xml version="1.0" encoding="utf-8"?>
 <w:footnotes xmlns:wpc="http://schemas.microsoft.com/office/word/2010/wordprocessingCanvas" xmlns:mc="http://schemas.openxmlformats.org/markup-compatibility/2006" xmlns:o="urn:schemas-microsoft-com:office:office" xmlns:r="http://schemas.openxmlformats.org/officeDocument/2006/relationships" xmlns:m="http://schemas.openxmlformats.org/officeDocument/2006/math" xmlns:v="urn:schemas-microsoft-com:vml" xmlns:wp14="http://schemas.microsoft.com/office/word/2010/wordprocessingDrawing" xmlns:wp="http://schemas.openxmlformats.org/drawingml/2006/wordprocessingDrawing" xmlns:w10="urn:schemas-microsoft-com:office:word" xmlns:w="http://schemas.openxmlformats.org/wordprocessingml/2006/main" xmlns:w14="http://schemas.microsoft.com/office/word/2010/wordml" xmlns:wpg="http://schemas.microsoft.com/office/word/2010/wordprocessingGroup" xmlns:wpi="http://schemas.microsoft.com/office/word/2010/wordprocessingInk" xmlns:wne="http://schemas.microsoft.com/office/word/2006/wordml" xmlns:wps="http://schemas.microsoft.com/office/word/2010/wordprocessingShape" mc:Ignorable="w14 wp14">
   <w:footnote w:type="separator" w:id="-1">
@@ -1778,6 +3144,28 @@
     <w:p>
       <w:r>
         <w:continuationSeparator/>
+      </w:r>
+    </w:p>
+  </w:footnote>
+  <w:footnote w:id="1">
+    <w:p>
+      <w:pPr>
+        <w:pStyle w:val="FootnoteText"/>
+      </w:pPr>
+      <w:r>
+        <w:rPr>
+          <w:rStyle w:val="FootnoteReference"/>
+        </w:rPr>
+        <w:footnoteRef/>
+      </w:r>
+      <w:r>
+        <w:t xml:space="preserve"> </w:t>
+      </w:r>
+      <w:r>
+        <w:t xml:space="preserve">These percentages are calculated by the </w:t>
+      </w:r>
+      <w:r>
+        <w:t>author, with data from the World Bank.</w:t>
       </w:r>
     </w:p>
   </w:footnote>
@@ -2524,7 +3912,6 @@
   <w:style w:type="character" w:default="1" w:styleId="DefaultParagraphFont">
     <w:name w:val="Default Paragraph Font"/>
     <w:uiPriority w:val="1"/>
-    <w:semiHidden/>
     <w:unhideWhenUsed/>
   </w:style>
   <w:style w:type="table" w:default="1" w:styleId="TableNormal">
@@ -3198,6 +4585,44 @@
     <w:rPr>
       <w:rFonts w:ascii="Times New Roman" w:eastAsia="Times New Roman" w:hAnsi="Times New Roman" w:cs="Times New Roman"/>
     </w:rPr>
+  </w:style>
+  <w:style w:type="paragraph" w:styleId="Header">
+    <w:name w:val="header"/>
+    <w:basedOn w:val="Normal"/>
+    <w:link w:val="HeaderChar"/>
+    <w:rsid w:val="00332F34"/>
+    <w:pPr>
+      <w:tabs>
+        <w:tab w:val="center" w:pos="4703"/>
+        <w:tab w:val="right" w:pos="9406"/>
+      </w:tabs>
+      <w:spacing w:after="0"/>
+    </w:pPr>
+  </w:style>
+  <w:style w:type="character" w:customStyle="1" w:styleId="HeaderChar">
+    <w:name w:val="Header Char"/>
+    <w:basedOn w:val="DefaultParagraphFont"/>
+    <w:link w:val="Header"/>
+    <w:rsid w:val="00332F34"/>
+  </w:style>
+  <w:style w:type="paragraph" w:styleId="Footer">
+    <w:name w:val="footer"/>
+    <w:basedOn w:val="Normal"/>
+    <w:link w:val="FooterChar"/>
+    <w:rsid w:val="00332F34"/>
+    <w:pPr>
+      <w:tabs>
+        <w:tab w:val="center" w:pos="4703"/>
+        <w:tab w:val="right" w:pos="9406"/>
+      </w:tabs>
+      <w:spacing w:after="0"/>
+    </w:pPr>
+  </w:style>
+  <w:style w:type="character" w:customStyle="1" w:styleId="FooterChar">
+    <w:name w:val="Footer Char"/>
+    <w:basedOn w:val="DefaultParagraphFont"/>
+    <w:link w:val="Footer"/>
+    <w:rsid w:val="00332F34"/>
   </w:style>
 </w:styles>
 </file>
@@ -3354,7 +4779,6 @@
   <w:style w:type="character" w:default="1" w:styleId="DefaultParagraphFont">
     <w:name w:val="Default Paragraph Font"/>
     <w:uiPriority w:val="1"/>
-    <w:semiHidden/>
     <w:unhideWhenUsed/>
   </w:style>
   <w:style w:type="table" w:default="1" w:styleId="TableNormal">
@@ -4028,6 +5452,44 @@
     <w:rPr>
       <w:rFonts w:ascii="Times New Roman" w:eastAsia="Times New Roman" w:hAnsi="Times New Roman" w:cs="Times New Roman"/>
     </w:rPr>
+  </w:style>
+  <w:style w:type="paragraph" w:styleId="Header">
+    <w:name w:val="header"/>
+    <w:basedOn w:val="Normal"/>
+    <w:link w:val="HeaderChar"/>
+    <w:rsid w:val="00332F34"/>
+    <w:pPr>
+      <w:tabs>
+        <w:tab w:val="center" w:pos="4703"/>
+        <w:tab w:val="right" w:pos="9406"/>
+      </w:tabs>
+      <w:spacing w:after="0"/>
+    </w:pPr>
+  </w:style>
+  <w:style w:type="character" w:customStyle="1" w:styleId="HeaderChar">
+    <w:name w:val="Header Char"/>
+    <w:basedOn w:val="DefaultParagraphFont"/>
+    <w:link w:val="Header"/>
+    <w:rsid w:val="00332F34"/>
+  </w:style>
+  <w:style w:type="paragraph" w:styleId="Footer">
+    <w:name w:val="footer"/>
+    <w:basedOn w:val="Normal"/>
+    <w:link w:val="FooterChar"/>
+    <w:rsid w:val="00332F34"/>
+    <w:pPr>
+      <w:tabs>
+        <w:tab w:val="center" w:pos="4703"/>
+        <w:tab w:val="right" w:pos="9406"/>
+      </w:tabs>
+      <w:spacing w:after="0"/>
+    </w:pPr>
+  </w:style>
+  <w:style w:type="character" w:customStyle="1" w:styleId="FooterChar">
+    <w:name w:val="Footer Char"/>
+    <w:basedOn w:val="DefaultParagraphFont"/>
+    <w:link w:val="Footer"/>
+    <w:rsid w:val="00332F34"/>
   </w:style>
 </w:styles>
 </file>
@@ -4355,7 +5817,7 @@
 </file>
 
 <file path=customXml/itemProps1.xml><?xml version="1.0" encoding="utf-8"?>
-<ds:datastoreItem xmlns:ds="http://schemas.openxmlformats.org/officeDocument/2006/customXml" ds:itemID="{E1639248-EF41-42AC-927B-BE369386260F}">
+<ds:datastoreItem xmlns:ds="http://schemas.openxmlformats.org/officeDocument/2006/customXml" ds:itemID="{064225BB-10A9-48DD-AE91-5414BCE569FC}">
   <ds:schemaRefs>
     <ds:schemaRef ds:uri="http://schemas.openxmlformats.org/officeDocument/2006/bibliography"/>
   </ds:schemaRefs>

</xml_diff>